<commit_message>
Se agrega primer caso de uso
</commit_message>
<xml_diff>
--- a/Casos de uso.docx
+++ b/Casos de uso.docx
@@ -5,22 +5,22 @@
     <w:tbl>
       <w:tblPr>
         <w:tblStyle w:val="Cuadrculaclara-nfasis4"/>
-        <w:tblW w:w="9204" w:type="dxa"/>
+        <w:tblW w:w="8829" w:type="dxa"/>
         <w:tblLook w:val="04A0" w:firstRow="1" w:lastRow="0" w:firstColumn="1" w:lastColumn="0" w:noHBand="0" w:noVBand="1"/>
       </w:tblPr>
       <w:tblGrid>
-        <w:gridCol w:w="4602"/>
-        <w:gridCol w:w="4602"/>
+        <w:gridCol w:w="3096"/>
+        <w:gridCol w:w="5733"/>
       </w:tblGrid>
       <w:tr>
         <w:trPr>
           <w:cnfStyle w:val="100000000000" w:firstRow="1" w:lastRow="0" w:firstColumn="0" w:lastColumn="0" w:oddVBand="0" w:evenVBand="0" w:oddHBand="0" w:evenHBand="0" w:firstRowFirstColumn="0" w:firstRowLastColumn="0" w:lastRowFirstColumn="0" w:lastRowLastColumn="0"/>
-          <w:trHeight w:val="791"/>
+          <w:trHeight w:val="663"/>
         </w:trPr>
         <w:tc>
           <w:tcPr>
             <w:cnfStyle w:val="001000000000" w:firstRow="0" w:lastRow="0" w:firstColumn="1" w:lastColumn="0" w:oddVBand="0" w:evenVBand="0" w:oddHBand="0" w:evenHBand="0" w:firstRowFirstColumn="0" w:firstRowLastColumn="0" w:lastRowFirstColumn="0" w:lastRowLastColumn="0"/>
-            <w:tcW w:w="4602" w:type="dxa"/>
+            <w:tcW w:w="3096" w:type="dxa"/>
           </w:tcPr>
           <w:p>
             <w:pPr>
@@ -29,8 +29,6 @@
                 <w:sz w:val="28"/>
               </w:rPr>
             </w:pPr>
-            <w:bookmarkStart w:id="0" w:name="_GoBack"/>
-            <w:bookmarkEnd w:id="0"/>
             <w:r>
               <w:rPr>
                 <w:rFonts w:ascii="Arial" w:hAnsi="Arial" w:cs="Arial"/>
@@ -42,7 +40,7 @@
         </w:tc>
         <w:tc>
           <w:tcPr>
-            <w:tcW w:w="4602" w:type="dxa"/>
+            <w:tcW w:w="5733" w:type="dxa"/>
           </w:tcPr>
           <w:p>
             <w:pPr>
@@ -57,7 +55,14 @@
                 <w:rFonts w:ascii="Arial" w:hAnsi="Arial" w:cs="Arial"/>
                 <w:sz w:val="28"/>
               </w:rPr>
-              <w:t>CU-</w:t>
+              <w:t xml:space="preserve">CU-01 </w:t>
+            </w:r>
+            <w:r>
+              <w:rPr>
+                <w:rFonts w:ascii="Arial" w:hAnsi="Arial" w:cs="Arial"/>
+                <w:sz w:val="28"/>
+              </w:rPr>
+              <w:t>Iniciar sesión</w:t>
             </w:r>
           </w:p>
         </w:tc>
@@ -65,12 +70,12 @@
       <w:tr>
         <w:trPr>
           <w:cnfStyle w:val="000000100000" w:firstRow="0" w:lastRow="0" w:firstColumn="0" w:lastColumn="0" w:oddVBand="0" w:evenVBand="0" w:oddHBand="1" w:evenHBand="0" w:firstRowFirstColumn="0" w:firstRowLastColumn="0" w:lastRowFirstColumn="0" w:lastRowLastColumn="0"/>
-          <w:trHeight w:val="791"/>
+          <w:trHeight w:val="663"/>
         </w:trPr>
         <w:tc>
           <w:tcPr>
             <w:cnfStyle w:val="001000000000" w:firstRow="0" w:lastRow="0" w:firstColumn="1" w:lastColumn="0" w:oddVBand="0" w:evenVBand="0" w:oddHBand="0" w:evenHBand="0" w:firstRowFirstColumn="0" w:firstRowLastColumn="0" w:lastRowFirstColumn="0" w:lastRowLastColumn="0"/>
-            <w:tcW w:w="4602" w:type="dxa"/>
+            <w:tcW w:w="3096" w:type="dxa"/>
           </w:tcPr>
           <w:p>
             <w:pPr>
@@ -90,7 +95,7 @@
         </w:tc>
         <w:tc>
           <w:tcPr>
-            <w:tcW w:w="4602" w:type="dxa"/>
+            <w:tcW w:w="5733" w:type="dxa"/>
           </w:tcPr>
           <w:p>
             <w:pPr>
@@ -100,18 +105,34 @@
                 <w:sz w:val="28"/>
               </w:rPr>
             </w:pPr>
+            <w:proofErr w:type="spellStart"/>
+            <w:r>
+              <w:rPr>
+                <w:rFonts w:ascii="Arial" w:hAnsi="Arial" w:cs="Arial"/>
+                <w:sz w:val="28"/>
+              </w:rPr>
+              <w:t>Ivan</w:t>
+            </w:r>
+            <w:proofErr w:type="spellEnd"/>
+            <w:r>
+              <w:rPr>
+                <w:rFonts w:ascii="Arial" w:hAnsi="Arial" w:cs="Arial"/>
+                <w:sz w:val="28"/>
+              </w:rPr>
+              <w:t xml:space="preserve"> Omar Rubio Lucas</w:t>
+            </w:r>
           </w:p>
         </w:tc>
       </w:tr>
       <w:tr>
         <w:trPr>
           <w:cnfStyle w:val="000000010000" w:firstRow="0" w:lastRow="0" w:firstColumn="0" w:lastColumn="0" w:oddVBand="0" w:evenVBand="0" w:oddHBand="0" w:evenHBand="1" w:firstRowFirstColumn="0" w:firstRowLastColumn="0" w:lastRowFirstColumn="0" w:lastRowLastColumn="0"/>
-          <w:trHeight w:val="747"/>
+          <w:trHeight w:val="626"/>
         </w:trPr>
         <w:tc>
           <w:tcPr>
             <w:cnfStyle w:val="001000000000" w:firstRow="0" w:lastRow="0" w:firstColumn="1" w:lastColumn="0" w:oddVBand="0" w:evenVBand="0" w:oddHBand="0" w:evenHBand="0" w:firstRowFirstColumn="0" w:firstRowLastColumn="0" w:lastRowFirstColumn="0" w:lastRowLastColumn="0"/>
-            <w:tcW w:w="4602" w:type="dxa"/>
+            <w:tcW w:w="3096" w:type="dxa"/>
           </w:tcPr>
           <w:p>
             <w:pPr>
@@ -139,7 +160,7 @@
         </w:tc>
         <w:tc>
           <w:tcPr>
-            <w:tcW w:w="4602" w:type="dxa"/>
+            <w:tcW w:w="5733" w:type="dxa"/>
           </w:tcPr>
           <w:p>
             <w:pPr>
@@ -149,18 +170,25 @@
                 <w:sz w:val="28"/>
               </w:rPr>
             </w:pPr>
+            <w:r>
+              <w:rPr>
+                <w:rFonts w:ascii="Arial" w:hAnsi="Arial" w:cs="Arial"/>
+                <w:sz w:val="28"/>
+              </w:rPr>
+              <w:t>02/12/2021</w:t>
+            </w:r>
           </w:p>
         </w:tc>
       </w:tr>
       <w:tr>
         <w:trPr>
           <w:cnfStyle w:val="000000100000" w:firstRow="0" w:lastRow="0" w:firstColumn="0" w:lastColumn="0" w:oddVBand="0" w:evenVBand="0" w:oddHBand="1" w:evenHBand="0" w:firstRowFirstColumn="0" w:firstRowLastColumn="0" w:lastRowFirstColumn="0" w:lastRowLastColumn="0"/>
-          <w:trHeight w:val="791"/>
+          <w:trHeight w:val="663"/>
         </w:trPr>
         <w:tc>
           <w:tcPr>
             <w:cnfStyle w:val="001000000000" w:firstRow="0" w:lastRow="0" w:firstColumn="1" w:lastColumn="0" w:oddVBand="0" w:evenVBand="0" w:oddHBand="0" w:evenHBand="0" w:firstRowFirstColumn="0" w:firstRowLastColumn="0" w:lastRowFirstColumn="0" w:lastRowLastColumn="0"/>
-            <w:tcW w:w="4602" w:type="dxa"/>
+            <w:tcW w:w="3096" w:type="dxa"/>
           </w:tcPr>
           <w:p>
             <w:pPr>
@@ -180,7 +208,7 @@
         </w:tc>
         <w:tc>
           <w:tcPr>
-            <w:tcW w:w="4602" w:type="dxa"/>
+            <w:tcW w:w="5733" w:type="dxa"/>
           </w:tcPr>
           <w:p>
             <w:pPr>
@@ -190,18 +218,25 @@
                 <w:sz w:val="28"/>
               </w:rPr>
             </w:pPr>
+            <w:r>
+              <w:rPr>
+                <w:rFonts w:ascii="Arial" w:hAnsi="Arial" w:cs="Arial"/>
+                <w:sz w:val="28"/>
+              </w:rPr>
+              <w:t>Comprador</w:t>
+            </w:r>
           </w:p>
         </w:tc>
       </w:tr>
       <w:tr>
         <w:trPr>
           <w:cnfStyle w:val="000000010000" w:firstRow="0" w:lastRow="0" w:firstColumn="0" w:lastColumn="0" w:oddVBand="0" w:evenVBand="0" w:oddHBand="0" w:evenHBand="1" w:firstRowFirstColumn="0" w:firstRowLastColumn="0" w:lastRowFirstColumn="0" w:lastRowLastColumn="0"/>
-          <w:trHeight w:val="747"/>
+          <w:trHeight w:val="626"/>
         </w:trPr>
         <w:tc>
           <w:tcPr>
             <w:cnfStyle w:val="001000000000" w:firstRow="0" w:lastRow="0" w:firstColumn="1" w:lastColumn="0" w:oddVBand="0" w:evenVBand="0" w:oddHBand="0" w:evenHBand="0" w:firstRowFirstColumn="0" w:firstRowLastColumn="0" w:lastRowFirstColumn="0" w:lastRowLastColumn="0"/>
-            <w:tcW w:w="4602" w:type="dxa"/>
+            <w:tcW w:w="3096" w:type="dxa"/>
           </w:tcPr>
           <w:p>
             <w:pPr>
@@ -221,7 +256,7 @@
         </w:tc>
         <w:tc>
           <w:tcPr>
-            <w:tcW w:w="4602" w:type="dxa"/>
+            <w:tcW w:w="5733" w:type="dxa"/>
           </w:tcPr>
           <w:p>
             <w:pPr>
@@ -231,18 +266,25 @@
                 <w:sz w:val="28"/>
               </w:rPr>
             </w:pPr>
+            <w:r>
+              <w:rPr>
+                <w:rFonts w:ascii="Arial" w:hAnsi="Arial" w:cs="Arial"/>
+                <w:sz w:val="28"/>
+              </w:rPr>
+              <w:t>Vendedor, Manejador de bases de datos</w:t>
+            </w:r>
           </w:p>
         </w:tc>
       </w:tr>
       <w:tr>
         <w:trPr>
           <w:cnfStyle w:val="000000100000" w:firstRow="0" w:lastRow="0" w:firstColumn="0" w:lastColumn="0" w:oddVBand="0" w:evenVBand="0" w:oddHBand="1" w:evenHBand="0" w:firstRowFirstColumn="0" w:firstRowLastColumn="0" w:lastRowFirstColumn="0" w:lastRowLastColumn="0"/>
-          <w:trHeight w:val="791"/>
+          <w:trHeight w:val="663"/>
         </w:trPr>
         <w:tc>
           <w:tcPr>
             <w:cnfStyle w:val="001000000000" w:firstRow="0" w:lastRow="0" w:firstColumn="1" w:lastColumn="0" w:oddVBand="0" w:evenVBand="0" w:oddHBand="0" w:evenHBand="0" w:firstRowFirstColumn="0" w:firstRowLastColumn="0" w:lastRowFirstColumn="0" w:lastRowLastColumn="0"/>
-            <w:tcW w:w="4602" w:type="dxa"/>
+            <w:tcW w:w="3096" w:type="dxa"/>
           </w:tcPr>
           <w:p>
             <w:pPr>
@@ -270,7 +312,7 @@
         </w:tc>
         <w:tc>
           <w:tcPr>
-            <w:tcW w:w="4602" w:type="dxa"/>
+            <w:tcW w:w="5733" w:type="dxa"/>
           </w:tcPr>
           <w:p>
             <w:pPr>
@@ -280,18 +322,60 @@
                 <w:sz w:val="28"/>
               </w:rPr>
             </w:pPr>
+            <w:r>
+              <w:rPr>
+                <w:rFonts w:ascii="Arial" w:hAnsi="Arial" w:cs="Arial"/>
+                <w:sz w:val="28"/>
+              </w:rPr>
+              <w:t>Un actor, el cual puede ser un posible comprador o uno de los vendedores, al entrar al sistema le p</w:t>
+            </w:r>
+            <w:r>
+              <w:rPr>
+                <w:rFonts w:ascii="Arial" w:hAnsi="Arial" w:cs="Arial"/>
+                <w:sz w:val="28"/>
+              </w:rPr>
+              <w:t>edirá</w:t>
+            </w:r>
+            <w:r>
+              <w:rPr>
+                <w:rFonts w:ascii="Arial" w:hAnsi="Arial" w:cs="Arial"/>
+                <w:sz w:val="28"/>
+              </w:rPr>
+              <w:t xml:space="preserve"> ingresar su usuario y contraseña con la que se ha</w:t>
+            </w:r>
+            <w:r>
+              <w:rPr>
+                <w:rFonts w:ascii="Arial" w:hAnsi="Arial" w:cs="Arial"/>
+                <w:sz w:val="28"/>
+              </w:rPr>
+              <w:t>bría</w:t>
+            </w:r>
+            <w:r>
+              <w:rPr>
+                <w:rFonts w:ascii="Arial" w:hAnsi="Arial" w:cs="Arial"/>
+                <w:sz w:val="28"/>
+              </w:rPr>
+              <w:t xml:space="preserve"> registrado anteriormente, o registrarse en caso de no tener </w:t>
+            </w:r>
+            <w:r>
+              <w:rPr>
+                <w:rFonts w:ascii="Arial" w:hAnsi="Arial" w:cs="Arial"/>
+                <w:sz w:val="28"/>
+              </w:rPr>
+              <w:t>una cuenta.</w:t>
+            </w:r>
           </w:p>
         </w:tc>
       </w:tr>
       <w:tr>
         <w:trPr>
           <w:cnfStyle w:val="000000010000" w:firstRow="0" w:lastRow="0" w:firstColumn="0" w:lastColumn="0" w:oddVBand="0" w:evenVBand="0" w:oddHBand="0" w:evenHBand="1" w:firstRowFirstColumn="0" w:firstRowLastColumn="0" w:lastRowFirstColumn="0" w:lastRowLastColumn="0"/>
-          <w:trHeight w:val="747"/>
+          <w:trHeight w:val="626"/>
         </w:trPr>
         <w:tc>
           <w:tcPr>
             <w:cnfStyle w:val="001000000000" w:firstRow="0" w:lastRow="0" w:firstColumn="1" w:lastColumn="0" w:oddVBand="0" w:evenVBand="0" w:oddHBand="0" w:evenHBand="0" w:firstRowFirstColumn="0" w:firstRowLastColumn="0" w:lastRowFirstColumn="0" w:lastRowLastColumn="0"/>
-            <w:tcW w:w="4602" w:type="dxa"/>
+            <w:tcW w:w="3096" w:type="dxa"/>
           </w:tcPr>
           <w:p>
             <w:pPr>
@@ -327,7 +411,7 @@
         </w:tc>
         <w:tc>
           <w:tcPr>
-            <w:tcW w:w="4602" w:type="dxa"/>
+            <w:tcW w:w="5733" w:type="dxa"/>
           </w:tcPr>
           <w:p>
             <w:pPr>
@@ -337,18 +421,25 @@
                 <w:sz w:val="28"/>
               </w:rPr>
             </w:pPr>
+            <w:r>
+              <w:rPr>
+                <w:rFonts w:ascii="Arial" w:hAnsi="Arial" w:cs="Arial"/>
+                <w:sz w:val="28"/>
+              </w:rPr>
+              <w:t>El actor escribe su usuario y contraseña (en un cuadro de texto) o crea su cuenta (con un botón) donde tendrá que llenar el documento con los datos que se soliciten.</w:t>
+            </w:r>
           </w:p>
         </w:tc>
       </w:tr>
       <w:tr>
         <w:trPr>
           <w:cnfStyle w:val="000000100000" w:firstRow="0" w:lastRow="0" w:firstColumn="0" w:lastColumn="0" w:oddVBand="0" w:evenVBand="0" w:oddHBand="1" w:evenHBand="0" w:firstRowFirstColumn="0" w:firstRowLastColumn="0" w:lastRowFirstColumn="0" w:lastRowLastColumn="0"/>
-          <w:trHeight w:val="791"/>
+          <w:trHeight w:val="663"/>
         </w:trPr>
         <w:tc>
           <w:tcPr>
             <w:cnfStyle w:val="001000000000" w:firstRow="0" w:lastRow="0" w:firstColumn="1" w:lastColumn="0" w:oddVBand="0" w:evenVBand="0" w:oddHBand="0" w:evenHBand="0" w:firstRowFirstColumn="0" w:firstRowLastColumn="0" w:lastRowFirstColumn="0" w:lastRowLastColumn="0"/>
-            <w:tcW w:w="4602" w:type="dxa"/>
+            <w:tcW w:w="3096" w:type="dxa"/>
           </w:tcPr>
           <w:p>
             <w:pPr>
@@ -368,7 +459,7 @@
         </w:tc>
         <w:tc>
           <w:tcPr>
-            <w:tcW w:w="4602" w:type="dxa"/>
+            <w:tcW w:w="5733" w:type="dxa"/>
           </w:tcPr>
           <w:p>
             <w:pPr>
@@ -378,18 +469,64 @@
                 <w:sz w:val="28"/>
               </w:rPr>
             </w:pPr>
+            <w:r>
+              <w:rPr>
+                <w:rFonts w:ascii="Arial" w:hAnsi="Arial" w:cs="Arial"/>
+                <w:sz w:val="28"/>
+              </w:rPr>
+              <w:t>Pre-01 Ser mayor de edad.</w:t>
+            </w:r>
+          </w:p>
+          <w:p>
+            <w:pPr>
+              <w:cnfStyle w:val="000000100000" w:firstRow="0" w:lastRow="0" w:firstColumn="0" w:lastColumn="0" w:oddVBand="0" w:evenVBand="0" w:oddHBand="1" w:evenHBand="0" w:firstRowFirstColumn="0" w:firstRowLastColumn="0" w:lastRowFirstColumn="0" w:lastRowLastColumn="0"/>
+              <w:rPr>
+                <w:rFonts w:ascii="Arial" w:hAnsi="Arial" w:cs="Arial"/>
+                <w:sz w:val="28"/>
+              </w:rPr>
+            </w:pPr>
+            <w:r>
+              <w:rPr>
+                <w:rFonts w:ascii="Arial" w:hAnsi="Arial" w:cs="Arial"/>
+                <w:sz w:val="28"/>
+              </w:rPr>
+              <w:t>Pre-02 Tener una forma de pago electrónica</w:t>
+            </w:r>
+            <w:r>
+              <w:rPr>
+                <w:rFonts w:ascii="Arial" w:hAnsi="Arial" w:cs="Arial"/>
+                <w:sz w:val="28"/>
+              </w:rPr>
+              <w:t>.</w:t>
+            </w:r>
+          </w:p>
+          <w:p>
+            <w:pPr>
+              <w:cnfStyle w:val="000000100000" w:firstRow="0" w:lastRow="0" w:firstColumn="0" w:lastColumn="0" w:oddVBand="0" w:evenVBand="0" w:oddHBand="1" w:evenHBand="0" w:firstRowFirstColumn="0" w:firstRowLastColumn="0" w:lastRowFirstColumn="0" w:lastRowLastColumn="0"/>
+              <w:rPr>
+                <w:rFonts w:ascii="Arial" w:hAnsi="Arial" w:cs="Arial"/>
+                <w:sz w:val="28"/>
+              </w:rPr>
+            </w:pPr>
+            <w:r>
+              <w:rPr>
+                <w:rFonts w:ascii="Arial" w:hAnsi="Arial" w:cs="Arial"/>
+                <w:sz w:val="28"/>
+              </w:rPr>
+              <w:t>Pre-03 La lista de cuentas registradas anteriormente debe estar cargada en la base de datos.</w:t>
+            </w:r>
           </w:p>
         </w:tc>
       </w:tr>
       <w:tr>
         <w:trPr>
           <w:cnfStyle w:val="000000010000" w:firstRow="0" w:lastRow="0" w:firstColumn="0" w:lastColumn="0" w:oddVBand="0" w:evenVBand="0" w:oddHBand="0" w:evenHBand="1" w:firstRowFirstColumn="0" w:firstRowLastColumn="0" w:lastRowFirstColumn="0" w:lastRowLastColumn="0"/>
-          <w:trHeight w:val="791"/>
+          <w:trHeight w:val="663"/>
         </w:trPr>
         <w:tc>
           <w:tcPr>
             <w:cnfStyle w:val="001000000000" w:firstRow="0" w:lastRow="0" w:firstColumn="1" w:lastColumn="0" w:oddVBand="0" w:evenVBand="0" w:oddHBand="0" w:evenHBand="0" w:firstRowFirstColumn="0" w:firstRowLastColumn="0" w:lastRowFirstColumn="0" w:lastRowLastColumn="0"/>
-            <w:tcW w:w="4602" w:type="dxa"/>
+            <w:tcW w:w="3096" w:type="dxa"/>
           </w:tcPr>
           <w:p>
             <w:pPr>
@@ -418,7 +555,7 @@
         </w:tc>
         <w:tc>
           <w:tcPr>
-            <w:tcW w:w="4602" w:type="dxa"/>
+            <w:tcW w:w="5733" w:type="dxa"/>
           </w:tcPr>
           <w:p>
             <w:pPr>
@@ -428,18 +565,66 @@
                 <w:sz w:val="28"/>
               </w:rPr>
             </w:pPr>
+            <w:proofErr w:type="spellStart"/>
+            <w:r>
+              <w:rPr>
+                <w:rFonts w:ascii="Arial" w:hAnsi="Arial" w:cs="Arial"/>
+                <w:sz w:val="28"/>
+              </w:rPr>
+              <w:t>Pos</w:t>
+            </w:r>
+            <w:proofErr w:type="spellEnd"/>
+            <w:r>
+              <w:rPr>
+                <w:rFonts w:ascii="Arial" w:hAnsi="Arial" w:cs="Arial"/>
+                <w:sz w:val="28"/>
+              </w:rPr>
+              <w:t>-</w:t>
+            </w:r>
+            <w:r>
+              <w:rPr>
+                <w:rFonts w:ascii="Arial" w:hAnsi="Arial" w:cs="Arial"/>
+                <w:sz w:val="28"/>
+              </w:rPr>
+              <w:t>01 El catálogo de productos debe estar cargado en la base de datos.</w:t>
+            </w:r>
+          </w:p>
+          <w:p>
+            <w:pPr>
+              <w:cnfStyle w:val="000000010000" w:firstRow="0" w:lastRow="0" w:firstColumn="0" w:lastColumn="0" w:oddVBand="0" w:evenVBand="0" w:oddHBand="0" w:evenHBand="1" w:firstRowFirstColumn="0" w:firstRowLastColumn="0" w:lastRowFirstColumn="0" w:lastRowLastColumn="0"/>
+              <w:rPr>
+                <w:rFonts w:ascii="Arial" w:hAnsi="Arial" w:cs="Arial"/>
+                <w:sz w:val="28"/>
+              </w:rPr>
+            </w:pPr>
+            <w:proofErr w:type="spellStart"/>
+            <w:r>
+              <w:rPr>
+                <w:rFonts w:ascii="Arial" w:hAnsi="Arial" w:cs="Arial"/>
+                <w:sz w:val="28"/>
+              </w:rPr>
+              <w:t>Pos</w:t>
+            </w:r>
+            <w:proofErr w:type="spellEnd"/>
+            <w:r>
+              <w:rPr>
+                <w:rFonts w:ascii="Arial" w:hAnsi="Arial" w:cs="Arial"/>
+                <w:sz w:val="28"/>
+              </w:rPr>
+              <w:t>- 02 Las cuentas nuevas deben quedar guardadas en la base de datos</w:t>
+            </w:r>
           </w:p>
         </w:tc>
       </w:tr>
       <w:tr>
         <w:trPr>
           <w:cnfStyle w:val="000000100000" w:firstRow="0" w:lastRow="0" w:firstColumn="0" w:lastColumn="0" w:oddVBand="0" w:evenVBand="0" w:oddHBand="1" w:evenHBand="0" w:firstRowFirstColumn="0" w:firstRowLastColumn="0" w:lastRowFirstColumn="0" w:lastRowLastColumn="0"/>
-          <w:trHeight w:val="791"/>
+          <w:trHeight w:val="663"/>
         </w:trPr>
         <w:tc>
           <w:tcPr>
             <w:cnfStyle w:val="001000000000" w:firstRow="0" w:lastRow="0" w:firstColumn="1" w:lastColumn="0" w:oddVBand="0" w:evenVBand="0" w:oddHBand="0" w:evenHBand="0" w:firstRowFirstColumn="0" w:firstRowLastColumn="0" w:lastRowFirstColumn="0" w:lastRowLastColumn="0"/>
-            <w:tcW w:w="4602" w:type="dxa"/>
+            <w:tcW w:w="3096" w:type="dxa"/>
           </w:tcPr>
           <w:p>
             <w:pPr>
@@ -453,13 +638,93 @@
                 <w:rFonts w:ascii="Arial" w:hAnsi="Arial" w:cs="Arial"/>
                 <w:sz w:val="28"/>
               </w:rPr>
+              <w:t>Flujo Principal</w:t>
+            </w:r>
+          </w:p>
+          <w:p>
+            <w:pPr>
+              <w:rPr>
+                <w:rFonts w:ascii="Arial" w:hAnsi="Arial" w:cs="Arial"/>
+                <w:sz w:val="28"/>
+              </w:rPr>
+            </w:pPr>
+          </w:p>
+          <w:p>
+            <w:pPr>
+              <w:rPr>
+                <w:rFonts w:ascii="Arial" w:hAnsi="Arial" w:cs="Arial"/>
+                <w:sz w:val="28"/>
+              </w:rPr>
+            </w:pPr>
+          </w:p>
+          <w:p>
+            <w:pPr>
+              <w:rPr>
+                <w:rFonts w:ascii="Arial" w:hAnsi="Arial" w:cs="Arial"/>
+                <w:sz w:val="28"/>
+              </w:rPr>
+            </w:pPr>
+          </w:p>
+          <w:p>
+            <w:pPr>
+              <w:rPr>
+                <w:rFonts w:ascii="Arial" w:hAnsi="Arial" w:cs="Arial"/>
+                <w:sz w:val="28"/>
+              </w:rPr>
+            </w:pPr>
+          </w:p>
+          <w:p>
+            <w:pPr>
+              <w:rPr>
+                <w:rFonts w:ascii="Arial" w:hAnsi="Arial" w:cs="Arial"/>
+                <w:sz w:val="28"/>
+              </w:rPr>
+            </w:pPr>
+          </w:p>
+          <w:p>
+            <w:pPr>
+              <w:rPr>
+                <w:rFonts w:ascii="Arial" w:hAnsi="Arial" w:cs="Arial"/>
+                <w:sz w:val="28"/>
+              </w:rPr>
+            </w:pPr>
+          </w:p>
+          <w:p>
+            <w:pPr>
+              <w:rPr>
+                <w:rFonts w:ascii="Arial" w:hAnsi="Arial" w:cs="Arial"/>
+                <w:sz w:val="28"/>
+              </w:rPr>
+            </w:pPr>
+          </w:p>
+          <w:p>
+            <w:pPr>
+              <w:rPr>
+                <w:rFonts w:ascii="Arial" w:hAnsi="Arial" w:cs="Arial"/>
+                <w:sz w:val="28"/>
+              </w:rPr>
+            </w:pPr>
+          </w:p>
+          <w:p>
+            <w:pPr>
+              <w:rPr>
+                <w:rFonts w:ascii="Arial" w:hAnsi="Arial" w:cs="Arial"/>
+                <w:sz w:val="28"/>
+              </w:rPr>
+            </w:pPr>
+            <w:r>
+              <w:rPr>
+                <w:rFonts w:ascii="Arial" w:hAnsi="Arial" w:cs="Arial"/>
+                <w:sz w:val="28"/>
+              </w:rPr>
+              <w:lastRenderedPageBreak/>
               <w:t>Flujo Principal</w:t>
             </w:r>
           </w:p>
         </w:tc>
         <w:tc>
           <w:tcPr>
-            <w:tcW w:w="4602" w:type="dxa"/>
+            <w:tcW w:w="5733" w:type="dxa"/>
           </w:tcPr>
           <w:p>
             <w:pPr>
@@ -469,18 +734,386 @@
                 <w:sz w:val="28"/>
               </w:rPr>
             </w:pPr>
+            <w:r>
+              <w:rPr>
+                <w:rFonts w:ascii="Arial" w:hAnsi="Arial" w:cs="Arial"/>
+                <w:sz w:val="28"/>
+              </w:rPr>
+              <w:lastRenderedPageBreak/>
+              <w:t>Ingresar:</w:t>
+            </w:r>
+          </w:p>
+          <w:p>
+            <w:pPr>
+              <w:cnfStyle w:val="000000100000" w:firstRow="0" w:lastRow="0" w:firstColumn="0" w:lastColumn="0" w:oddVBand="0" w:evenVBand="0" w:oddHBand="1" w:evenHBand="0" w:firstRowFirstColumn="0" w:firstRowLastColumn="0" w:lastRowFirstColumn="0" w:lastRowLastColumn="0"/>
+              <w:rPr>
+                <w:rFonts w:ascii="Arial" w:hAnsi="Arial" w:cs="Arial"/>
+                <w:sz w:val="28"/>
+              </w:rPr>
+            </w:pPr>
+            <w:r>
+              <w:rPr>
+                <w:rFonts w:ascii="Arial" w:hAnsi="Arial" w:cs="Arial"/>
+                <w:sz w:val="28"/>
+              </w:rPr>
+              <w:t xml:space="preserve">  </w:t>
+            </w:r>
+            <w:r>
+              <w:rPr>
+                <w:rFonts w:ascii="Arial" w:hAnsi="Arial" w:cs="Arial"/>
+                <w:sz w:val="28"/>
+              </w:rPr>
+              <w:t xml:space="preserve">1.1.- El </w:t>
+            </w:r>
+            <w:r>
+              <w:rPr>
+                <w:rFonts w:ascii="Arial" w:hAnsi="Arial" w:cs="Arial"/>
+                <w:sz w:val="28"/>
+              </w:rPr>
+              <w:t>actor</w:t>
+            </w:r>
+            <w:r>
+              <w:rPr>
+                <w:rFonts w:ascii="Arial" w:hAnsi="Arial" w:cs="Arial"/>
+                <w:sz w:val="28"/>
+              </w:rPr>
+              <w:t xml:space="preserve"> ingresa su </w:t>
+            </w:r>
+            <w:r>
+              <w:rPr>
+                <w:rFonts w:ascii="Arial" w:hAnsi="Arial" w:cs="Arial"/>
+                <w:sz w:val="28"/>
+              </w:rPr>
+              <w:t>correo</w:t>
+            </w:r>
+            <w:r>
+              <w:rPr>
+                <w:rFonts w:ascii="Arial" w:hAnsi="Arial" w:cs="Arial"/>
+                <w:sz w:val="28"/>
+              </w:rPr>
+              <w:t xml:space="preserve"> en el </w:t>
+            </w:r>
+            <w:r>
+              <w:rPr>
+                <w:rFonts w:ascii="Arial" w:hAnsi="Arial" w:cs="Arial"/>
+                <w:sz w:val="28"/>
+              </w:rPr>
+              <w:t xml:space="preserve">     </w:t>
+            </w:r>
+            <w:r>
+              <w:rPr>
+                <w:rFonts w:ascii="Arial" w:hAnsi="Arial" w:cs="Arial"/>
+                <w:sz w:val="28"/>
+              </w:rPr>
+              <w:t xml:space="preserve">campo </w:t>
+            </w:r>
+            <w:r>
+              <w:rPr>
+                <w:rFonts w:ascii="Arial" w:hAnsi="Arial" w:cs="Arial"/>
+                <w:sz w:val="28"/>
+              </w:rPr>
+              <w:t>correo</w:t>
+            </w:r>
+          </w:p>
+          <w:p>
+            <w:pPr>
+              <w:cnfStyle w:val="000000100000" w:firstRow="0" w:lastRow="0" w:firstColumn="0" w:lastColumn="0" w:oddVBand="0" w:evenVBand="0" w:oddHBand="1" w:evenHBand="0" w:firstRowFirstColumn="0" w:firstRowLastColumn="0" w:lastRowFirstColumn="0" w:lastRowLastColumn="0"/>
+              <w:rPr>
+                <w:rFonts w:ascii="Arial" w:hAnsi="Arial" w:cs="Arial"/>
+                <w:sz w:val="28"/>
+              </w:rPr>
+            </w:pPr>
+            <w:r>
+              <w:rPr>
+                <w:rFonts w:ascii="Arial" w:hAnsi="Arial" w:cs="Arial"/>
+                <w:sz w:val="28"/>
+              </w:rPr>
+              <w:t xml:space="preserve">  </w:t>
+            </w:r>
+            <w:r>
+              <w:rPr>
+                <w:rFonts w:ascii="Arial" w:hAnsi="Arial" w:cs="Arial"/>
+                <w:sz w:val="28"/>
+              </w:rPr>
+              <w:t>1.2.- El actor ingresa su contraseña en el campo contraseña</w:t>
+            </w:r>
+          </w:p>
+          <w:p>
+            <w:pPr>
+              <w:cnfStyle w:val="000000100000" w:firstRow="0" w:lastRow="0" w:firstColumn="0" w:lastColumn="0" w:oddVBand="0" w:evenVBand="0" w:oddHBand="1" w:evenHBand="0" w:firstRowFirstColumn="0" w:firstRowLastColumn="0" w:lastRowFirstColumn="0" w:lastRowLastColumn="0"/>
+              <w:rPr>
+                <w:rFonts w:ascii="Arial" w:hAnsi="Arial" w:cs="Arial"/>
+                <w:sz w:val="28"/>
+              </w:rPr>
+            </w:pPr>
+            <w:r>
+              <w:rPr>
+                <w:rFonts w:ascii="Arial" w:hAnsi="Arial" w:cs="Arial"/>
+                <w:sz w:val="28"/>
+              </w:rPr>
+              <w:t xml:space="preserve">  </w:t>
+            </w:r>
+            <w:r>
+              <w:rPr>
+                <w:rFonts w:ascii="Arial" w:hAnsi="Arial" w:cs="Arial"/>
+                <w:sz w:val="28"/>
+              </w:rPr>
+              <w:t xml:space="preserve">1.3.- El actor presiona el botón “Ingresar” </w:t>
+            </w:r>
+          </w:p>
+          <w:p>
+            <w:pPr>
+              <w:cnfStyle w:val="000000100000" w:firstRow="0" w:lastRow="0" w:firstColumn="0" w:lastColumn="0" w:oddVBand="0" w:evenVBand="0" w:oddHBand="1" w:evenHBand="0" w:firstRowFirstColumn="0" w:firstRowLastColumn="0" w:lastRowFirstColumn="0" w:lastRowLastColumn="0"/>
+              <w:rPr>
+                <w:rFonts w:ascii="Arial" w:hAnsi="Arial" w:cs="Arial"/>
+                <w:sz w:val="28"/>
+              </w:rPr>
+            </w:pPr>
+            <w:r>
+              <w:rPr>
+                <w:rFonts w:ascii="Arial" w:hAnsi="Arial" w:cs="Arial"/>
+                <w:sz w:val="28"/>
+              </w:rPr>
+              <w:t xml:space="preserve">  1.4.- El sistema </w:t>
+            </w:r>
+            <w:r>
+              <w:rPr>
+                <w:rFonts w:ascii="Arial" w:hAnsi="Arial" w:cs="Arial"/>
+                <w:sz w:val="28"/>
+              </w:rPr>
+              <w:t>va</w:t>
+            </w:r>
+            <w:r>
+              <w:rPr>
+                <w:rFonts w:ascii="Arial" w:hAnsi="Arial" w:cs="Arial"/>
+                <w:sz w:val="28"/>
+              </w:rPr>
+              <w:t xml:space="preserve"> a la página principal</w:t>
+            </w:r>
+          </w:p>
+          <w:p>
+            <w:pPr>
+              <w:cnfStyle w:val="000000100000" w:firstRow="0" w:lastRow="0" w:firstColumn="0" w:lastColumn="0" w:oddVBand="0" w:evenVBand="0" w:oddHBand="1" w:evenHBand="0" w:firstRowFirstColumn="0" w:firstRowLastColumn="0" w:lastRowFirstColumn="0" w:lastRowLastColumn="0"/>
+              <w:rPr>
+                <w:rFonts w:ascii="Arial" w:hAnsi="Arial" w:cs="Arial"/>
+                <w:sz w:val="28"/>
+              </w:rPr>
+            </w:pPr>
+          </w:p>
+          <w:p>
+            <w:pPr>
+              <w:cnfStyle w:val="000000100000" w:firstRow="0" w:lastRow="0" w:firstColumn="0" w:lastColumn="0" w:oddVBand="0" w:evenVBand="0" w:oddHBand="1" w:evenHBand="0" w:firstRowFirstColumn="0" w:firstRowLastColumn="0" w:lastRowFirstColumn="0" w:lastRowLastColumn="0"/>
+              <w:rPr>
+                <w:rFonts w:ascii="Arial" w:hAnsi="Arial" w:cs="Arial"/>
+                <w:sz w:val="28"/>
+              </w:rPr>
+            </w:pPr>
+          </w:p>
+          <w:p>
+            <w:pPr>
+              <w:cnfStyle w:val="000000100000" w:firstRow="0" w:lastRow="0" w:firstColumn="0" w:lastColumn="0" w:oddVBand="0" w:evenVBand="0" w:oddHBand="1" w:evenHBand="0" w:firstRowFirstColumn="0" w:firstRowLastColumn="0" w:lastRowFirstColumn="0" w:lastRowLastColumn="0"/>
+              <w:rPr>
+                <w:rFonts w:ascii="Arial" w:hAnsi="Arial" w:cs="Arial"/>
+                <w:sz w:val="28"/>
+              </w:rPr>
+            </w:pPr>
+            <w:r>
+              <w:rPr>
+                <w:rFonts w:ascii="Arial" w:hAnsi="Arial" w:cs="Arial"/>
+                <w:sz w:val="28"/>
+              </w:rPr>
+              <w:lastRenderedPageBreak/>
+              <w:t>Registrarse:</w:t>
+            </w:r>
+          </w:p>
+          <w:p>
+            <w:pPr>
+              <w:cnfStyle w:val="000000100000" w:firstRow="0" w:lastRow="0" w:firstColumn="0" w:lastColumn="0" w:oddVBand="0" w:evenVBand="0" w:oddHBand="1" w:evenHBand="0" w:firstRowFirstColumn="0" w:firstRowLastColumn="0" w:lastRowFirstColumn="0" w:lastRowLastColumn="0"/>
+              <w:rPr>
+                <w:rFonts w:ascii="Arial" w:hAnsi="Arial" w:cs="Arial"/>
+                <w:sz w:val="28"/>
+              </w:rPr>
+            </w:pPr>
+            <w:r>
+              <w:rPr>
+                <w:rFonts w:ascii="Arial" w:hAnsi="Arial" w:cs="Arial"/>
+                <w:sz w:val="28"/>
+              </w:rPr>
+              <w:t xml:space="preserve">  </w:t>
+            </w:r>
+            <w:r>
+              <w:rPr>
+                <w:rFonts w:ascii="Arial" w:hAnsi="Arial" w:cs="Arial"/>
+                <w:sz w:val="28"/>
+              </w:rPr>
+              <w:t>2.</w:t>
+            </w:r>
+            <w:r>
+              <w:rPr>
+                <w:rFonts w:ascii="Arial" w:hAnsi="Arial" w:cs="Arial"/>
+                <w:sz w:val="28"/>
+              </w:rPr>
+              <w:t>1.- El actor presiona el botón “Registrarse”</w:t>
+            </w:r>
+          </w:p>
+          <w:p>
+            <w:pPr>
+              <w:ind w:firstLine="150"/>
+              <w:cnfStyle w:val="000000100000" w:firstRow="0" w:lastRow="0" w:firstColumn="0" w:lastColumn="0" w:oddVBand="0" w:evenVBand="0" w:oddHBand="1" w:evenHBand="0" w:firstRowFirstColumn="0" w:firstRowLastColumn="0" w:lastRowFirstColumn="0" w:lastRowLastColumn="0"/>
+              <w:rPr>
+                <w:rFonts w:ascii="Arial" w:hAnsi="Arial" w:cs="Arial"/>
+                <w:sz w:val="28"/>
+              </w:rPr>
+            </w:pPr>
+            <w:r>
+              <w:rPr>
+                <w:rFonts w:ascii="Arial" w:hAnsi="Arial" w:cs="Arial"/>
+                <w:sz w:val="28"/>
+              </w:rPr>
+              <w:t xml:space="preserve">2.2.- </w:t>
+            </w:r>
+            <w:r>
+              <w:rPr>
+                <w:rFonts w:ascii="Arial" w:hAnsi="Arial" w:cs="Arial"/>
+                <w:sz w:val="28"/>
+              </w:rPr>
+              <w:t>El actor ingresa su nombre en el campo “Nombre”</w:t>
+            </w:r>
+          </w:p>
+          <w:p>
+            <w:pPr>
+              <w:ind w:firstLine="150"/>
+              <w:cnfStyle w:val="000000100000" w:firstRow="0" w:lastRow="0" w:firstColumn="0" w:lastColumn="0" w:oddVBand="0" w:evenVBand="0" w:oddHBand="1" w:evenHBand="0" w:firstRowFirstColumn="0" w:firstRowLastColumn="0" w:lastRowFirstColumn="0" w:lastRowLastColumn="0"/>
+              <w:rPr>
+                <w:rFonts w:ascii="Arial" w:hAnsi="Arial" w:cs="Arial"/>
+                <w:sz w:val="28"/>
+              </w:rPr>
+            </w:pPr>
+            <w:r>
+              <w:rPr>
+                <w:rFonts w:ascii="Arial" w:hAnsi="Arial" w:cs="Arial"/>
+                <w:sz w:val="28"/>
+              </w:rPr>
+              <w:t>2.3.- El actor ingresa su apellido en el campo “apellido”</w:t>
+            </w:r>
+          </w:p>
+          <w:p>
+            <w:pPr>
+              <w:ind w:firstLine="150"/>
+              <w:cnfStyle w:val="000000100000" w:firstRow="0" w:lastRow="0" w:firstColumn="0" w:lastColumn="0" w:oddVBand="0" w:evenVBand="0" w:oddHBand="1" w:evenHBand="0" w:firstRowFirstColumn="0" w:firstRowLastColumn="0" w:lastRowFirstColumn="0" w:lastRowLastColumn="0"/>
+              <w:rPr>
+                <w:rFonts w:ascii="Arial" w:hAnsi="Arial" w:cs="Arial"/>
+                <w:sz w:val="28"/>
+              </w:rPr>
+            </w:pPr>
+            <w:r>
+              <w:rPr>
+                <w:rFonts w:ascii="Arial" w:hAnsi="Arial" w:cs="Arial"/>
+                <w:sz w:val="28"/>
+              </w:rPr>
+              <w:t xml:space="preserve">2.4.- </w:t>
+            </w:r>
+            <w:r>
+              <w:rPr>
+                <w:rFonts w:ascii="Arial" w:hAnsi="Arial" w:cs="Arial"/>
+                <w:sz w:val="28"/>
+              </w:rPr>
+              <w:t>El actor ingresa su correo en el campo “Correo electrónico”</w:t>
+            </w:r>
+          </w:p>
+          <w:p>
+            <w:pPr>
+              <w:ind w:firstLine="150"/>
+              <w:cnfStyle w:val="000000100000" w:firstRow="0" w:lastRow="0" w:firstColumn="0" w:lastColumn="0" w:oddVBand="0" w:evenVBand="0" w:oddHBand="1" w:evenHBand="0" w:firstRowFirstColumn="0" w:firstRowLastColumn="0" w:lastRowFirstColumn="0" w:lastRowLastColumn="0"/>
+              <w:rPr>
+                <w:rFonts w:ascii="Arial" w:hAnsi="Arial" w:cs="Arial"/>
+                <w:sz w:val="28"/>
+              </w:rPr>
+            </w:pPr>
+            <w:r>
+              <w:rPr>
+                <w:rFonts w:ascii="Arial" w:hAnsi="Arial" w:cs="Arial"/>
+                <w:sz w:val="28"/>
+              </w:rPr>
+              <w:t>2.5.- El actor ingresa una contraseña en el campo “Contraseña”</w:t>
+            </w:r>
+          </w:p>
+          <w:p>
+            <w:pPr>
+              <w:ind w:firstLine="150"/>
+              <w:cnfStyle w:val="000000100000" w:firstRow="0" w:lastRow="0" w:firstColumn="0" w:lastColumn="0" w:oddVBand="0" w:evenVBand="0" w:oddHBand="1" w:evenHBand="0" w:firstRowFirstColumn="0" w:firstRowLastColumn="0" w:lastRowFirstColumn="0" w:lastRowLastColumn="0"/>
+              <w:rPr>
+                <w:rFonts w:ascii="Arial" w:hAnsi="Arial" w:cs="Arial"/>
+                <w:sz w:val="28"/>
+              </w:rPr>
+            </w:pPr>
+            <w:r>
+              <w:rPr>
+                <w:rFonts w:ascii="Arial" w:hAnsi="Arial" w:cs="Arial"/>
+                <w:sz w:val="28"/>
+              </w:rPr>
+              <w:t>2.6.- El actor vuelve a ingresar la contraseña en el campo “vuelve a escribir tu contraseña”</w:t>
+            </w:r>
+          </w:p>
+          <w:p>
+            <w:pPr>
+              <w:ind w:firstLine="150"/>
+              <w:cnfStyle w:val="000000100000" w:firstRow="0" w:lastRow="0" w:firstColumn="0" w:lastColumn="0" w:oddVBand="0" w:evenVBand="0" w:oddHBand="1" w:evenHBand="0" w:firstRowFirstColumn="0" w:firstRowLastColumn="0" w:lastRowFirstColumn="0" w:lastRowLastColumn="0"/>
+              <w:rPr>
+                <w:rFonts w:ascii="Arial" w:hAnsi="Arial" w:cs="Arial"/>
+                <w:sz w:val="28"/>
+              </w:rPr>
+            </w:pPr>
+            <w:r>
+              <w:rPr>
+                <w:rFonts w:ascii="Arial" w:hAnsi="Arial" w:cs="Arial"/>
+                <w:sz w:val="28"/>
+              </w:rPr>
+              <w:t xml:space="preserve">2.7.- El usuario presiona el botón “crea cuenta” </w:t>
+            </w:r>
+          </w:p>
+          <w:p>
+            <w:pPr>
+              <w:ind w:firstLine="150"/>
+              <w:cnfStyle w:val="000000100000" w:firstRow="0" w:lastRow="0" w:firstColumn="0" w:lastColumn="0" w:oddVBand="0" w:evenVBand="0" w:oddHBand="1" w:evenHBand="0" w:firstRowFirstColumn="0" w:firstRowLastColumn="0" w:lastRowFirstColumn="0" w:lastRowLastColumn="0"/>
+              <w:rPr>
+                <w:rFonts w:ascii="Arial" w:hAnsi="Arial" w:cs="Arial"/>
+                <w:sz w:val="28"/>
+              </w:rPr>
+            </w:pPr>
+            <w:r>
+              <w:rPr>
+                <w:rFonts w:ascii="Arial" w:hAnsi="Arial" w:cs="Arial"/>
+                <w:sz w:val="28"/>
+              </w:rPr>
+              <w:t xml:space="preserve">2.8.- El sistema </w:t>
+            </w:r>
+            <w:r>
+              <w:rPr>
+                <w:rFonts w:ascii="Arial" w:hAnsi="Arial" w:cs="Arial"/>
+                <w:sz w:val="28"/>
+              </w:rPr>
+              <w:t>va</w:t>
+            </w:r>
+            <w:r>
+              <w:rPr>
+                <w:rFonts w:ascii="Arial" w:hAnsi="Arial" w:cs="Arial"/>
+                <w:sz w:val="28"/>
+              </w:rPr>
+              <w:t xml:space="preserve"> a la página principal</w:t>
+            </w:r>
           </w:p>
         </w:tc>
       </w:tr>
       <w:tr>
         <w:trPr>
           <w:cnfStyle w:val="000000010000" w:firstRow="0" w:lastRow="0" w:firstColumn="0" w:lastColumn="0" w:oddVBand="0" w:evenVBand="0" w:oddHBand="0" w:evenHBand="1" w:firstRowFirstColumn="0" w:firstRowLastColumn="0" w:lastRowFirstColumn="0" w:lastRowLastColumn="0"/>
-          <w:trHeight w:val="791"/>
+          <w:trHeight w:val="663"/>
         </w:trPr>
         <w:tc>
           <w:tcPr>
             <w:cnfStyle w:val="001000000000" w:firstRow="0" w:lastRow="0" w:firstColumn="1" w:lastColumn="0" w:oddVBand="0" w:evenVBand="0" w:oddHBand="0" w:evenHBand="0" w:firstRowFirstColumn="0" w:firstRowLastColumn="0" w:lastRowFirstColumn="0" w:lastRowLastColumn="0"/>
-            <w:tcW w:w="4602" w:type="dxa"/>
+            <w:tcW w:w="3096" w:type="dxa"/>
           </w:tcPr>
           <w:p>
             <w:pPr>
@@ -494,6 +1127,7 @@
                 <w:rFonts w:ascii="Arial" w:hAnsi="Arial" w:cs="Arial"/>
                 <w:sz w:val="28"/>
               </w:rPr>
+              <w:lastRenderedPageBreak/>
               <w:t>Flujo Alternativo:</w:t>
             </w:r>
           </w:p>
@@ -508,8 +1142,180 @@
         </w:tc>
         <w:tc>
           <w:tcPr>
-            <w:tcW w:w="4602" w:type="dxa"/>
+            <w:tcW w:w="5733" w:type="dxa"/>
           </w:tcPr>
+          <w:p>
+            <w:pPr>
+              <w:cnfStyle w:val="000000010000" w:firstRow="0" w:lastRow="0" w:firstColumn="0" w:lastColumn="0" w:oddVBand="0" w:evenVBand="0" w:oddHBand="0" w:evenHBand="1" w:firstRowFirstColumn="0" w:firstRowLastColumn="0" w:lastRowFirstColumn="0" w:lastRowLastColumn="0"/>
+              <w:rPr>
+                <w:rFonts w:ascii="Arial" w:hAnsi="Arial" w:cs="Arial"/>
+                <w:sz w:val="28"/>
+              </w:rPr>
+            </w:pPr>
+            <w:r>
+              <w:rPr>
+                <w:rFonts w:ascii="Arial" w:hAnsi="Arial" w:cs="Arial"/>
+                <w:sz w:val="28"/>
+              </w:rPr>
+              <w:t xml:space="preserve">      </w:t>
+            </w:r>
+            <w:bookmarkStart w:id="0" w:name="_GoBack"/>
+            <w:bookmarkEnd w:id="0"/>
+            <w:r>
+              <w:rPr>
+                <w:rFonts w:ascii="Arial" w:hAnsi="Arial" w:cs="Arial"/>
+                <w:sz w:val="28"/>
+              </w:rPr>
+              <w:t>1.1.1.- El usuario presiona el botón “olvidé contraseña”</w:t>
+            </w:r>
+          </w:p>
+          <w:p>
+            <w:pPr>
+              <w:cnfStyle w:val="000000010000" w:firstRow="0" w:lastRow="0" w:firstColumn="0" w:lastColumn="0" w:oddVBand="0" w:evenVBand="0" w:oddHBand="0" w:evenHBand="1" w:firstRowFirstColumn="0" w:firstRowLastColumn="0" w:lastRowFirstColumn="0" w:lastRowLastColumn="0"/>
+              <w:rPr>
+                <w:rFonts w:ascii="Arial" w:hAnsi="Arial" w:cs="Arial"/>
+                <w:sz w:val="28"/>
+              </w:rPr>
+            </w:pPr>
+            <w:r>
+              <w:rPr>
+                <w:rFonts w:ascii="Arial" w:hAnsi="Arial" w:cs="Arial"/>
+                <w:sz w:val="28"/>
+              </w:rPr>
+              <w:t>1.1.2.- El usuario escribe su correo en el campo “Correo”</w:t>
+            </w:r>
+          </w:p>
+          <w:p>
+            <w:pPr>
+              <w:cnfStyle w:val="000000010000" w:firstRow="0" w:lastRow="0" w:firstColumn="0" w:lastColumn="0" w:oddVBand="0" w:evenVBand="0" w:oddHBand="0" w:evenHBand="1" w:firstRowFirstColumn="0" w:firstRowLastColumn="0" w:lastRowFirstColumn="0" w:lastRowLastColumn="0"/>
+              <w:rPr>
+                <w:rFonts w:ascii="Arial" w:hAnsi="Arial" w:cs="Arial"/>
+                <w:sz w:val="28"/>
+              </w:rPr>
+            </w:pPr>
+            <w:r>
+              <w:rPr>
+                <w:rFonts w:ascii="Arial" w:hAnsi="Arial" w:cs="Arial"/>
+                <w:sz w:val="28"/>
+              </w:rPr>
+              <w:t>1.1.3.- El usuario presiona el botón “Envía contraseña al correo”</w:t>
+            </w:r>
+          </w:p>
+          <w:p>
+            <w:pPr>
+              <w:cnfStyle w:val="000000010000" w:firstRow="0" w:lastRow="0" w:firstColumn="0" w:lastColumn="0" w:oddVBand="0" w:evenVBand="0" w:oddHBand="0" w:evenHBand="1" w:firstRowFirstColumn="0" w:firstRowLastColumn="0" w:lastRowFirstColumn="0" w:lastRowLastColumn="0"/>
+              <w:rPr>
+                <w:rFonts w:ascii="Arial" w:hAnsi="Arial" w:cs="Arial"/>
+                <w:sz w:val="28"/>
+              </w:rPr>
+            </w:pPr>
+            <w:r>
+              <w:rPr>
+                <w:rFonts w:ascii="Arial" w:hAnsi="Arial" w:cs="Arial"/>
+                <w:sz w:val="28"/>
+              </w:rPr>
+              <w:t xml:space="preserve">1.1.4.- El sistema regresa a </w:t>
+            </w:r>
+            <w:r>
+              <w:rPr>
+                <w:rFonts w:ascii="Arial" w:hAnsi="Arial" w:cs="Arial"/>
+                <w:sz w:val="28"/>
+              </w:rPr>
+              <w:t>el punto 1.1</w:t>
+            </w:r>
+          </w:p>
+          <w:p>
+            <w:pPr>
+              <w:cnfStyle w:val="000000010000" w:firstRow="0" w:lastRow="0" w:firstColumn="0" w:lastColumn="0" w:oddVBand="0" w:evenVBand="0" w:oddHBand="0" w:evenHBand="1" w:firstRowFirstColumn="0" w:firstRowLastColumn="0" w:lastRowFirstColumn="0" w:lastRowLastColumn="0"/>
+              <w:rPr>
+                <w:rFonts w:ascii="Arial" w:hAnsi="Arial" w:cs="Arial"/>
+                <w:sz w:val="28"/>
+              </w:rPr>
+            </w:pPr>
+            <w:r>
+              <w:rPr>
+                <w:rFonts w:ascii="Arial" w:hAnsi="Arial" w:cs="Arial"/>
+                <w:sz w:val="28"/>
+              </w:rPr>
+              <w:t xml:space="preserve">      </w:t>
+            </w:r>
+            <w:r>
+              <w:rPr>
+                <w:rFonts w:ascii="Arial" w:hAnsi="Arial" w:cs="Arial"/>
+                <w:sz w:val="28"/>
+              </w:rPr>
+              <w:t>1.3.1.- El sistema envía el mensaje de correo o contraseña incorrectos</w:t>
+            </w:r>
+          </w:p>
+          <w:p>
+            <w:pPr>
+              <w:cnfStyle w:val="000000010000" w:firstRow="0" w:lastRow="0" w:firstColumn="0" w:lastColumn="0" w:oddVBand="0" w:evenVBand="0" w:oddHBand="0" w:evenHBand="1" w:firstRowFirstColumn="0" w:firstRowLastColumn="0" w:lastRowFirstColumn="0" w:lastRowLastColumn="0"/>
+              <w:rPr>
+                <w:rFonts w:ascii="Arial" w:hAnsi="Arial" w:cs="Arial"/>
+                <w:sz w:val="28"/>
+              </w:rPr>
+            </w:pPr>
+            <w:r>
+              <w:rPr>
+                <w:rFonts w:ascii="Arial" w:hAnsi="Arial" w:cs="Arial"/>
+                <w:sz w:val="28"/>
+              </w:rPr>
+              <w:t>1.3.2.- puede ir al punto 1.1.1 o al punto 1.2 o al punto 1.1</w:t>
+            </w:r>
+          </w:p>
+          <w:p>
+            <w:pPr>
+              <w:cnfStyle w:val="000000010000" w:firstRow="0" w:lastRow="0" w:firstColumn="0" w:lastColumn="0" w:oddVBand="0" w:evenVBand="0" w:oddHBand="0" w:evenHBand="1" w:firstRowFirstColumn="0" w:firstRowLastColumn="0" w:lastRowFirstColumn="0" w:lastRowLastColumn="0"/>
+              <w:rPr>
+                <w:rFonts w:ascii="Arial" w:hAnsi="Arial" w:cs="Arial"/>
+                <w:sz w:val="28"/>
+              </w:rPr>
+            </w:pPr>
+            <w:r>
+              <w:rPr>
+                <w:rFonts w:ascii="Arial" w:hAnsi="Arial" w:cs="Arial"/>
+                <w:sz w:val="28"/>
+              </w:rPr>
+              <w:t xml:space="preserve">      </w:t>
+            </w:r>
+            <w:r>
+              <w:rPr>
+                <w:rFonts w:ascii="Arial" w:hAnsi="Arial" w:cs="Arial"/>
+                <w:sz w:val="28"/>
+              </w:rPr>
+              <w:t>2.5.1.- Si el actor ingresa un corre</w:t>
+            </w:r>
+            <w:r>
+              <w:rPr>
+                <w:rFonts w:ascii="Arial" w:hAnsi="Arial" w:cs="Arial"/>
+                <w:sz w:val="28"/>
+              </w:rPr>
+              <w:t>o no valido volver al punto 2.5</w:t>
+            </w:r>
+          </w:p>
+          <w:p>
+            <w:pPr>
+              <w:cnfStyle w:val="000000010000" w:firstRow="0" w:lastRow="0" w:firstColumn="0" w:lastColumn="0" w:oddVBand="0" w:evenVBand="0" w:oddHBand="0" w:evenHBand="1" w:firstRowFirstColumn="0" w:firstRowLastColumn="0" w:lastRowFirstColumn="0" w:lastRowLastColumn="0"/>
+              <w:rPr>
+                <w:rFonts w:ascii="Arial" w:hAnsi="Arial" w:cs="Arial"/>
+                <w:sz w:val="28"/>
+              </w:rPr>
+            </w:pPr>
+            <w:r>
+              <w:rPr>
+                <w:rFonts w:ascii="Arial" w:hAnsi="Arial" w:cs="Arial"/>
+                <w:sz w:val="28"/>
+              </w:rPr>
+              <w:t xml:space="preserve">      </w:t>
+            </w:r>
+            <w:r>
+              <w:rPr>
+                <w:rFonts w:ascii="Arial" w:hAnsi="Arial" w:cs="Arial"/>
+                <w:sz w:val="28"/>
+              </w:rPr>
+              <w:t>2.6.1.- Si el actor ingresa una contraseña no valida, volver al campo 2.5</w:t>
+            </w:r>
+          </w:p>
           <w:p>
             <w:pPr>
               <w:cnfStyle w:val="000000010000" w:firstRow="0" w:lastRow="0" w:firstColumn="0" w:lastColumn="0" w:oddVBand="0" w:evenVBand="0" w:oddHBand="0" w:evenHBand="1" w:firstRowFirstColumn="0" w:firstRowLastColumn="0" w:lastRowFirstColumn="0" w:lastRowLastColumn="0"/>
@@ -524,12 +1330,12 @@
       <w:tr>
         <w:trPr>
           <w:cnfStyle w:val="000000100000" w:firstRow="0" w:lastRow="0" w:firstColumn="0" w:lastColumn="0" w:oddVBand="0" w:evenVBand="0" w:oddHBand="1" w:evenHBand="0" w:firstRowFirstColumn="0" w:firstRowLastColumn="0" w:lastRowFirstColumn="0" w:lastRowLastColumn="0"/>
-          <w:trHeight w:val="791"/>
+          <w:trHeight w:val="663"/>
         </w:trPr>
         <w:tc>
           <w:tcPr>
             <w:cnfStyle w:val="001000000000" w:firstRow="0" w:lastRow="0" w:firstColumn="1" w:lastColumn="0" w:oddVBand="0" w:evenVBand="0" w:oddHBand="0" w:evenHBand="0" w:firstRowFirstColumn="0" w:firstRowLastColumn="0" w:lastRowFirstColumn="0" w:lastRowLastColumn="0"/>
-            <w:tcW w:w="4602" w:type="dxa"/>
+            <w:tcW w:w="3096" w:type="dxa"/>
           </w:tcPr>
           <w:p>
             <w:pPr>
@@ -549,7 +1355,7 @@
         </w:tc>
         <w:tc>
           <w:tcPr>
-            <w:tcW w:w="4602" w:type="dxa"/>
+            <w:tcW w:w="5733" w:type="dxa"/>
           </w:tcPr>
           <w:p>
             <w:pPr>
@@ -559,18 +1365,25 @@
                 <w:sz w:val="28"/>
               </w:rPr>
             </w:pPr>
+            <w:r>
+              <w:rPr>
+                <w:rFonts w:ascii="Arial" w:hAnsi="Arial" w:cs="Arial"/>
+                <w:sz w:val="28"/>
+              </w:rPr>
+              <w:t>Alta</w:t>
+            </w:r>
           </w:p>
         </w:tc>
       </w:tr>
       <w:tr>
         <w:trPr>
           <w:cnfStyle w:val="000000010000" w:firstRow="0" w:lastRow="0" w:firstColumn="0" w:lastColumn="0" w:oddVBand="0" w:evenVBand="0" w:oddHBand="0" w:evenHBand="1" w:firstRowFirstColumn="0" w:firstRowLastColumn="0" w:lastRowFirstColumn="0" w:lastRowLastColumn="0"/>
-          <w:trHeight w:val="791"/>
+          <w:trHeight w:val="663"/>
         </w:trPr>
         <w:tc>
           <w:tcPr>
             <w:cnfStyle w:val="001000000000" w:firstRow="0" w:lastRow="0" w:firstColumn="1" w:lastColumn="0" w:oddVBand="0" w:evenVBand="0" w:oddHBand="0" w:evenHBand="0" w:firstRowFirstColumn="0" w:firstRowLastColumn="0" w:lastRowFirstColumn="0" w:lastRowLastColumn="0"/>
-            <w:tcW w:w="4602" w:type="dxa"/>
+            <w:tcW w:w="3096" w:type="dxa"/>
           </w:tcPr>
           <w:p>
             <w:pPr>
@@ -590,7 +1403,7 @@
         </w:tc>
         <w:tc>
           <w:tcPr>
-            <w:tcW w:w="4602" w:type="dxa"/>
+            <w:tcW w:w="5733" w:type="dxa"/>
           </w:tcPr>
           <w:p>
             <w:pPr>
@@ -600,6 +1413,13 @@
                 <w:sz w:val="28"/>
               </w:rPr>
             </w:pPr>
+            <w:r>
+              <w:rPr>
+                <w:rFonts w:ascii="Arial" w:hAnsi="Arial" w:cs="Arial"/>
+                <w:sz w:val="28"/>
+              </w:rPr>
+              <w:t>Siempre que se ingrese al sistema pedirá de forma obligatoria ingresar una cuenta</w:t>
+            </w:r>
           </w:p>
         </w:tc>
       </w:tr>

</xml_diff>

<commit_message>
me equivoque al añadir el archivo
</commit_message>
<xml_diff>
--- a/Casos de uso.docx
+++ b/Casos de uso.docx
@@ -2540,11 +2540,903 @@
       </w:tr>
     </w:tbl>
     <w:p/>
+    <w:p/>
+    <w:tbl>
+      <w:tblPr>
+        <w:tblStyle w:val="Cuadrculaclara-nfasis4"/>
+        <w:tblW w:w="8829" w:type="dxa"/>
+        <w:tblLook w:val="04A0" w:firstRow="1" w:lastRow="0" w:firstColumn="1" w:lastColumn="0" w:noHBand="0" w:noVBand="1"/>
+      </w:tblPr>
+      <w:tblGrid>
+        <w:gridCol w:w="3096"/>
+        <w:gridCol w:w="5733"/>
+      </w:tblGrid>
+      <w:tr>
+        <w:trPr>
+          <w:cnfStyle w:val="100000000000" w:firstRow="1" w:lastRow="0" w:firstColumn="0" w:lastColumn="0" w:oddVBand="0" w:evenVBand="0" w:oddHBand="0" w:evenHBand="0" w:firstRowFirstColumn="0" w:firstRowLastColumn="0" w:lastRowFirstColumn="0" w:lastRowLastColumn="0"/>
+          <w:trHeight w:val="663"/>
+        </w:trPr>
+        <w:tc>
+          <w:tcPr>
+            <w:cnfStyle w:val="001000000000" w:firstRow="0" w:lastRow="0" w:firstColumn="1" w:lastColumn="0" w:oddVBand="0" w:evenVBand="0" w:oddHBand="0" w:evenHBand="0" w:firstRowFirstColumn="0" w:firstRowLastColumn="0" w:lastRowFirstColumn="0" w:lastRowLastColumn="0"/>
+            <w:tcW w:w="3096" w:type="dxa"/>
+            <w:hideMark/>
+          </w:tcPr>
+          <w:p>
+            <w:pPr>
+              <w:rPr>
+                <w:rFonts w:ascii="Arial" w:hAnsi="Arial" w:cs="Arial"/>
+                <w:sz w:val="28"/>
+              </w:rPr>
+            </w:pPr>
+            <w:r>
+              <w:rPr>
+                <w:rFonts w:ascii="Arial" w:hAnsi="Arial" w:cs="Arial"/>
+                <w:sz w:val="28"/>
+              </w:rPr>
+              <w:t>ID y Nombre:</w:t>
+            </w:r>
+          </w:p>
+        </w:tc>
+        <w:tc>
+          <w:tcPr>
+            <w:tcW w:w="5733" w:type="dxa"/>
+            <w:hideMark/>
+          </w:tcPr>
+          <w:p>
+            <w:pPr>
+              <w:cnfStyle w:val="100000000000" w:firstRow="1" w:lastRow="0" w:firstColumn="0" w:lastColumn="0" w:oddVBand="0" w:evenVBand="0" w:oddHBand="0" w:evenHBand="0" w:firstRowFirstColumn="0" w:firstRowLastColumn="0" w:lastRowFirstColumn="0" w:lastRowLastColumn="0"/>
+              <w:rPr>
+                <w:rFonts w:ascii="Arial" w:hAnsi="Arial" w:cs="Arial"/>
+                <w:sz w:val="28"/>
+              </w:rPr>
+            </w:pPr>
+            <w:r>
+              <w:rPr>
+                <w:rFonts w:ascii="Arial" w:hAnsi="Arial" w:cs="Arial"/>
+                <w:sz w:val="28"/>
+              </w:rPr>
+              <w:t>CU-05 Calificar un producto.</w:t>
+            </w:r>
+          </w:p>
+        </w:tc>
+      </w:tr>
+      <w:tr>
+        <w:trPr>
+          <w:cnfStyle w:val="000000100000" w:firstRow="0" w:lastRow="0" w:firstColumn="0" w:lastColumn="0" w:oddVBand="0" w:evenVBand="0" w:oddHBand="1" w:evenHBand="0" w:firstRowFirstColumn="0" w:firstRowLastColumn="0" w:lastRowFirstColumn="0" w:lastRowLastColumn="0"/>
+          <w:trHeight w:val="663"/>
+        </w:trPr>
+        <w:tc>
+          <w:tcPr>
+            <w:cnfStyle w:val="001000000000" w:firstRow="0" w:lastRow="0" w:firstColumn="1" w:lastColumn="0" w:oddVBand="0" w:evenVBand="0" w:oddHBand="0" w:evenHBand="0" w:firstRowFirstColumn="0" w:firstRowLastColumn="0" w:lastRowFirstColumn="0" w:lastRowLastColumn="0"/>
+            <w:tcW w:w="3096" w:type="dxa"/>
+            <w:hideMark/>
+          </w:tcPr>
+          <w:p>
+            <w:pPr>
+              <w:rPr>
+                <w:rFonts w:ascii="Arial" w:hAnsi="Arial" w:cs="Arial"/>
+                <w:sz w:val="28"/>
+              </w:rPr>
+            </w:pPr>
+            <w:r>
+              <w:rPr>
+                <w:rFonts w:ascii="Arial" w:hAnsi="Arial" w:cs="Arial"/>
+                <w:sz w:val="28"/>
+              </w:rPr>
+              <w:t>Creado por:</w:t>
+            </w:r>
+          </w:p>
+        </w:tc>
+        <w:tc>
+          <w:tcPr>
+            <w:tcW w:w="5733" w:type="dxa"/>
+            <w:hideMark/>
+          </w:tcPr>
+          <w:p>
+            <w:pPr>
+              <w:cnfStyle w:val="000000100000" w:firstRow="0" w:lastRow="0" w:firstColumn="0" w:lastColumn="0" w:oddVBand="0" w:evenVBand="0" w:oddHBand="1" w:evenHBand="0" w:firstRowFirstColumn="0" w:firstRowLastColumn="0" w:lastRowFirstColumn="0" w:lastRowLastColumn="0"/>
+              <w:rPr>
+                <w:rFonts w:ascii="Arial" w:hAnsi="Arial" w:cs="Arial"/>
+                <w:sz w:val="28"/>
+              </w:rPr>
+            </w:pPr>
+            <w:r>
+              <w:rPr>
+                <w:rFonts w:ascii="Arial" w:hAnsi="Arial" w:cs="Arial"/>
+                <w:sz w:val="28"/>
+              </w:rPr>
+              <w:t>Brenda Estela Ramírez Álvarez</w:t>
+            </w:r>
+          </w:p>
+        </w:tc>
+      </w:tr>
+      <w:tr>
+        <w:trPr>
+          <w:cnfStyle w:val="000000010000" w:firstRow="0" w:lastRow="0" w:firstColumn="0" w:lastColumn="0" w:oddVBand="0" w:evenVBand="0" w:oddHBand="0" w:evenHBand="1" w:firstRowFirstColumn="0" w:firstRowLastColumn="0" w:lastRowFirstColumn="0" w:lastRowLastColumn="0"/>
+          <w:trHeight w:val="626"/>
+        </w:trPr>
+        <w:tc>
+          <w:tcPr>
+            <w:cnfStyle w:val="001000000000" w:firstRow="0" w:lastRow="0" w:firstColumn="1" w:lastColumn="0" w:oddVBand="0" w:evenVBand="0" w:oddHBand="0" w:evenHBand="0" w:firstRowFirstColumn="0" w:firstRowLastColumn="0" w:lastRowFirstColumn="0" w:lastRowLastColumn="0"/>
+            <w:tcW w:w="3096" w:type="dxa"/>
+            <w:hideMark/>
+          </w:tcPr>
+          <w:p>
+            <w:pPr>
+              <w:rPr>
+                <w:rFonts w:ascii="Arial" w:hAnsi="Arial" w:cs="Arial"/>
+                <w:sz w:val="28"/>
+              </w:rPr>
+            </w:pPr>
+            <w:r>
+              <w:rPr>
+                <w:rFonts w:ascii="Arial" w:hAnsi="Arial" w:cs="Arial"/>
+                <w:sz w:val="28"/>
+              </w:rPr>
+              <w:t>Fecha de creación:</w:t>
+            </w:r>
+          </w:p>
+        </w:tc>
+        <w:tc>
+          <w:tcPr>
+            <w:tcW w:w="5733" w:type="dxa"/>
+            <w:hideMark/>
+          </w:tcPr>
+          <w:p>
+            <w:pPr>
+              <w:cnfStyle w:val="000000010000" w:firstRow="0" w:lastRow="0" w:firstColumn="0" w:lastColumn="0" w:oddVBand="0" w:evenVBand="0" w:oddHBand="0" w:evenHBand="1" w:firstRowFirstColumn="0" w:firstRowLastColumn="0" w:lastRowFirstColumn="0" w:lastRowLastColumn="0"/>
+              <w:rPr>
+                <w:rFonts w:ascii="Arial" w:hAnsi="Arial" w:cs="Arial"/>
+                <w:sz w:val="28"/>
+              </w:rPr>
+            </w:pPr>
+            <w:r>
+              <w:rPr>
+                <w:rFonts w:ascii="Arial" w:hAnsi="Arial" w:cs="Arial"/>
+                <w:sz w:val="28"/>
+              </w:rPr>
+              <w:t>05/12/2021</w:t>
+            </w:r>
+          </w:p>
+        </w:tc>
+      </w:tr>
+      <w:tr>
+        <w:trPr>
+          <w:cnfStyle w:val="000000100000" w:firstRow="0" w:lastRow="0" w:firstColumn="0" w:lastColumn="0" w:oddVBand="0" w:evenVBand="0" w:oddHBand="1" w:evenHBand="0" w:firstRowFirstColumn="0" w:firstRowLastColumn="0" w:lastRowFirstColumn="0" w:lastRowLastColumn="0"/>
+          <w:trHeight w:val="663"/>
+        </w:trPr>
+        <w:tc>
+          <w:tcPr>
+            <w:cnfStyle w:val="001000000000" w:firstRow="0" w:lastRow="0" w:firstColumn="1" w:lastColumn="0" w:oddVBand="0" w:evenVBand="0" w:oddHBand="0" w:evenHBand="0" w:firstRowFirstColumn="0" w:firstRowLastColumn="0" w:lastRowFirstColumn="0" w:lastRowLastColumn="0"/>
+            <w:tcW w:w="3096" w:type="dxa"/>
+            <w:hideMark/>
+          </w:tcPr>
+          <w:p>
+            <w:pPr>
+              <w:rPr>
+                <w:rFonts w:ascii="Arial" w:hAnsi="Arial" w:cs="Arial"/>
+                <w:sz w:val="28"/>
+              </w:rPr>
+            </w:pPr>
+            <w:r>
+              <w:rPr>
+                <w:rFonts w:ascii="Arial" w:hAnsi="Arial" w:cs="Arial"/>
+                <w:sz w:val="28"/>
+              </w:rPr>
+              <w:t>Actor primario:</w:t>
+            </w:r>
+          </w:p>
+        </w:tc>
+        <w:tc>
+          <w:tcPr>
+            <w:tcW w:w="5733" w:type="dxa"/>
+            <w:hideMark/>
+          </w:tcPr>
+          <w:p>
+            <w:pPr>
+              <w:cnfStyle w:val="000000100000" w:firstRow="0" w:lastRow="0" w:firstColumn="0" w:lastColumn="0" w:oddVBand="0" w:evenVBand="0" w:oddHBand="1" w:evenHBand="0" w:firstRowFirstColumn="0" w:firstRowLastColumn="0" w:lastRowFirstColumn="0" w:lastRowLastColumn="0"/>
+              <w:rPr>
+                <w:rFonts w:ascii="Arial" w:hAnsi="Arial" w:cs="Arial"/>
+                <w:sz w:val="28"/>
+              </w:rPr>
+            </w:pPr>
+            <w:r>
+              <w:rPr>
+                <w:rFonts w:ascii="Arial" w:hAnsi="Arial" w:cs="Arial"/>
+                <w:sz w:val="28"/>
+              </w:rPr>
+              <w:t>Comprador</w:t>
+            </w:r>
+          </w:p>
+        </w:tc>
+      </w:tr>
+      <w:tr>
+        <w:trPr>
+          <w:cnfStyle w:val="000000010000" w:firstRow="0" w:lastRow="0" w:firstColumn="0" w:lastColumn="0" w:oddVBand="0" w:evenVBand="0" w:oddHBand="0" w:evenHBand="1" w:firstRowFirstColumn="0" w:firstRowLastColumn="0" w:lastRowFirstColumn="0" w:lastRowLastColumn="0"/>
+          <w:trHeight w:val="626"/>
+        </w:trPr>
+        <w:tc>
+          <w:tcPr>
+            <w:cnfStyle w:val="001000000000" w:firstRow="0" w:lastRow="0" w:firstColumn="1" w:lastColumn="0" w:oddVBand="0" w:evenVBand="0" w:oddHBand="0" w:evenHBand="0" w:firstRowFirstColumn="0" w:firstRowLastColumn="0" w:lastRowFirstColumn="0" w:lastRowLastColumn="0"/>
+            <w:tcW w:w="3096" w:type="dxa"/>
+            <w:hideMark/>
+          </w:tcPr>
+          <w:p>
+            <w:pPr>
+              <w:rPr>
+                <w:rFonts w:ascii="Arial" w:hAnsi="Arial" w:cs="Arial"/>
+                <w:sz w:val="28"/>
+              </w:rPr>
+            </w:pPr>
+            <w:r>
+              <w:rPr>
+                <w:rFonts w:ascii="Arial" w:hAnsi="Arial" w:cs="Arial"/>
+                <w:sz w:val="28"/>
+              </w:rPr>
+              <w:t>Actores secundarios:</w:t>
+            </w:r>
+          </w:p>
+        </w:tc>
+        <w:tc>
+          <w:tcPr>
+            <w:tcW w:w="5733" w:type="dxa"/>
+            <w:hideMark/>
+          </w:tcPr>
+          <w:p>
+            <w:pPr>
+              <w:cnfStyle w:val="000000010000" w:firstRow="0" w:lastRow="0" w:firstColumn="0" w:lastColumn="0" w:oddVBand="0" w:evenVBand="0" w:oddHBand="0" w:evenHBand="1" w:firstRowFirstColumn="0" w:firstRowLastColumn="0" w:lastRowFirstColumn="0" w:lastRowLastColumn="0"/>
+              <w:rPr>
+                <w:rFonts w:ascii="Arial" w:hAnsi="Arial" w:cs="Arial"/>
+                <w:sz w:val="28"/>
+              </w:rPr>
+            </w:pPr>
+            <w:r>
+              <w:rPr>
+                <w:rFonts w:ascii="Arial" w:hAnsi="Arial" w:cs="Arial"/>
+                <w:sz w:val="28"/>
+              </w:rPr>
+              <w:t>Manejador de bases de datos</w:t>
+            </w:r>
+          </w:p>
+        </w:tc>
+      </w:tr>
+      <w:tr>
+        <w:trPr>
+          <w:cnfStyle w:val="000000100000" w:firstRow="0" w:lastRow="0" w:firstColumn="0" w:lastColumn="0" w:oddVBand="0" w:evenVBand="0" w:oddHBand="1" w:evenHBand="0" w:firstRowFirstColumn="0" w:firstRowLastColumn="0" w:lastRowFirstColumn="0" w:lastRowLastColumn="0"/>
+          <w:trHeight w:val="663"/>
+        </w:trPr>
+        <w:tc>
+          <w:tcPr>
+            <w:cnfStyle w:val="001000000000" w:firstRow="0" w:lastRow="0" w:firstColumn="1" w:lastColumn="0" w:oddVBand="0" w:evenVBand="0" w:oddHBand="0" w:evenHBand="0" w:firstRowFirstColumn="0" w:firstRowLastColumn="0" w:lastRowFirstColumn="0" w:lastRowLastColumn="0"/>
+            <w:tcW w:w="3096" w:type="dxa"/>
+            <w:hideMark/>
+          </w:tcPr>
+          <w:p>
+            <w:pPr>
+              <w:rPr>
+                <w:rFonts w:ascii="Arial" w:hAnsi="Arial" w:cs="Arial"/>
+                <w:sz w:val="28"/>
+              </w:rPr>
+            </w:pPr>
+            <w:r>
+              <w:rPr>
+                <w:rFonts w:ascii="Arial" w:hAnsi="Arial" w:cs="Arial"/>
+                <w:sz w:val="28"/>
+              </w:rPr>
+              <w:t>Descripción:</w:t>
+            </w:r>
+          </w:p>
+        </w:tc>
+        <w:tc>
+          <w:tcPr>
+            <w:tcW w:w="5733" w:type="dxa"/>
+            <w:hideMark/>
+          </w:tcPr>
+          <w:p>
+            <w:pPr>
+              <w:cnfStyle w:val="000000100000" w:firstRow="0" w:lastRow="0" w:firstColumn="0" w:lastColumn="0" w:oddVBand="0" w:evenVBand="0" w:oddHBand="1" w:evenHBand="0" w:firstRowFirstColumn="0" w:firstRowLastColumn="0" w:lastRowFirstColumn="0" w:lastRowLastColumn="0"/>
+              <w:rPr>
+                <w:rFonts w:ascii="Arial" w:hAnsi="Arial" w:cs="Arial"/>
+                <w:sz w:val="28"/>
+              </w:rPr>
+            </w:pPr>
+            <w:r>
+              <w:rPr>
+                <w:rFonts w:ascii="Arial" w:hAnsi="Arial" w:cs="Arial"/>
+                <w:sz w:val="28"/>
+              </w:rPr>
+              <w:t>El comprador califica un producto al finalizar su compra o desde la página principal.</w:t>
+            </w:r>
+          </w:p>
+        </w:tc>
+      </w:tr>
+      <w:tr>
+        <w:trPr>
+          <w:cnfStyle w:val="000000010000" w:firstRow="0" w:lastRow="0" w:firstColumn="0" w:lastColumn="0" w:oddVBand="0" w:evenVBand="0" w:oddHBand="0" w:evenHBand="1" w:firstRowFirstColumn="0" w:firstRowLastColumn="0" w:lastRowFirstColumn="0" w:lastRowLastColumn="0"/>
+          <w:trHeight w:val="626"/>
+        </w:trPr>
+        <w:tc>
+          <w:tcPr>
+            <w:cnfStyle w:val="001000000000" w:firstRow="0" w:lastRow="0" w:firstColumn="1" w:lastColumn="0" w:oddVBand="0" w:evenVBand="0" w:oddHBand="0" w:evenHBand="0" w:firstRowFirstColumn="0" w:firstRowLastColumn="0" w:lastRowFirstColumn="0" w:lastRowLastColumn="0"/>
+            <w:tcW w:w="3096" w:type="dxa"/>
+            <w:hideMark/>
+          </w:tcPr>
+          <w:p>
+            <w:pPr>
+              <w:rPr>
+                <w:rFonts w:ascii="Arial" w:hAnsi="Arial" w:cs="Arial"/>
+                <w:sz w:val="28"/>
+              </w:rPr>
+            </w:pPr>
+            <w:r>
+              <w:rPr>
+                <w:rFonts w:ascii="Arial" w:hAnsi="Arial" w:cs="Arial"/>
+                <w:sz w:val="28"/>
+              </w:rPr>
+              <w:t xml:space="preserve">Disparador – </w:t>
+            </w:r>
+            <w:proofErr w:type="spellStart"/>
+            <w:r>
+              <w:rPr>
+                <w:rFonts w:ascii="Arial" w:hAnsi="Arial" w:cs="Arial"/>
+                <w:sz w:val="28"/>
+              </w:rPr>
+              <w:t>trigger</w:t>
+            </w:r>
+            <w:proofErr w:type="spellEnd"/>
+            <w:r>
+              <w:rPr>
+                <w:rFonts w:ascii="Arial" w:hAnsi="Arial" w:cs="Arial"/>
+                <w:sz w:val="28"/>
+              </w:rPr>
+              <w:t>:</w:t>
+            </w:r>
+          </w:p>
+        </w:tc>
+        <w:tc>
+          <w:tcPr>
+            <w:tcW w:w="5733" w:type="dxa"/>
+            <w:hideMark/>
+          </w:tcPr>
+          <w:p>
+            <w:pPr>
+              <w:cnfStyle w:val="000000010000" w:firstRow="0" w:lastRow="0" w:firstColumn="0" w:lastColumn="0" w:oddVBand="0" w:evenVBand="0" w:oddHBand="0" w:evenHBand="1" w:firstRowFirstColumn="0" w:firstRowLastColumn="0" w:lastRowFirstColumn="0" w:lastRowLastColumn="0"/>
+              <w:rPr>
+                <w:rFonts w:ascii="Arial" w:hAnsi="Arial" w:cs="Arial"/>
+                <w:sz w:val="28"/>
+              </w:rPr>
+            </w:pPr>
+            <w:r>
+              <w:rPr>
+                <w:rFonts w:ascii="Arial" w:hAnsi="Arial" w:cs="Arial"/>
+                <w:sz w:val="28"/>
+              </w:rPr>
+              <w:t>El comprador indica (por medio de un botón) que sea calificar un producto, ya sea desde la página principal o al finalizar su compra.</w:t>
+            </w:r>
+          </w:p>
+        </w:tc>
+      </w:tr>
+      <w:tr>
+        <w:trPr>
+          <w:cnfStyle w:val="000000100000" w:firstRow="0" w:lastRow="0" w:firstColumn="0" w:lastColumn="0" w:oddVBand="0" w:evenVBand="0" w:oddHBand="1" w:evenHBand="0" w:firstRowFirstColumn="0" w:firstRowLastColumn="0" w:lastRowFirstColumn="0" w:lastRowLastColumn="0"/>
+          <w:trHeight w:val="663"/>
+        </w:trPr>
+        <w:tc>
+          <w:tcPr>
+            <w:cnfStyle w:val="001000000000" w:firstRow="0" w:lastRow="0" w:firstColumn="1" w:lastColumn="0" w:oddVBand="0" w:evenVBand="0" w:oddHBand="0" w:evenHBand="0" w:firstRowFirstColumn="0" w:firstRowLastColumn="0" w:lastRowFirstColumn="0" w:lastRowLastColumn="0"/>
+            <w:tcW w:w="3096" w:type="dxa"/>
+            <w:hideMark/>
+          </w:tcPr>
+          <w:p>
+            <w:pPr>
+              <w:rPr>
+                <w:rFonts w:ascii="Arial" w:hAnsi="Arial" w:cs="Arial"/>
+                <w:sz w:val="28"/>
+              </w:rPr>
+            </w:pPr>
+            <w:r>
+              <w:rPr>
+                <w:rFonts w:ascii="Arial" w:hAnsi="Arial" w:cs="Arial"/>
+                <w:sz w:val="28"/>
+              </w:rPr>
+              <w:t>Pre-Condiciones:</w:t>
+            </w:r>
+          </w:p>
+        </w:tc>
+        <w:tc>
+          <w:tcPr>
+            <w:tcW w:w="5733" w:type="dxa"/>
+            <w:hideMark/>
+          </w:tcPr>
+          <w:p>
+            <w:pPr>
+              <w:cnfStyle w:val="000000100000" w:firstRow="0" w:lastRow="0" w:firstColumn="0" w:lastColumn="0" w:oddVBand="0" w:evenVBand="0" w:oddHBand="1" w:evenHBand="0" w:firstRowFirstColumn="0" w:firstRowLastColumn="0" w:lastRowFirstColumn="0" w:lastRowLastColumn="0"/>
+              <w:rPr>
+                <w:rFonts w:ascii="Arial" w:hAnsi="Arial" w:cs="Arial"/>
+                <w:sz w:val="28"/>
+              </w:rPr>
+            </w:pPr>
+            <w:r>
+              <w:rPr>
+                <w:rFonts w:ascii="Arial" w:hAnsi="Arial" w:cs="Arial"/>
+                <w:sz w:val="28"/>
+              </w:rPr>
+              <w:t>Pre-01 El comprador debe ingresar con su cuenta.</w:t>
+            </w:r>
+          </w:p>
+          <w:p>
+            <w:pPr>
+              <w:cnfStyle w:val="000000100000" w:firstRow="0" w:lastRow="0" w:firstColumn="0" w:lastColumn="0" w:oddVBand="0" w:evenVBand="0" w:oddHBand="1" w:evenHBand="0" w:firstRowFirstColumn="0" w:firstRowLastColumn="0" w:lastRowFirstColumn="0" w:lastRowLastColumn="0"/>
+              <w:rPr>
+                <w:rFonts w:ascii="Arial" w:hAnsi="Arial" w:cs="Arial"/>
+                <w:sz w:val="28"/>
+              </w:rPr>
+            </w:pPr>
+            <w:r>
+              <w:rPr>
+                <w:rFonts w:ascii="Arial" w:hAnsi="Arial" w:cs="Arial"/>
+                <w:sz w:val="28"/>
+              </w:rPr>
+              <w:t>Pre-02 El comprador debe finalizar su compra.</w:t>
+            </w:r>
+          </w:p>
+        </w:tc>
+      </w:tr>
+      <w:tr>
+        <w:trPr>
+          <w:cnfStyle w:val="000000010000" w:firstRow="0" w:lastRow="0" w:firstColumn="0" w:lastColumn="0" w:oddVBand="0" w:evenVBand="0" w:oddHBand="0" w:evenHBand="1" w:firstRowFirstColumn="0" w:firstRowLastColumn="0" w:lastRowFirstColumn="0" w:lastRowLastColumn="0"/>
+          <w:trHeight w:val="663"/>
+        </w:trPr>
+        <w:tc>
+          <w:tcPr>
+            <w:cnfStyle w:val="001000000000" w:firstRow="0" w:lastRow="0" w:firstColumn="1" w:lastColumn="0" w:oddVBand="0" w:evenVBand="0" w:oddHBand="0" w:evenHBand="0" w:firstRowFirstColumn="0" w:firstRowLastColumn="0" w:lastRowFirstColumn="0" w:lastRowLastColumn="0"/>
+            <w:tcW w:w="3096" w:type="dxa"/>
+            <w:hideMark/>
+          </w:tcPr>
+          <w:p>
+            <w:pPr>
+              <w:rPr>
+                <w:rFonts w:ascii="Arial" w:hAnsi="Arial" w:cs="Arial"/>
+                <w:sz w:val="28"/>
+              </w:rPr>
+            </w:pPr>
+            <w:proofErr w:type="spellStart"/>
+            <w:r>
+              <w:rPr>
+                <w:rFonts w:ascii="Arial" w:hAnsi="Arial" w:cs="Arial"/>
+                <w:sz w:val="28"/>
+              </w:rPr>
+              <w:lastRenderedPageBreak/>
+              <w:t>Pos</w:t>
+            </w:r>
+            <w:proofErr w:type="spellEnd"/>
+            <w:r>
+              <w:rPr>
+                <w:rFonts w:ascii="Arial" w:hAnsi="Arial" w:cs="Arial"/>
+                <w:sz w:val="28"/>
+              </w:rPr>
+              <w:t>-Condiciones:</w:t>
+            </w:r>
+          </w:p>
+        </w:tc>
+        <w:tc>
+          <w:tcPr>
+            <w:tcW w:w="5733" w:type="dxa"/>
+            <w:hideMark/>
+          </w:tcPr>
+          <w:p>
+            <w:pPr>
+              <w:cnfStyle w:val="000000010000" w:firstRow="0" w:lastRow="0" w:firstColumn="0" w:lastColumn="0" w:oddVBand="0" w:evenVBand="0" w:oddHBand="0" w:evenHBand="1" w:firstRowFirstColumn="0" w:firstRowLastColumn="0" w:lastRowFirstColumn="0" w:lastRowLastColumn="0"/>
+              <w:rPr>
+                <w:rFonts w:ascii="Arial" w:hAnsi="Arial" w:cs="Arial"/>
+                <w:sz w:val="28"/>
+              </w:rPr>
+            </w:pPr>
+            <w:proofErr w:type="spellStart"/>
+            <w:r>
+              <w:rPr>
+                <w:rFonts w:ascii="Arial" w:hAnsi="Arial" w:cs="Arial"/>
+                <w:sz w:val="28"/>
+              </w:rPr>
+              <w:t>Pos</w:t>
+            </w:r>
+            <w:proofErr w:type="spellEnd"/>
+            <w:r>
+              <w:rPr>
+                <w:rFonts w:ascii="Arial" w:hAnsi="Arial" w:cs="Arial"/>
+                <w:sz w:val="28"/>
+              </w:rPr>
+              <w:t>- 01 Se le redirige a la página para calificar un producto.</w:t>
+            </w:r>
+          </w:p>
+        </w:tc>
+      </w:tr>
+      <w:tr>
+        <w:trPr>
+          <w:cnfStyle w:val="000000100000" w:firstRow="0" w:lastRow="0" w:firstColumn="0" w:lastColumn="0" w:oddVBand="0" w:evenVBand="0" w:oddHBand="1" w:evenHBand="0" w:firstRowFirstColumn="0" w:firstRowLastColumn="0" w:lastRowFirstColumn="0" w:lastRowLastColumn="0"/>
+          <w:trHeight w:val="663"/>
+        </w:trPr>
+        <w:tc>
+          <w:tcPr>
+            <w:cnfStyle w:val="001000000000" w:firstRow="0" w:lastRow="0" w:firstColumn="1" w:lastColumn="0" w:oddVBand="0" w:evenVBand="0" w:oddHBand="0" w:evenHBand="0" w:firstRowFirstColumn="0" w:firstRowLastColumn="0" w:lastRowFirstColumn="0" w:lastRowLastColumn="0"/>
+            <w:tcW w:w="3096" w:type="dxa"/>
+            <w:hideMark/>
+          </w:tcPr>
+          <w:p>
+            <w:pPr>
+              <w:rPr>
+                <w:rFonts w:ascii="Arial" w:hAnsi="Arial" w:cs="Arial"/>
+                <w:sz w:val="28"/>
+              </w:rPr>
+            </w:pPr>
+            <w:r>
+              <w:rPr>
+                <w:rFonts w:ascii="Arial" w:hAnsi="Arial" w:cs="Arial"/>
+                <w:sz w:val="28"/>
+              </w:rPr>
+              <w:t>Flujo Principal</w:t>
+            </w:r>
+          </w:p>
+        </w:tc>
+        <w:tc>
+          <w:tcPr>
+            <w:tcW w:w="5733" w:type="dxa"/>
+            <w:hideMark/>
+          </w:tcPr>
+          <w:p>
+            <w:pPr>
+              <w:pStyle w:val="Prrafodelista"/>
+              <w:numPr>
+                <w:ilvl w:val="0"/>
+                <w:numId w:val="4"/>
+              </w:numPr>
+              <w:cnfStyle w:val="000000100000" w:firstRow="0" w:lastRow="0" w:firstColumn="0" w:lastColumn="0" w:oddVBand="0" w:evenVBand="0" w:oddHBand="1" w:evenHBand="0" w:firstRowFirstColumn="0" w:firstRowLastColumn="0" w:lastRowFirstColumn="0" w:lastRowLastColumn="0"/>
+              <w:rPr>
+                <w:rFonts w:ascii="Arial" w:hAnsi="Arial" w:cs="Arial"/>
+                <w:sz w:val="28"/>
+              </w:rPr>
+            </w:pPr>
+            <w:r>
+              <w:rPr>
+                <w:rFonts w:ascii="Arial" w:hAnsi="Arial" w:cs="Arial"/>
+                <w:sz w:val="28"/>
+              </w:rPr>
+              <w:t>El comprador presiona el botón de calificar un producto.</w:t>
+            </w:r>
+          </w:p>
+          <w:p>
+            <w:pPr>
+              <w:pStyle w:val="Prrafodelista"/>
+              <w:numPr>
+                <w:ilvl w:val="0"/>
+                <w:numId w:val="4"/>
+              </w:numPr>
+              <w:cnfStyle w:val="000000100000" w:firstRow="0" w:lastRow="0" w:firstColumn="0" w:lastColumn="0" w:oddVBand="0" w:evenVBand="0" w:oddHBand="1" w:evenHBand="0" w:firstRowFirstColumn="0" w:firstRowLastColumn="0" w:lastRowFirstColumn="0" w:lastRowLastColumn="0"/>
+              <w:rPr>
+                <w:rFonts w:ascii="Arial" w:hAnsi="Arial" w:cs="Arial"/>
+                <w:sz w:val="28"/>
+              </w:rPr>
+            </w:pPr>
+            <w:r>
+              <w:rPr>
+                <w:rFonts w:ascii="Arial" w:hAnsi="Arial" w:cs="Arial"/>
+                <w:sz w:val="28"/>
+              </w:rPr>
+              <w:t>El sistema le muestra una lista de todos los productos que puede calificar.</w:t>
+            </w:r>
+          </w:p>
+          <w:p>
+            <w:pPr>
+              <w:pStyle w:val="Prrafodelista"/>
+              <w:numPr>
+                <w:ilvl w:val="0"/>
+                <w:numId w:val="4"/>
+              </w:numPr>
+              <w:cnfStyle w:val="000000100000" w:firstRow="0" w:lastRow="0" w:firstColumn="0" w:lastColumn="0" w:oddVBand="0" w:evenVBand="0" w:oddHBand="1" w:evenHBand="0" w:firstRowFirstColumn="0" w:firstRowLastColumn="0" w:lastRowFirstColumn="0" w:lastRowLastColumn="0"/>
+              <w:rPr>
+                <w:rFonts w:ascii="Arial" w:hAnsi="Arial" w:cs="Arial"/>
+                <w:sz w:val="28"/>
+              </w:rPr>
+            </w:pPr>
+            <w:r>
+              <w:rPr>
+                <w:rFonts w:ascii="Arial" w:hAnsi="Arial" w:cs="Arial"/>
+                <w:sz w:val="28"/>
+              </w:rPr>
+              <w:t>El comprador elige el producto a calificar.</w:t>
+            </w:r>
+          </w:p>
+          <w:p>
+            <w:pPr>
+              <w:pStyle w:val="Prrafodelista"/>
+              <w:numPr>
+                <w:ilvl w:val="0"/>
+                <w:numId w:val="4"/>
+              </w:numPr>
+              <w:cnfStyle w:val="000000100000" w:firstRow="0" w:lastRow="0" w:firstColumn="0" w:lastColumn="0" w:oddVBand="0" w:evenVBand="0" w:oddHBand="1" w:evenHBand="0" w:firstRowFirstColumn="0" w:firstRowLastColumn="0" w:lastRowFirstColumn="0" w:lastRowLastColumn="0"/>
+              <w:rPr>
+                <w:rFonts w:ascii="Arial" w:hAnsi="Arial" w:cs="Arial"/>
+                <w:sz w:val="28"/>
+              </w:rPr>
+            </w:pPr>
+            <w:r>
+              <w:rPr>
+                <w:rFonts w:ascii="Arial" w:hAnsi="Arial" w:cs="Arial"/>
+                <w:sz w:val="28"/>
+              </w:rPr>
+              <w:t>El sistema le muestra los criterios a evaluar, además de poder dejar un comentario.</w:t>
+            </w:r>
+          </w:p>
+          <w:p>
+            <w:pPr>
+              <w:pStyle w:val="Prrafodelista"/>
+              <w:numPr>
+                <w:ilvl w:val="0"/>
+                <w:numId w:val="4"/>
+              </w:numPr>
+              <w:cnfStyle w:val="000000100000" w:firstRow="0" w:lastRow="0" w:firstColumn="0" w:lastColumn="0" w:oddVBand="0" w:evenVBand="0" w:oddHBand="1" w:evenHBand="0" w:firstRowFirstColumn="0" w:firstRowLastColumn="0" w:lastRowFirstColumn="0" w:lastRowLastColumn="0"/>
+              <w:rPr>
+                <w:rFonts w:ascii="Arial" w:hAnsi="Arial" w:cs="Arial"/>
+                <w:sz w:val="28"/>
+              </w:rPr>
+            </w:pPr>
+            <w:r>
+              <w:rPr>
+                <w:rFonts w:ascii="Arial" w:hAnsi="Arial" w:cs="Arial"/>
+                <w:sz w:val="28"/>
+              </w:rPr>
+              <w:t>El comprador presiona el botón enviar.</w:t>
+            </w:r>
+          </w:p>
+          <w:p>
+            <w:pPr>
+              <w:pStyle w:val="Prrafodelista"/>
+              <w:numPr>
+                <w:ilvl w:val="0"/>
+                <w:numId w:val="4"/>
+              </w:numPr>
+              <w:cnfStyle w:val="000000100000" w:firstRow="0" w:lastRow="0" w:firstColumn="0" w:lastColumn="0" w:oddVBand="0" w:evenVBand="0" w:oddHBand="1" w:evenHBand="0" w:firstRowFirstColumn="0" w:firstRowLastColumn="0" w:lastRowFirstColumn="0" w:lastRowLastColumn="0"/>
+              <w:rPr>
+                <w:rFonts w:ascii="Arial" w:hAnsi="Arial" w:cs="Arial"/>
+                <w:sz w:val="28"/>
+              </w:rPr>
+            </w:pPr>
+            <w:r>
+              <w:rPr>
+                <w:rFonts w:ascii="Arial" w:hAnsi="Arial" w:cs="Arial"/>
+                <w:sz w:val="28"/>
+              </w:rPr>
+              <w:t>El sistema le muestra un mensaje de agradecimiento.</w:t>
+            </w:r>
+          </w:p>
+          <w:p>
+            <w:pPr>
+              <w:pStyle w:val="Prrafodelista"/>
+              <w:numPr>
+                <w:ilvl w:val="0"/>
+                <w:numId w:val="4"/>
+              </w:numPr>
+              <w:cnfStyle w:val="000000100000" w:firstRow="0" w:lastRow="0" w:firstColumn="0" w:lastColumn="0" w:oddVBand="0" w:evenVBand="0" w:oddHBand="1" w:evenHBand="0" w:firstRowFirstColumn="0" w:firstRowLastColumn="0" w:lastRowFirstColumn="0" w:lastRowLastColumn="0"/>
+              <w:rPr>
+                <w:rFonts w:ascii="Arial" w:hAnsi="Arial" w:cs="Arial"/>
+                <w:sz w:val="28"/>
+              </w:rPr>
+            </w:pPr>
+            <w:r>
+              <w:rPr>
+                <w:rFonts w:ascii="Arial" w:hAnsi="Arial" w:cs="Arial"/>
+                <w:sz w:val="28"/>
+              </w:rPr>
+              <w:t>Se le redirige a la página principal.</w:t>
+            </w:r>
+          </w:p>
+        </w:tc>
+      </w:tr>
+      <w:tr>
+        <w:trPr>
+          <w:cnfStyle w:val="000000010000" w:firstRow="0" w:lastRow="0" w:firstColumn="0" w:lastColumn="0" w:oddVBand="0" w:evenVBand="0" w:oddHBand="0" w:evenHBand="1" w:firstRowFirstColumn="0" w:firstRowLastColumn="0" w:lastRowFirstColumn="0" w:lastRowLastColumn="0"/>
+          <w:trHeight w:val="663"/>
+        </w:trPr>
+        <w:tc>
+          <w:tcPr>
+            <w:cnfStyle w:val="001000000000" w:firstRow="0" w:lastRow="0" w:firstColumn="1" w:lastColumn="0" w:oddVBand="0" w:evenVBand="0" w:oddHBand="0" w:evenHBand="0" w:firstRowFirstColumn="0" w:firstRowLastColumn="0" w:lastRowFirstColumn="0" w:lastRowLastColumn="0"/>
+            <w:tcW w:w="3096" w:type="dxa"/>
+          </w:tcPr>
+          <w:p>
+            <w:pPr>
+              <w:rPr>
+                <w:rFonts w:ascii="Arial" w:hAnsi="Arial" w:cs="Arial"/>
+                <w:sz w:val="28"/>
+              </w:rPr>
+            </w:pPr>
+            <w:r>
+              <w:rPr>
+                <w:rFonts w:ascii="Arial" w:hAnsi="Arial" w:cs="Arial"/>
+                <w:sz w:val="28"/>
+              </w:rPr>
+              <w:t>Flujo Alternativo:</w:t>
+            </w:r>
+          </w:p>
+          <w:p>
+            <w:pPr>
+              <w:rPr>
+                <w:rFonts w:ascii="Arial" w:hAnsi="Arial" w:cs="Arial"/>
+                <w:sz w:val="28"/>
+              </w:rPr>
+            </w:pPr>
+          </w:p>
+        </w:tc>
+        <w:tc>
+          <w:tcPr>
+            <w:tcW w:w="5733" w:type="dxa"/>
+            <w:hideMark/>
+          </w:tcPr>
+          <w:p>
+            <w:pPr>
+              <w:cnfStyle w:val="000000010000" w:firstRow="0" w:lastRow="0" w:firstColumn="0" w:lastColumn="0" w:oddVBand="0" w:evenVBand="0" w:oddHBand="0" w:evenHBand="1" w:firstRowFirstColumn="0" w:firstRowLastColumn="0" w:lastRowFirstColumn="0" w:lastRowLastColumn="0"/>
+              <w:rPr>
+                <w:rFonts w:ascii="Arial" w:hAnsi="Arial" w:cs="Arial"/>
+                <w:sz w:val="28"/>
+              </w:rPr>
+            </w:pPr>
+            <w:r>
+              <w:rPr>
+                <w:rFonts w:ascii="Arial" w:hAnsi="Arial" w:cs="Arial"/>
+                <w:sz w:val="28"/>
+              </w:rPr>
+              <w:t>En el paso 1 el comprador presiona el botón de calificar un producto.</w:t>
+            </w:r>
+          </w:p>
+          <w:p>
+            <w:pPr>
+              <w:pStyle w:val="Prrafodelista"/>
+              <w:numPr>
+                <w:ilvl w:val="1"/>
+                <w:numId w:val="5"/>
+              </w:numPr>
+              <w:cnfStyle w:val="000000010000" w:firstRow="0" w:lastRow="0" w:firstColumn="0" w:lastColumn="0" w:oddVBand="0" w:evenVBand="0" w:oddHBand="0" w:evenHBand="1" w:firstRowFirstColumn="0" w:firstRowLastColumn="0" w:lastRowFirstColumn="0" w:lastRowLastColumn="0"/>
+              <w:rPr>
+                <w:rFonts w:ascii="Arial" w:hAnsi="Arial" w:cs="Arial"/>
+                <w:sz w:val="28"/>
+              </w:rPr>
+            </w:pPr>
+            <w:r>
+              <w:rPr>
+                <w:rFonts w:ascii="Arial" w:hAnsi="Arial" w:cs="Arial"/>
+                <w:sz w:val="28"/>
+              </w:rPr>
+              <w:t>El sistema se lo muestra al finalizar su compra.</w:t>
+            </w:r>
+          </w:p>
+          <w:p>
+            <w:pPr>
+              <w:pStyle w:val="Prrafodelista"/>
+              <w:numPr>
+                <w:ilvl w:val="1"/>
+                <w:numId w:val="5"/>
+              </w:numPr>
+              <w:cnfStyle w:val="000000010000" w:firstRow="0" w:lastRow="0" w:firstColumn="0" w:lastColumn="0" w:oddVBand="0" w:evenVBand="0" w:oddHBand="0" w:evenHBand="1" w:firstRowFirstColumn="0" w:firstRowLastColumn="0" w:lastRowFirstColumn="0" w:lastRowLastColumn="0"/>
+              <w:rPr>
+                <w:rFonts w:ascii="Arial" w:hAnsi="Arial" w:cs="Arial"/>
+                <w:sz w:val="28"/>
+              </w:rPr>
+            </w:pPr>
+            <w:r>
+              <w:rPr>
+                <w:rFonts w:ascii="Arial" w:hAnsi="Arial" w:cs="Arial"/>
+                <w:sz w:val="28"/>
+              </w:rPr>
+              <w:t>Regresa a 2.</w:t>
+            </w:r>
+          </w:p>
+        </w:tc>
+      </w:tr>
+      <w:tr>
+        <w:trPr>
+          <w:cnfStyle w:val="000000100000" w:firstRow="0" w:lastRow="0" w:firstColumn="0" w:lastColumn="0" w:oddVBand="0" w:evenVBand="0" w:oddHBand="1" w:evenHBand="0" w:firstRowFirstColumn="0" w:firstRowLastColumn="0" w:lastRowFirstColumn="0" w:lastRowLastColumn="0"/>
+          <w:trHeight w:val="663"/>
+        </w:trPr>
+        <w:tc>
+          <w:tcPr>
+            <w:cnfStyle w:val="001000000000" w:firstRow="0" w:lastRow="0" w:firstColumn="1" w:lastColumn="0" w:oddVBand="0" w:evenVBand="0" w:oddHBand="0" w:evenHBand="0" w:firstRowFirstColumn="0" w:firstRowLastColumn="0" w:lastRowFirstColumn="0" w:lastRowLastColumn="0"/>
+            <w:tcW w:w="3096" w:type="dxa"/>
+            <w:hideMark/>
+          </w:tcPr>
+          <w:p>
+            <w:pPr>
+              <w:rPr>
+                <w:rFonts w:ascii="Arial" w:hAnsi="Arial" w:cs="Arial"/>
+                <w:sz w:val="28"/>
+              </w:rPr>
+            </w:pPr>
+            <w:r>
+              <w:rPr>
+                <w:rFonts w:ascii="Arial" w:hAnsi="Arial" w:cs="Arial"/>
+                <w:sz w:val="28"/>
+              </w:rPr>
+              <w:t>Prioridad:</w:t>
+            </w:r>
+          </w:p>
+        </w:tc>
+        <w:tc>
+          <w:tcPr>
+            <w:tcW w:w="5733" w:type="dxa"/>
+            <w:hideMark/>
+          </w:tcPr>
+          <w:p>
+            <w:pPr>
+              <w:cnfStyle w:val="000000100000" w:firstRow="0" w:lastRow="0" w:firstColumn="0" w:lastColumn="0" w:oddVBand="0" w:evenVBand="0" w:oddHBand="1" w:evenHBand="0" w:firstRowFirstColumn="0" w:firstRowLastColumn="0" w:lastRowFirstColumn="0" w:lastRowLastColumn="0"/>
+              <w:rPr>
+                <w:rFonts w:ascii="Arial" w:hAnsi="Arial" w:cs="Arial"/>
+                <w:sz w:val="28"/>
+              </w:rPr>
+            </w:pPr>
+            <w:r>
+              <w:rPr>
+                <w:rFonts w:ascii="Arial" w:hAnsi="Arial" w:cs="Arial"/>
+                <w:sz w:val="28"/>
+              </w:rPr>
+              <w:t>Media</w:t>
+            </w:r>
+          </w:p>
+        </w:tc>
+      </w:tr>
+      <w:tr>
+        <w:trPr>
+          <w:cnfStyle w:val="000000010000" w:firstRow="0" w:lastRow="0" w:firstColumn="0" w:lastColumn="0" w:oddVBand="0" w:evenVBand="0" w:oddHBand="0" w:evenHBand="1" w:firstRowFirstColumn="0" w:firstRowLastColumn="0" w:lastRowFirstColumn="0" w:lastRowLastColumn="0"/>
+          <w:trHeight w:val="663"/>
+        </w:trPr>
+        <w:tc>
+          <w:tcPr>
+            <w:cnfStyle w:val="001000000000" w:firstRow="0" w:lastRow="0" w:firstColumn="1" w:lastColumn="0" w:oddVBand="0" w:evenVBand="0" w:oddHBand="0" w:evenHBand="0" w:firstRowFirstColumn="0" w:firstRowLastColumn="0" w:lastRowFirstColumn="0" w:lastRowLastColumn="0"/>
+            <w:tcW w:w="3096" w:type="dxa"/>
+            <w:hideMark/>
+          </w:tcPr>
+          <w:p>
+            <w:pPr>
+              <w:rPr>
+                <w:rFonts w:ascii="Arial" w:hAnsi="Arial" w:cs="Arial"/>
+                <w:sz w:val="28"/>
+              </w:rPr>
+            </w:pPr>
+            <w:r>
+              <w:rPr>
+                <w:rFonts w:ascii="Arial" w:hAnsi="Arial" w:cs="Arial"/>
+                <w:sz w:val="28"/>
+              </w:rPr>
+              <w:t>Frecuencia de uso:</w:t>
+            </w:r>
+          </w:p>
+        </w:tc>
+        <w:tc>
+          <w:tcPr>
+            <w:tcW w:w="5733" w:type="dxa"/>
+            <w:hideMark/>
+          </w:tcPr>
+          <w:p>
+            <w:pPr>
+              <w:cnfStyle w:val="000000010000" w:firstRow="0" w:lastRow="0" w:firstColumn="0" w:lastColumn="0" w:oddVBand="0" w:evenVBand="0" w:oddHBand="0" w:evenHBand="1" w:firstRowFirstColumn="0" w:firstRowLastColumn="0" w:lastRowFirstColumn="0" w:lastRowLastColumn="0"/>
+              <w:rPr>
+                <w:rFonts w:ascii="Arial" w:hAnsi="Arial" w:cs="Arial"/>
+                <w:sz w:val="28"/>
+              </w:rPr>
+            </w:pPr>
+            <w:r>
+              <w:rPr>
+                <w:rFonts w:ascii="Arial" w:hAnsi="Arial" w:cs="Arial"/>
+                <w:sz w:val="28"/>
+              </w:rPr>
+              <w:t>Siempre que finalice su compra se le preguntara si desea calificar un producto o ya sea al ingresar con su cuenta ir directamente de la página principal a calificar el producto.</w:t>
+            </w:r>
+          </w:p>
+        </w:tc>
+      </w:tr>
+    </w:tbl>
     <w:p>
       <w:bookmarkStart w:id="0" w:name="_GoBack"/>
       <w:bookmarkEnd w:id="0"/>
     </w:p>
-    <w:p/>
     <w:sectPr>
       <w:pgSz w:w="12240" w:h="15840"/>
       <w:pgMar w:top="1417" w:right="1701" w:bottom="1417" w:left="1701" w:header="708" w:footer="708" w:gutter="0"/>
@@ -2856,6 +3748,66 @@
   </w:num>
   <w:num w:numId="3">
     <w:abstractNumId w:val="1"/>
+  </w:num>
+  <w:num w:numId="4">
+    <w:abstractNumId w:val="2"/>
+    <w:lvlOverride w:ilvl="0">
+      <w:startOverride w:val="1"/>
+    </w:lvlOverride>
+    <w:lvlOverride w:ilvl="1">
+      <w:startOverride w:val="1"/>
+    </w:lvlOverride>
+    <w:lvlOverride w:ilvl="2">
+      <w:startOverride w:val="1"/>
+    </w:lvlOverride>
+    <w:lvlOverride w:ilvl="3">
+      <w:startOverride w:val="1"/>
+    </w:lvlOverride>
+    <w:lvlOverride w:ilvl="4">
+      <w:startOverride w:val="1"/>
+    </w:lvlOverride>
+    <w:lvlOverride w:ilvl="5">
+      <w:startOverride w:val="1"/>
+    </w:lvlOverride>
+    <w:lvlOverride w:ilvl="6">
+      <w:startOverride w:val="1"/>
+    </w:lvlOverride>
+    <w:lvlOverride w:ilvl="7">
+      <w:startOverride w:val="1"/>
+    </w:lvlOverride>
+    <w:lvlOverride w:ilvl="8">
+      <w:startOverride w:val="1"/>
+    </w:lvlOverride>
+  </w:num>
+  <w:num w:numId="5">
+    <w:abstractNumId w:val="1"/>
+    <w:lvlOverride w:ilvl="0">
+      <w:startOverride w:val="1"/>
+    </w:lvlOverride>
+    <w:lvlOverride w:ilvl="1">
+      <w:startOverride w:val="1"/>
+    </w:lvlOverride>
+    <w:lvlOverride w:ilvl="2">
+      <w:startOverride w:val="1"/>
+    </w:lvlOverride>
+    <w:lvlOverride w:ilvl="3">
+      <w:startOverride w:val="1"/>
+    </w:lvlOverride>
+    <w:lvlOverride w:ilvl="4">
+      <w:startOverride w:val="1"/>
+    </w:lvlOverride>
+    <w:lvlOverride w:ilvl="5">
+      <w:startOverride w:val="1"/>
+    </w:lvlOverride>
+    <w:lvlOverride w:ilvl="6">
+      <w:startOverride w:val="1"/>
+    </w:lvlOverride>
+    <w:lvlOverride w:ilvl="7">
+      <w:startOverride w:val="1"/>
+    </w:lvlOverride>
+    <w:lvlOverride w:ilvl="8">
+      <w:startOverride w:val="1"/>
+    </w:lvlOverride>
   </w:num>
 </w:numbering>
 </file>

</xml_diff>

<commit_message>
Se agrego el Caso de uso 4. Finalizar compra
</commit_message>
<xml_diff>
--- a/Casos de uso.docx
+++ b/Casos de uso.docx
@@ -1,6 +1,6 @@
 
 <file path=word/document.xml><?xml version="1.0" encoding="utf-8"?>
-<w:document xmlns:wpc="http://schemas.microsoft.com/office/word/2010/wordprocessingCanvas" xmlns:mc="http://schemas.openxmlformats.org/markup-compatibility/2006" xmlns:o="urn:schemas-microsoft-com:office:office" xmlns:r="http://schemas.openxmlformats.org/officeDocument/2006/relationships" xmlns:m="http://schemas.openxmlformats.org/officeDocument/2006/math" xmlns:v="urn:schemas-microsoft-com:vml" xmlns:wp14="http://schemas.microsoft.com/office/word/2010/wordprocessingDrawing" xmlns:wp="http://schemas.openxmlformats.org/drawingml/2006/wordprocessingDrawing" xmlns:w10="urn:schemas-microsoft-com:office:word" xmlns:w="http://schemas.openxmlformats.org/wordprocessingml/2006/main" xmlns:w14="http://schemas.microsoft.com/office/word/2010/wordml" xmlns:wpg="http://schemas.microsoft.com/office/word/2010/wordprocessingGroup" xmlns:wpi="http://schemas.microsoft.com/office/word/2010/wordprocessingInk" xmlns:wne="http://schemas.microsoft.com/office/word/2006/wordml" xmlns:wps="http://schemas.microsoft.com/office/word/2010/wordprocessingShape" mc:Ignorable="w14 wp14">
+<w:document xmlns:wpc="http://schemas.microsoft.com/office/word/2010/wordprocessingCanvas" xmlns:mc="http://schemas.openxmlformats.org/markup-compatibility/2006" xmlns:o="urn:schemas-microsoft-com:office:office" xmlns:r="http://schemas.openxmlformats.org/officeDocument/2006/relationships" xmlns:m="http://schemas.openxmlformats.org/officeDocument/2006/math" xmlns:v="urn:schemas-microsoft-com:vml" xmlns:wp14="http://schemas.microsoft.com/office/word/2010/wordprocessingDrawing" xmlns:wp="http://schemas.openxmlformats.org/drawingml/2006/wordprocessingDrawing" xmlns:w10="urn:schemas-microsoft-com:office:word" xmlns:w="http://schemas.openxmlformats.org/wordprocessingml/2006/main" xmlns:w14="http://schemas.microsoft.com/office/word/2010/wordml" xmlns:w15="http://schemas.microsoft.com/office/word/2012/wordml" xmlns:wpg="http://schemas.microsoft.com/office/word/2010/wordprocessingGroup" xmlns:wpi="http://schemas.microsoft.com/office/word/2010/wordprocessingInk" xmlns:wne="http://schemas.microsoft.com/office/word/2006/wordml" xmlns:wps="http://schemas.microsoft.com/office/word/2010/wordprocessingShape" mc:Ignorable="w14 w15 wp14">
   <w:body>
     <w:tbl>
       <w:tblPr>
@@ -1011,14 +1011,7 @@
                 <w:rFonts w:ascii="Arial" w:hAnsi="Arial" w:cs="Arial"/>
                 <w:sz w:val="28"/>
               </w:rPr>
-              <w:t xml:space="preserve">2.4.- </w:t>
-            </w:r>
-            <w:r>
-              <w:rPr>
-                <w:rFonts w:ascii="Arial" w:hAnsi="Arial" w:cs="Arial"/>
-                <w:sz w:val="28"/>
-              </w:rPr>
-              <w:t>El actor ingresa su correo en el campo “Correo electrónico”</w:t>
+              <w:t>2.4.- El actor ingresa su correo en el campo “Correo electrónico”</w:t>
             </w:r>
           </w:p>
           <w:p>
@@ -1159,8 +1152,6 @@
               </w:rPr>
               <w:t xml:space="preserve">      </w:t>
             </w:r>
-            <w:bookmarkStart w:id="0" w:name="_GoBack"/>
-            <w:bookmarkEnd w:id="0"/>
             <w:r>
               <w:rPr>
                 <w:rFonts w:ascii="Arial" w:hAnsi="Arial" w:cs="Arial"/>
@@ -1425,6 +1416,1051 @@
       </w:tr>
     </w:tbl>
     <w:p/>
+    <w:p/>
+    <w:tbl>
+      <w:tblPr>
+        <w:tblStyle w:val="Cuadrculaclara-nfasis4"/>
+        <w:tblW w:w="8829" w:type="dxa"/>
+        <w:tblLook w:val="04A0" w:firstRow="1" w:lastRow="0" w:firstColumn="1" w:lastColumn="0" w:noHBand="0" w:noVBand="1"/>
+      </w:tblPr>
+      <w:tblGrid>
+        <w:gridCol w:w="3096"/>
+        <w:gridCol w:w="5733"/>
+      </w:tblGrid>
+      <w:tr>
+        <w:trPr>
+          <w:cnfStyle w:val="100000000000" w:firstRow="1" w:lastRow="0" w:firstColumn="0" w:lastColumn="0" w:oddVBand="0" w:evenVBand="0" w:oddHBand="0" w:evenHBand="0" w:firstRowFirstColumn="0" w:firstRowLastColumn="0" w:lastRowFirstColumn="0" w:lastRowLastColumn="0"/>
+          <w:trHeight w:val="663"/>
+        </w:trPr>
+        <w:tc>
+          <w:tcPr>
+            <w:cnfStyle w:val="001000000000" w:firstRow="0" w:lastRow="0" w:firstColumn="1" w:lastColumn="0" w:oddVBand="0" w:evenVBand="0" w:oddHBand="0" w:evenHBand="0" w:firstRowFirstColumn="0" w:firstRowLastColumn="0" w:lastRowFirstColumn="0" w:lastRowLastColumn="0"/>
+            <w:tcW w:w="3096" w:type="dxa"/>
+          </w:tcPr>
+          <w:p>
+            <w:pPr>
+              <w:rPr>
+                <w:rFonts w:ascii="Arial" w:hAnsi="Arial" w:cs="Arial"/>
+                <w:sz w:val="28"/>
+              </w:rPr>
+            </w:pPr>
+            <w:r>
+              <w:rPr>
+                <w:rFonts w:ascii="Arial" w:hAnsi="Arial" w:cs="Arial"/>
+                <w:sz w:val="28"/>
+              </w:rPr>
+              <w:lastRenderedPageBreak/>
+              <w:t>ID y Nombre:</w:t>
+            </w:r>
+          </w:p>
+        </w:tc>
+        <w:tc>
+          <w:tcPr>
+            <w:tcW w:w="5733" w:type="dxa"/>
+          </w:tcPr>
+          <w:p>
+            <w:pPr>
+              <w:cnfStyle w:val="100000000000" w:firstRow="1" w:lastRow="0" w:firstColumn="0" w:lastColumn="0" w:oddVBand="0" w:evenVBand="0" w:oddHBand="0" w:evenHBand="0" w:firstRowFirstColumn="0" w:firstRowLastColumn="0" w:lastRowFirstColumn="0" w:lastRowLastColumn="0"/>
+              <w:rPr>
+                <w:rFonts w:ascii="Arial" w:hAnsi="Arial" w:cs="Arial"/>
+                <w:sz w:val="28"/>
+              </w:rPr>
+            </w:pPr>
+            <w:r>
+              <w:rPr>
+                <w:rFonts w:ascii="Arial" w:hAnsi="Arial" w:cs="Arial"/>
+                <w:sz w:val="28"/>
+              </w:rPr>
+              <w:t>CU-04 Finalizar compra.</w:t>
+            </w:r>
+          </w:p>
+        </w:tc>
+      </w:tr>
+      <w:tr>
+        <w:trPr>
+          <w:cnfStyle w:val="000000100000" w:firstRow="0" w:lastRow="0" w:firstColumn="0" w:lastColumn="0" w:oddVBand="0" w:evenVBand="0" w:oddHBand="1" w:evenHBand="0" w:firstRowFirstColumn="0" w:firstRowLastColumn="0" w:lastRowFirstColumn="0" w:lastRowLastColumn="0"/>
+          <w:trHeight w:val="663"/>
+        </w:trPr>
+        <w:tc>
+          <w:tcPr>
+            <w:cnfStyle w:val="001000000000" w:firstRow="0" w:lastRow="0" w:firstColumn="1" w:lastColumn="0" w:oddVBand="0" w:evenVBand="0" w:oddHBand="0" w:evenHBand="0" w:firstRowFirstColumn="0" w:firstRowLastColumn="0" w:lastRowFirstColumn="0" w:lastRowLastColumn="0"/>
+            <w:tcW w:w="3096" w:type="dxa"/>
+          </w:tcPr>
+          <w:p>
+            <w:pPr>
+              <w:rPr>
+                <w:rFonts w:ascii="Arial" w:hAnsi="Arial" w:cs="Arial"/>
+                <w:sz w:val="28"/>
+              </w:rPr>
+            </w:pPr>
+            <w:r>
+              <w:rPr>
+                <w:rFonts w:ascii="Arial" w:hAnsi="Arial" w:cs="Arial"/>
+                <w:sz w:val="28"/>
+              </w:rPr>
+              <w:t>Creado por:</w:t>
+            </w:r>
+          </w:p>
+        </w:tc>
+        <w:tc>
+          <w:tcPr>
+            <w:tcW w:w="5733" w:type="dxa"/>
+          </w:tcPr>
+          <w:p>
+            <w:pPr>
+              <w:cnfStyle w:val="000000100000" w:firstRow="0" w:lastRow="0" w:firstColumn="0" w:lastColumn="0" w:oddVBand="0" w:evenVBand="0" w:oddHBand="1" w:evenHBand="0" w:firstRowFirstColumn="0" w:firstRowLastColumn="0" w:lastRowFirstColumn="0" w:lastRowLastColumn="0"/>
+              <w:rPr>
+                <w:rFonts w:ascii="Arial" w:hAnsi="Arial" w:cs="Arial"/>
+                <w:sz w:val="28"/>
+              </w:rPr>
+            </w:pPr>
+            <w:r>
+              <w:rPr>
+                <w:rFonts w:ascii="Arial" w:hAnsi="Arial" w:cs="Arial"/>
+                <w:sz w:val="28"/>
+              </w:rPr>
+              <w:t>Brenda Estela Ramírez Álvarez</w:t>
+            </w:r>
+          </w:p>
+        </w:tc>
+      </w:tr>
+      <w:tr>
+        <w:trPr>
+          <w:cnfStyle w:val="000000010000" w:firstRow="0" w:lastRow="0" w:firstColumn="0" w:lastColumn="0" w:oddVBand="0" w:evenVBand="0" w:oddHBand="0" w:evenHBand="1" w:firstRowFirstColumn="0" w:firstRowLastColumn="0" w:lastRowFirstColumn="0" w:lastRowLastColumn="0"/>
+          <w:trHeight w:val="626"/>
+        </w:trPr>
+        <w:tc>
+          <w:tcPr>
+            <w:cnfStyle w:val="001000000000" w:firstRow="0" w:lastRow="0" w:firstColumn="1" w:lastColumn="0" w:oddVBand="0" w:evenVBand="0" w:oddHBand="0" w:evenHBand="0" w:firstRowFirstColumn="0" w:firstRowLastColumn="0" w:lastRowFirstColumn="0" w:lastRowLastColumn="0"/>
+            <w:tcW w:w="3096" w:type="dxa"/>
+          </w:tcPr>
+          <w:p>
+            <w:pPr>
+              <w:rPr>
+                <w:rFonts w:ascii="Arial" w:hAnsi="Arial" w:cs="Arial"/>
+                <w:sz w:val="28"/>
+              </w:rPr>
+            </w:pPr>
+            <w:r>
+              <w:rPr>
+                <w:rFonts w:ascii="Arial" w:hAnsi="Arial" w:cs="Arial"/>
+                <w:sz w:val="28"/>
+              </w:rPr>
+              <w:t>Fecha de creación:</w:t>
+            </w:r>
+          </w:p>
+        </w:tc>
+        <w:tc>
+          <w:tcPr>
+            <w:tcW w:w="5733" w:type="dxa"/>
+          </w:tcPr>
+          <w:p>
+            <w:pPr>
+              <w:cnfStyle w:val="000000010000" w:firstRow="0" w:lastRow="0" w:firstColumn="0" w:lastColumn="0" w:oddVBand="0" w:evenVBand="0" w:oddHBand="0" w:evenHBand="1" w:firstRowFirstColumn="0" w:firstRowLastColumn="0" w:lastRowFirstColumn="0" w:lastRowLastColumn="0"/>
+              <w:rPr>
+                <w:rFonts w:ascii="Arial" w:hAnsi="Arial" w:cs="Arial"/>
+                <w:sz w:val="28"/>
+              </w:rPr>
+            </w:pPr>
+            <w:r>
+              <w:rPr>
+                <w:rFonts w:ascii="Arial" w:hAnsi="Arial" w:cs="Arial"/>
+                <w:sz w:val="28"/>
+              </w:rPr>
+              <w:t>05/12/2021</w:t>
+            </w:r>
+          </w:p>
+        </w:tc>
+      </w:tr>
+      <w:tr>
+        <w:trPr>
+          <w:cnfStyle w:val="000000100000" w:firstRow="0" w:lastRow="0" w:firstColumn="0" w:lastColumn="0" w:oddVBand="0" w:evenVBand="0" w:oddHBand="1" w:evenHBand="0" w:firstRowFirstColumn="0" w:firstRowLastColumn="0" w:lastRowFirstColumn="0" w:lastRowLastColumn="0"/>
+          <w:trHeight w:val="663"/>
+        </w:trPr>
+        <w:tc>
+          <w:tcPr>
+            <w:cnfStyle w:val="001000000000" w:firstRow="0" w:lastRow="0" w:firstColumn="1" w:lastColumn="0" w:oddVBand="0" w:evenVBand="0" w:oddHBand="0" w:evenHBand="0" w:firstRowFirstColumn="0" w:firstRowLastColumn="0" w:lastRowFirstColumn="0" w:lastRowLastColumn="0"/>
+            <w:tcW w:w="3096" w:type="dxa"/>
+          </w:tcPr>
+          <w:p>
+            <w:pPr>
+              <w:rPr>
+                <w:rFonts w:ascii="Arial" w:hAnsi="Arial" w:cs="Arial"/>
+                <w:sz w:val="28"/>
+              </w:rPr>
+            </w:pPr>
+            <w:r>
+              <w:rPr>
+                <w:rFonts w:ascii="Arial" w:hAnsi="Arial" w:cs="Arial"/>
+                <w:sz w:val="28"/>
+              </w:rPr>
+              <w:t>Actor primario:</w:t>
+            </w:r>
+          </w:p>
+        </w:tc>
+        <w:tc>
+          <w:tcPr>
+            <w:tcW w:w="5733" w:type="dxa"/>
+          </w:tcPr>
+          <w:p>
+            <w:pPr>
+              <w:cnfStyle w:val="000000100000" w:firstRow="0" w:lastRow="0" w:firstColumn="0" w:lastColumn="0" w:oddVBand="0" w:evenVBand="0" w:oddHBand="1" w:evenHBand="0" w:firstRowFirstColumn="0" w:firstRowLastColumn="0" w:lastRowFirstColumn="0" w:lastRowLastColumn="0"/>
+              <w:rPr>
+                <w:rFonts w:ascii="Arial" w:hAnsi="Arial" w:cs="Arial"/>
+                <w:sz w:val="28"/>
+              </w:rPr>
+            </w:pPr>
+            <w:r>
+              <w:rPr>
+                <w:rFonts w:ascii="Arial" w:hAnsi="Arial" w:cs="Arial"/>
+                <w:sz w:val="28"/>
+              </w:rPr>
+              <w:t>Comprador</w:t>
+            </w:r>
+          </w:p>
+        </w:tc>
+      </w:tr>
+      <w:tr>
+        <w:trPr>
+          <w:cnfStyle w:val="000000010000" w:firstRow="0" w:lastRow="0" w:firstColumn="0" w:lastColumn="0" w:oddVBand="0" w:evenVBand="0" w:oddHBand="0" w:evenHBand="1" w:firstRowFirstColumn="0" w:firstRowLastColumn="0" w:lastRowFirstColumn="0" w:lastRowLastColumn="0"/>
+          <w:trHeight w:val="626"/>
+        </w:trPr>
+        <w:tc>
+          <w:tcPr>
+            <w:cnfStyle w:val="001000000000" w:firstRow="0" w:lastRow="0" w:firstColumn="1" w:lastColumn="0" w:oddVBand="0" w:evenVBand="0" w:oddHBand="0" w:evenHBand="0" w:firstRowFirstColumn="0" w:firstRowLastColumn="0" w:lastRowFirstColumn="0" w:lastRowLastColumn="0"/>
+            <w:tcW w:w="3096" w:type="dxa"/>
+          </w:tcPr>
+          <w:p>
+            <w:pPr>
+              <w:rPr>
+                <w:rFonts w:ascii="Arial" w:hAnsi="Arial" w:cs="Arial"/>
+                <w:sz w:val="28"/>
+              </w:rPr>
+            </w:pPr>
+            <w:r>
+              <w:rPr>
+                <w:rFonts w:ascii="Arial" w:hAnsi="Arial" w:cs="Arial"/>
+                <w:sz w:val="28"/>
+              </w:rPr>
+              <w:t>Actores secundarios:</w:t>
+            </w:r>
+          </w:p>
+        </w:tc>
+        <w:tc>
+          <w:tcPr>
+            <w:tcW w:w="5733" w:type="dxa"/>
+          </w:tcPr>
+          <w:p>
+            <w:pPr>
+              <w:cnfStyle w:val="000000010000" w:firstRow="0" w:lastRow="0" w:firstColumn="0" w:lastColumn="0" w:oddVBand="0" w:evenVBand="0" w:oddHBand="0" w:evenHBand="1" w:firstRowFirstColumn="0" w:firstRowLastColumn="0" w:lastRowFirstColumn="0" w:lastRowLastColumn="0"/>
+              <w:rPr>
+                <w:rFonts w:ascii="Arial" w:hAnsi="Arial" w:cs="Arial"/>
+                <w:sz w:val="28"/>
+              </w:rPr>
+            </w:pPr>
+            <w:r>
+              <w:rPr>
+                <w:rFonts w:ascii="Arial" w:hAnsi="Arial" w:cs="Arial"/>
+                <w:sz w:val="28"/>
+              </w:rPr>
+              <w:t>Manejador de bases de datos</w:t>
+            </w:r>
+          </w:p>
+        </w:tc>
+      </w:tr>
+      <w:tr>
+        <w:trPr>
+          <w:cnfStyle w:val="000000100000" w:firstRow="0" w:lastRow="0" w:firstColumn="0" w:lastColumn="0" w:oddVBand="0" w:evenVBand="0" w:oddHBand="1" w:evenHBand="0" w:firstRowFirstColumn="0" w:firstRowLastColumn="0" w:lastRowFirstColumn="0" w:lastRowLastColumn="0"/>
+          <w:trHeight w:val="663"/>
+        </w:trPr>
+        <w:tc>
+          <w:tcPr>
+            <w:cnfStyle w:val="001000000000" w:firstRow="0" w:lastRow="0" w:firstColumn="1" w:lastColumn="0" w:oddVBand="0" w:evenVBand="0" w:oddHBand="0" w:evenHBand="0" w:firstRowFirstColumn="0" w:firstRowLastColumn="0" w:lastRowFirstColumn="0" w:lastRowLastColumn="0"/>
+            <w:tcW w:w="3096" w:type="dxa"/>
+          </w:tcPr>
+          <w:p>
+            <w:pPr>
+              <w:rPr>
+                <w:rFonts w:ascii="Arial" w:hAnsi="Arial" w:cs="Arial"/>
+                <w:sz w:val="28"/>
+              </w:rPr>
+            </w:pPr>
+            <w:r>
+              <w:rPr>
+                <w:rFonts w:ascii="Arial" w:hAnsi="Arial" w:cs="Arial"/>
+                <w:sz w:val="28"/>
+              </w:rPr>
+              <w:t>Descripción:</w:t>
+            </w:r>
+          </w:p>
+        </w:tc>
+        <w:tc>
+          <w:tcPr>
+            <w:tcW w:w="5733" w:type="dxa"/>
+          </w:tcPr>
+          <w:p>
+            <w:pPr>
+              <w:cnfStyle w:val="000000100000" w:firstRow="0" w:lastRow="0" w:firstColumn="0" w:lastColumn="0" w:oddVBand="0" w:evenVBand="0" w:oddHBand="1" w:evenHBand="0" w:firstRowFirstColumn="0" w:firstRowLastColumn="0" w:lastRowFirstColumn="0" w:lastRowLastColumn="0"/>
+              <w:rPr>
+                <w:rFonts w:ascii="Arial" w:hAnsi="Arial" w:cs="Arial"/>
+                <w:sz w:val="28"/>
+              </w:rPr>
+            </w:pPr>
+            <w:r>
+              <w:rPr>
+                <w:rFonts w:ascii="Arial" w:hAnsi="Arial" w:cs="Arial"/>
+                <w:sz w:val="28"/>
+              </w:rPr>
+              <w:t>El comprador al terminar de elegir los productos deseados y pagar por ellos, deberá finalizar su compra.</w:t>
+            </w:r>
+          </w:p>
+        </w:tc>
+      </w:tr>
+      <w:tr>
+        <w:trPr>
+          <w:cnfStyle w:val="000000010000" w:firstRow="0" w:lastRow="0" w:firstColumn="0" w:lastColumn="0" w:oddVBand="0" w:evenVBand="0" w:oddHBand="0" w:evenHBand="1" w:firstRowFirstColumn="0" w:firstRowLastColumn="0" w:lastRowFirstColumn="0" w:lastRowLastColumn="0"/>
+          <w:trHeight w:val="626"/>
+        </w:trPr>
+        <w:tc>
+          <w:tcPr>
+            <w:cnfStyle w:val="001000000000" w:firstRow="0" w:lastRow="0" w:firstColumn="1" w:lastColumn="0" w:oddVBand="0" w:evenVBand="0" w:oddHBand="0" w:evenHBand="0" w:firstRowFirstColumn="0" w:firstRowLastColumn="0" w:lastRowFirstColumn="0" w:lastRowLastColumn="0"/>
+            <w:tcW w:w="3096" w:type="dxa"/>
+          </w:tcPr>
+          <w:p>
+            <w:pPr>
+              <w:rPr>
+                <w:rFonts w:ascii="Arial" w:hAnsi="Arial" w:cs="Arial"/>
+                <w:sz w:val="28"/>
+              </w:rPr>
+            </w:pPr>
+            <w:r>
+              <w:rPr>
+                <w:rFonts w:ascii="Arial" w:hAnsi="Arial" w:cs="Arial"/>
+                <w:sz w:val="28"/>
+              </w:rPr>
+              <w:t xml:space="preserve">Disparador – </w:t>
+            </w:r>
+            <w:proofErr w:type="spellStart"/>
+            <w:r>
+              <w:rPr>
+                <w:rFonts w:ascii="Arial" w:hAnsi="Arial" w:cs="Arial"/>
+                <w:sz w:val="28"/>
+              </w:rPr>
+              <w:t>trigger</w:t>
+            </w:r>
+            <w:proofErr w:type="spellEnd"/>
+            <w:r>
+              <w:rPr>
+                <w:rFonts w:ascii="Arial" w:hAnsi="Arial" w:cs="Arial"/>
+                <w:sz w:val="28"/>
+              </w:rPr>
+              <w:t>:</w:t>
+            </w:r>
+          </w:p>
+        </w:tc>
+        <w:tc>
+          <w:tcPr>
+            <w:tcW w:w="5733" w:type="dxa"/>
+          </w:tcPr>
+          <w:p>
+            <w:pPr>
+              <w:cnfStyle w:val="000000010000" w:firstRow="0" w:lastRow="0" w:firstColumn="0" w:lastColumn="0" w:oddVBand="0" w:evenVBand="0" w:oddHBand="0" w:evenHBand="1" w:firstRowFirstColumn="0" w:firstRowLastColumn="0" w:lastRowFirstColumn="0" w:lastRowLastColumn="0"/>
+              <w:rPr>
+                <w:rFonts w:ascii="Arial" w:hAnsi="Arial" w:cs="Arial"/>
+                <w:sz w:val="28"/>
+              </w:rPr>
+            </w:pPr>
+            <w:r>
+              <w:rPr>
+                <w:rFonts w:ascii="Arial" w:hAnsi="Arial" w:cs="Arial"/>
+                <w:sz w:val="28"/>
+              </w:rPr>
+              <w:t>El comprador indica (por medio de un botón) que finalizó su compra.</w:t>
+            </w:r>
+          </w:p>
+        </w:tc>
+      </w:tr>
+      <w:tr>
+        <w:trPr>
+          <w:cnfStyle w:val="000000100000" w:firstRow="0" w:lastRow="0" w:firstColumn="0" w:lastColumn="0" w:oddVBand="0" w:evenVBand="0" w:oddHBand="1" w:evenHBand="0" w:firstRowFirstColumn="0" w:firstRowLastColumn="0" w:lastRowFirstColumn="0" w:lastRowLastColumn="0"/>
+          <w:trHeight w:val="663"/>
+        </w:trPr>
+        <w:tc>
+          <w:tcPr>
+            <w:cnfStyle w:val="001000000000" w:firstRow="0" w:lastRow="0" w:firstColumn="1" w:lastColumn="0" w:oddVBand="0" w:evenVBand="0" w:oddHBand="0" w:evenHBand="0" w:firstRowFirstColumn="0" w:firstRowLastColumn="0" w:lastRowFirstColumn="0" w:lastRowLastColumn="0"/>
+            <w:tcW w:w="3096" w:type="dxa"/>
+          </w:tcPr>
+          <w:p>
+            <w:pPr>
+              <w:rPr>
+                <w:rFonts w:ascii="Arial" w:hAnsi="Arial" w:cs="Arial"/>
+                <w:sz w:val="28"/>
+              </w:rPr>
+            </w:pPr>
+            <w:r>
+              <w:rPr>
+                <w:rFonts w:ascii="Arial" w:hAnsi="Arial" w:cs="Arial"/>
+                <w:sz w:val="28"/>
+              </w:rPr>
+              <w:t>Pre-Condiciones:</w:t>
+            </w:r>
+          </w:p>
+        </w:tc>
+        <w:tc>
+          <w:tcPr>
+            <w:tcW w:w="5733" w:type="dxa"/>
+          </w:tcPr>
+          <w:p>
+            <w:pPr>
+              <w:cnfStyle w:val="000000100000" w:firstRow="0" w:lastRow="0" w:firstColumn="0" w:lastColumn="0" w:oddVBand="0" w:evenVBand="0" w:oddHBand="1" w:evenHBand="0" w:firstRowFirstColumn="0" w:firstRowLastColumn="0" w:lastRowFirstColumn="0" w:lastRowLastColumn="0"/>
+              <w:rPr>
+                <w:rFonts w:ascii="Arial" w:hAnsi="Arial" w:cs="Arial"/>
+                <w:sz w:val="28"/>
+              </w:rPr>
+            </w:pPr>
+            <w:r>
+              <w:rPr>
+                <w:rFonts w:ascii="Arial" w:hAnsi="Arial" w:cs="Arial"/>
+                <w:sz w:val="28"/>
+              </w:rPr>
+              <w:t>Pre-01 El comprador elige los productos de su preferencia.</w:t>
+            </w:r>
+          </w:p>
+          <w:p>
+            <w:pPr>
+              <w:cnfStyle w:val="000000100000" w:firstRow="0" w:lastRow="0" w:firstColumn="0" w:lastColumn="0" w:oddVBand="0" w:evenVBand="0" w:oddHBand="1" w:evenHBand="0" w:firstRowFirstColumn="0" w:firstRowLastColumn="0" w:lastRowFirstColumn="0" w:lastRowLastColumn="0"/>
+              <w:rPr>
+                <w:rFonts w:ascii="Arial" w:hAnsi="Arial" w:cs="Arial"/>
+                <w:sz w:val="28"/>
+              </w:rPr>
+            </w:pPr>
+            <w:r>
+              <w:rPr>
+                <w:rFonts w:ascii="Arial" w:hAnsi="Arial" w:cs="Arial"/>
+                <w:sz w:val="28"/>
+              </w:rPr>
+              <w:t>Pre-02 El comprador paga los productos elegidos.</w:t>
+            </w:r>
+          </w:p>
+          <w:p>
+            <w:pPr>
+              <w:cnfStyle w:val="000000100000" w:firstRow="0" w:lastRow="0" w:firstColumn="0" w:lastColumn="0" w:oddVBand="0" w:evenVBand="0" w:oddHBand="1" w:evenHBand="0" w:firstRowFirstColumn="0" w:firstRowLastColumn="0" w:lastRowFirstColumn="0" w:lastRowLastColumn="0"/>
+              <w:rPr>
+                <w:rFonts w:ascii="Arial" w:hAnsi="Arial" w:cs="Arial"/>
+                <w:sz w:val="28"/>
+              </w:rPr>
+            </w:pPr>
+            <w:r>
+              <w:rPr>
+                <w:rFonts w:ascii="Arial" w:hAnsi="Arial" w:cs="Arial"/>
+                <w:sz w:val="28"/>
+              </w:rPr>
+              <w:t>Pre- 03 Se le muestra el pedido realizado.</w:t>
+            </w:r>
+          </w:p>
+        </w:tc>
+      </w:tr>
+      <w:tr>
+        <w:trPr>
+          <w:cnfStyle w:val="000000010000" w:firstRow="0" w:lastRow="0" w:firstColumn="0" w:lastColumn="0" w:oddVBand="0" w:evenVBand="0" w:oddHBand="0" w:evenHBand="1" w:firstRowFirstColumn="0" w:firstRowLastColumn="0" w:lastRowFirstColumn="0" w:lastRowLastColumn="0"/>
+          <w:trHeight w:val="663"/>
+        </w:trPr>
+        <w:tc>
+          <w:tcPr>
+            <w:cnfStyle w:val="001000000000" w:firstRow="0" w:lastRow="0" w:firstColumn="1" w:lastColumn="0" w:oddVBand="0" w:evenVBand="0" w:oddHBand="0" w:evenHBand="0" w:firstRowFirstColumn="0" w:firstRowLastColumn="0" w:lastRowFirstColumn="0" w:lastRowLastColumn="0"/>
+            <w:tcW w:w="3096" w:type="dxa"/>
+          </w:tcPr>
+          <w:p>
+            <w:pPr>
+              <w:rPr>
+                <w:rFonts w:ascii="Arial" w:hAnsi="Arial" w:cs="Arial"/>
+                <w:sz w:val="28"/>
+              </w:rPr>
+            </w:pPr>
+            <w:proofErr w:type="spellStart"/>
+            <w:r>
+              <w:rPr>
+                <w:rFonts w:ascii="Arial" w:hAnsi="Arial" w:cs="Arial"/>
+                <w:sz w:val="28"/>
+              </w:rPr>
+              <w:t>Pos</w:t>
+            </w:r>
+            <w:proofErr w:type="spellEnd"/>
+            <w:r>
+              <w:rPr>
+                <w:rFonts w:ascii="Arial" w:hAnsi="Arial" w:cs="Arial"/>
+                <w:sz w:val="28"/>
+              </w:rPr>
+              <w:t>-Condiciones:</w:t>
+            </w:r>
+          </w:p>
+        </w:tc>
+        <w:tc>
+          <w:tcPr>
+            <w:tcW w:w="5733" w:type="dxa"/>
+          </w:tcPr>
+          <w:p>
+            <w:pPr>
+              <w:cnfStyle w:val="000000010000" w:firstRow="0" w:lastRow="0" w:firstColumn="0" w:lastColumn="0" w:oddVBand="0" w:evenVBand="0" w:oddHBand="0" w:evenHBand="1" w:firstRowFirstColumn="0" w:firstRowLastColumn="0" w:lastRowFirstColumn="0" w:lastRowLastColumn="0"/>
+              <w:rPr>
+                <w:rFonts w:ascii="Arial" w:hAnsi="Arial" w:cs="Arial"/>
+                <w:sz w:val="28"/>
+              </w:rPr>
+            </w:pPr>
+            <w:proofErr w:type="spellStart"/>
+            <w:r>
+              <w:rPr>
+                <w:rFonts w:ascii="Arial" w:hAnsi="Arial" w:cs="Arial"/>
+                <w:sz w:val="28"/>
+              </w:rPr>
+              <w:t>Pos</w:t>
+            </w:r>
+            <w:proofErr w:type="spellEnd"/>
+            <w:r>
+              <w:rPr>
+                <w:rFonts w:ascii="Arial" w:hAnsi="Arial" w:cs="Arial"/>
+                <w:sz w:val="28"/>
+              </w:rPr>
+              <w:t>- 01 Se le pregunta al comprador si desea calificar un producto.</w:t>
+            </w:r>
+          </w:p>
+          <w:p>
+            <w:pPr>
+              <w:cnfStyle w:val="000000010000" w:firstRow="0" w:lastRow="0" w:firstColumn="0" w:lastColumn="0" w:oddVBand="0" w:evenVBand="0" w:oddHBand="0" w:evenHBand="1" w:firstRowFirstColumn="0" w:firstRowLastColumn="0" w:lastRowFirstColumn="0" w:lastRowLastColumn="0"/>
+              <w:rPr>
+                <w:rFonts w:ascii="Arial" w:hAnsi="Arial" w:cs="Arial"/>
+                <w:sz w:val="28"/>
+              </w:rPr>
+            </w:pPr>
+            <w:proofErr w:type="spellStart"/>
+            <w:r>
+              <w:rPr>
+                <w:rFonts w:ascii="Arial" w:hAnsi="Arial" w:cs="Arial"/>
+                <w:sz w:val="28"/>
+              </w:rPr>
+              <w:t>Pos</w:t>
+            </w:r>
+            <w:proofErr w:type="spellEnd"/>
+            <w:r>
+              <w:rPr>
+                <w:rFonts w:ascii="Arial" w:hAnsi="Arial" w:cs="Arial"/>
+                <w:sz w:val="28"/>
+              </w:rPr>
+              <w:t>- 02 Se le redirige a la página principal.</w:t>
+            </w:r>
+          </w:p>
+        </w:tc>
+      </w:tr>
+      <w:tr>
+        <w:trPr>
+          <w:cnfStyle w:val="000000100000" w:firstRow="0" w:lastRow="0" w:firstColumn="0" w:lastColumn="0" w:oddVBand="0" w:evenVBand="0" w:oddHBand="1" w:evenHBand="0" w:firstRowFirstColumn="0" w:firstRowLastColumn="0" w:lastRowFirstColumn="0" w:lastRowLastColumn="0"/>
+          <w:trHeight w:val="663"/>
+        </w:trPr>
+        <w:tc>
+          <w:tcPr>
+            <w:cnfStyle w:val="001000000000" w:firstRow="0" w:lastRow="0" w:firstColumn="1" w:lastColumn="0" w:oddVBand="0" w:evenVBand="0" w:oddHBand="0" w:evenHBand="0" w:firstRowFirstColumn="0" w:firstRowLastColumn="0" w:lastRowFirstColumn="0" w:lastRowLastColumn="0"/>
+            <w:tcW w:w="3096" w:type="dxa"/>
+          </w:tcPr>
+          <w:p>
+            <w:pPr>
+              <w:rPr>
+                <w:rFonts w:ascii="Arial" w:hAnsi="Arial" w:cs="Arial"/>
+                <w:sz w:val="28"/>
+              </w:rPr>
+            </w:pPr>
+            <w:r>
+              <w:rPr>
+                <w:rFonts w:ascii="Arial" w:hAnsi="Arial" w:cs="Arial"/>
+                <w:sz w:val="28"/>
+              </w:rPr>
+              <w:t>Flujo Principal</w:t>
+            </w:r>
+          </w:p>
+        </w:tc>
+        <w:tc>
+          <w:tcPr>
+            <w:tcW w:w="5733" w:type="dxa"/>
+          </w:tcPr>
+          <w:p>
+            <w:pPr>
+              <w:pStyle w:val="Prrafodelista"/>
+              <w:numPr>
+                <w:ilvl w:val="0"/>
+                <w:numId w:val="1"/>
+              </w:numPr>
+              <w:cnfStyle w:val="000000100000" w:firstRow="0" w:lastRow="0" w:firstColumn="0" w:lastColumn="0" w:oddVBand="0" w:evenVBand="0" w:oddHBand="1" w:evenHBand="0" w:firstRowFirstColumn="0" w:firstRowLastColumn="0" w:lastRowFirstColumn="0" w:lastRowLastColumn="0"/>
+              <w:rPr>
+                <w:rFonts w:ascii="Arial" w:hAnsi="Arial" w:cs="Arial"/>
+                <w:sz w:val="28"/>
+              </w:rPr>
+            </w:pPr>
+            <w:r>
+              <w:rPr>
+                <w:rFonts w:ascii="Arial" w:hAnsi="Arial" w:cs="Arial"/>
+                <w:sz w:val="28"/>
+              </w:rPr>
+              <w:t>El comprador termina de elegir los productos deseados.</w:t>
+            </w:r>
+          </w:p>
+          <w:p>
+            <w:pPr>
+              <w:pStyle w:val="Prrafodelista"/>
+              <w:numPr>
+                <w:ilvl w:val="0"/>
+                <w:numId w:val="1"/>
+              </w:numPr>
+              <w:cnfStyle w:val="000000100000" w:firstRow="0" w:lastRow="0" w:firstColumn="0" w:lastColumn="0" w:oddVBand="0" w:evenVBand="0" w:oddHBand="1" w:evenHBand="0" w:firstRowFirstColumn="0" w:firstRowLastColumn="0" w:lastRowFirstColumn="0" w:lastRowLastColumn="0"/>
+              <w:rPr>
+                <w:rFonts w:ascii="Arial" w:hAnsi="Arial" w:cs="Arial"/>
+                <w:sz w:val="28"/>
+              </w:rPr>
+            </w:pPr>
+            <w:r>
+              <w:rPr>
+                <w:rFonts w:ascii="Arial" w:hAnsi="Arial" w:cs="Arial"/>
+                <w:sz w:val="28"/>
+              </w:rPr>
+              <w:t>El comprador paga los productos.</w:t>
+            </w:r>
+          </w:p>
+          <w:p>
+            <w:pPr>
+              <w:pStyle w:val="Prrafodelista"/>
+              <w:numPr>
+                <w:ilvl w:val="0"/>
+                <w:numId w:val="1"/>
+              </w:numPr>
+              <w:cnfStyle w:val="000000100000" w:firstRow="0" w:lastRow="0" w:firstColumn="0" w:lastColumn="0" w:oddVBand="0" w:evenVBand="0" w:oddHBand="1" w:evenHBand="0" w:firstRowFirstColumn="0" w:firstRowLastColumn="0" w:lastRowFirstColumn="0" w:lastRowLastColumn="0"/>
+              <w:rPr>
+                <w:rFonts w:ascii="Arial" w:hAnsi="Arial" w:cs="Arial"/>
+                <w:sz w:val="28"/>
+              </w:rPr>
+            </w:pPr>
+            <w:r>
+              <w:rPr>
+                <w:rFonts w:ascii="Arial" w:hAnsi="Arial" w:cs="Arial"/>
+                <w:sz w:val="28"/>
+              </w:rPr>
+              <w:t>El sistema le muestra el pedido realizado.</w:t>
+            </w:r>
+          </w:p>
+          <w:p>
+            <w:pPr>
+              <w:pStyle w:val="Prrafodelista"/>
+              <w:numPr>
+                <w:ilvl w:val="0"/>
+                <w:numId w:val="1"/>
+              </w:numPr>
+              <w:cnfStyle w:val="000000100000" w:firstRow="0" w:lastRow="0" w:firstColumn="0" w:lastColumn="0" w:oddVBand="0" w:evenVBand="0" w:oddHBand="1" w:evenHBand="0" w:firstRowFirstColumn="0" w:firstRowLastColumn="0" w:lastRowFirstColumn="0" w:lastRowLastColumn="0"/>
+              <w:rPr>
+                <w:rFonts w:ascii="Arial" w:hAnsi="Arial" w:cs="Arial"/>
+                <w:sz w:val="28"/>
+              </w:rPr>
+            </w:pPr>
+            <w:r>
+              <w:rPr>
+                <w:rFonts w:ascii="Arial" w:hAnsi="Arial" w:cs="Arial"/>
+                <w:sz w:val="28"/>
+              </w:rPr>
+              <w:t>El comprador presiona el botón de Finalizar compra.</w:t>
+            </w:r>
+          </w:p>
+          <w:p>
+            <w:pPr>
+              <w:pStyle w:val="Prrafodelista"/>
+              <w:numPr>
+                <w:ilvl w:val="0"/>
+                <w:numId w:val="1"/>
+              </w:numPr>
+              <w:cnfStyle w:val="000000100000" w:firstRow="0" w:lastRow="0" w:firstColumn="0" w:lastColumn="0" w:oddVBand="0" w:evenVBand="0" w:oddHBand="1" w:evenHBand="0" w:firstRowFirstColumn="0" w:firstRowLastColumn="0" w:lastRowFirstColumn="0" w:lastRowLastColumn="0"/>
+              <w:rPr>
+                <w:rFonts w:ascii="Arial" w:hAnsi="Arial" w:cs="Arial"/>
+                <w:sz w:val="28"/>
+              </w:rPr>
+            </w:pPr>
+            <w:r>
+              <w:rPr>
+                <w:rFonts w:ascii="Arial" w:hAnsi="Arial" w:cs="Arial"/>
+                <w:sz w:val="28"/>
+              </w:rPr>
+              <w:t>El sistema le pregunta si desea calificar un producto.</w:t>
+            </w:r>
+          </w:p>
+          <w:p>
+            <w:pPr>
+              <w:pStyle w:val="Prrafodelista"/>
+              <w:numPr>
+                <w:ilvl w:val="0"/>
+                <w:numId w:val="1"/>
+              </w:numPr>
+              <w:cnfStyle w:val="000000100000" w:firstRow="0" w:lastRow="0" w:firstColumn="0" w:lastColumn="0" w:oddVBand="0" w:evenVBand="0" w:oddHBand="1" w:evenHBand="0" w:firstRowFirstColumn="0" w:firstRowLastColumn="0" w:lastRowFirstColumn="0" w:lastRowLastColumn="0"/>
+              <w:rPr>
+                <w:rFonts w:ascii="Arial" w:hAnsi="Arial" w:cs="Arial"/>
+                <w:sz w:val="28"/>
+              </w:rPr>
+            </w:pPr>
+            <w:r>
+              <w:rPr>
+                <w:rFonts w:ascii="Arial" w:hAnsi="Arial" w:cs="Arial"/>
+                <w:sz w:val="28"/>
+              </w:rPr>
+              <w:t>Se le redirige a la página principal.</w:t>
+            </w:r>
+          </w:p>
+        </w:tc>
+      </w:tr>
+      <w:tr>
+        <w:trPr>
+          <w:cnfStyle w:val="000000010000" w:firstRow="0" w:lastRow="0" w:firstColumn="0" w:lastColumn="0" w:oddVBand="0" w:evenVBand="0" w:oddHBand="0" w:evenHBand="1" w:firstRowFirstColumn="0" w:firstRowLastColumn="0" w:lastRowFirstColumn="0" w:lastRowLastColumn="0"/>
+          <w:trHeight w:val="663"/>
+        </w:trPr>
+        <w:tc>
+          <w:tcPr>
+            <w:cnfStyle w:val="001000000000" w:firstRow="0" w:lastRow="0" w:firstColumn="1" w:lastColumn="0" w:oddVBand="0" w:evenVBand="0" w:oddHBand="0" w:evenHBand="0" w:firstRowFirstColumn="0" w:firstRowLastColumn="0" w:lastRowFirstColumn="0" w:lastRowLastColumn="0"/>
+            <w:tcW w:w="3096" w:type="dxa"/>
+          </w:tcPr>
+          <w:p>
+            <w:pPr>
+              <w:rPr>
+                <w:rFonts w:ascii="Arial" w:hAnsi="Arial" w:cs="Arial"/>
+                <w:sz w:val="28"/>
+              </w:rPr>
+            </w:pPr>
+            <w:r>
+              <w:rPr>
+                <w:rFonts w:ascii="Arial" w:hAnsi="Arial" w:cs="Arial"/>
+                <w:sz w:val="28"/>
+              </w:rPr>
+              <w:t>Flujo Alternativo:</w:t>
+            </w:r>
+          </w:p>
+          <w:p>
+            <w:pPr>
+              <w:rPr>
+                <w:rFonts w:ascii="Arial" w:hAnsi="Arial" w:cs="Arial"/>
+                <w:sz w:val="28"/>
+              </w:rPr>
+            </w:pPr>
+          </w:p>
+          <w:p>
+            <w:pPr>
+              <w:rPr>
+                <w:rFonts w:ascii="Arial" w:hAnsi="Arial" w:cs="Arial"/>
+                <w:sz w:val="28"/>
+              </w:rPr>
+            </w:pPr>
+          </w:p>
+          <w:p>
+            <w:pPr>
+              <w:rPr>
+                <w:rFonts w:ascii="Arial" w:hAnsi="Arial" w:cs="Arial"/>
+                <w:sz w:val="28"/>
+              </w:rPr>
+            </w:pPr>
+          </w:p>
+          <w:p>
+            <w:pPr>
+              <w:rPr>
+                <w:rFonts w:ascii="Arial" w:hAnsi="Arial" w:cs="Arial"/>
+                <w:sz w:val="28"/>
+              </w:rPr>
+            </w:pPr>
+          </w:p>
+          <w:p>
+            <w:pPr>
+              <w:rPr>
+                <w:rFonts w:ascii="Arial" w:hAnsi="Arial" w:cs="Arial"/>
+                <w:sz w:val="28"/>
+              </w:rPr>
+            </w:pPr>
+          </w:p>
+          <w:p>
+            <w:pPr>
+              <w:rPr>
+                <w:rFonts w:ascii="Arial" w:hAnsi="Arial" w:cs="Arial"/>
+                <w:sz w:val="28"/>
+              </w:rPr>
+            </w:pPr>
+            <w:r>
+              <w:rPr>
+                <w:rFonts w:ascii="Arial" w:hAnsi="Arial" w:cs="Arial"/>
+                <w:sz w:val="28"/>
+              </w:rPr>
+              <w:lastRenderedPageBreak/>
+              <w:t>Flujo Alternativo:</w:t>
+            </w:r>
+          </w:p>
+        </w:tc>
+        <w:tc>
+          <w:tcPr>
+            <w:tcW w:w="5733" w:type="dxa"/>
+          </w:tcPr>
+          <w:p>
+            <w:pPr>
+              <w:cnfStyle w:val="000000010000" w:firstRow="0" w:lastRow="0" w:firstColumn="0" w:lastColumn="0" w:oddVBand="0" w:evenVBand="0" w:oddHBand="0" w:evenHBand="1" w:firstRowFirstColumn="0" w:firstRowLastColumn="0" w:lastRowFirstColumn="0" w:lastRowLastColumn="0"/>
+              <w:rPr>
+                <w:rFonts w:ascii="Arial" w:hAnsi="Arial" w:cs="Arial"/>
+                <w:sz w:val="28"/>
+              </w:rPr>
+            </w:pPr>
+            <w:r>
+              <w:rPr>
+                <w:rFonts w:ascii="Arial" w:hAnsi="Arial" w:cs="Arial"/>
+                <w:sz w:val="28"/>
+              </w:rPr>
+              <w:lastRenderedPageBreak/>
+              <w:t>En el paso 5 El sistema le pregunta si desea calificar un producto.</w:t>
+            </w:r>
+          </w:p>
+          <w:p>
+            <w:pPr>
+              <w:cnfStyle w:val="000000010000" w:firstRow="0" w:lastRow="0" w:firstColumn="0" w:lastColumn="0" w:oddVBand="0" w:evenVBand="0" w:oddHBand="0" w:evenHBand="1" w:firstRowFirstColumn="0" w:firstRowLastColumn="0" w:lastRowFirstColumn="0" w:lastRowLastColumn="0"/>
+              <w:rPr>
+                <w:rFonts w:ascii="Arial" w:hAnsi="Arial" w:cs="Arial"/>
+                <w:sz w:val="28"/>
+              </w:rPr>
+            </w:pPr>
+          </w:p>
+          <w:p>
+            <w:pPr>
+              <w:cnfStyle w:val="000000010000" w:firstRow="0" w:lastRow="0" w:firstColumn="0" w:lastColumn="0" w:oddVBand="0" w:evenVBand="0" w:oddHBand="0" w:evenHBand="1" w:firstRowFirstColumn="0" w:firstRowLastColumn="0" w:lastRowFirstColumn="0" w:lastRowLastColumn="0"/>
+              <w:rPr>
+                <w:rFonts w:ascii="Arial" w:hAnsi="Arial" w:cs="Arial"/>
+                <w:sz w:val="28"/>
+              </w:rPr>
+            </w:pPr>
+            <w:r>
+              <w:rPr>
+                <w:rFonts w:ascii="Arial" w:hAnsi="Arial" w:cs="Arial"/>
+                <w:sz w:val="28"/>
+              </w:rPr>
+              <w:t>5.1 El comprador presiona el botón de calificar producto.</w:t>
+            </w:r>
+          </w:p>
+          <w:p>
+            <w:pPr>
+              <w:cnfStyle w:val="000000010000" w:firstRow="0" w:lastRow="0" w:firstColumn="0" w:lastColumn="0" w:oddVBand="0" w:evenVBand="0" w:oddHBand="0" w:evenHBand="1" w:firstRowFirstColumn="0" w:firstRowLastColumn="0" w:lastRowFirstColumn="0" w:lastRowLastColumn="0"/>
+              <w:rPr>
+                <w:rFonts w:ascii="Arial" w:hAnsi="Arial" w:cs="Arial"/>
+                <w:sz w:val="28"/>
+              </w:rPr>
+            </w:pPr>
+          </w:p>
+          <w:p>
+            <w:pPr>
+              <w:cnfStyle w:val="000000010000" w:firstRow="0" w:lastRow="0" w:firstColumn="0" w:lastColumn="0" w:oddVBand="0" w:evenVBand="0" w:oddHBand="0" w:evenHBand="1" w:firstRowFirstColumn="0" w:firstRowLastColumn="0" w:lastRowFirstColumn="0" w:lastRowLastColumn="0"/>
+              <w:rPr>
+                <w:rFonts w:ascii="Arial" w:hAnsi="Arial" w:cs="Arial"/>
+                <w:sz w:val="28"/>
+              </w:rPr>
+            </w:pPr>
+            <w:r>
+              <w:rPr>
+                <w:rFonts w:ascii="Arial" w:hAnsi="Arial" w:cs="Arial"/>
+                <w:sz w:val="28"/>
+              </w:rPr>
+              <w:lastRenderedPageBreak/>
+              <w:t>5.2. El sistema le muestra una lista de todos los productos que puede calificar.</w:t>
+            </w:r>
+          </w:p>
+          <w:p>
+            <w:pPr>
+              <w:cnfStyle w:val="000000010000" w:firstRow="0" w:lastRow="0" w:firstColumn="0" w:lastColumn="0" w:oddVBand="0" w:evenVBand="0" w:oddHBand="0" w:evenHBand="1" w:firstRowFirstColumn="0" w:firstRowLastColumn="0" w:lastRowFirstColumn="0" w:lastRowLastColumn="0"/>
+              <w:rPr>
+                <w:rFonts w:ascii="Arial" w:hAnsi="Arial" w:cs="Arial"/>
+                <w:sz w:val="28"/>
+              </w:rPr>
+            </w:pPr>
+            <w:r>
+              <w:rPr>
+                <w:rFonts w:ascii="Arial" w:hAnsi="Arial" w:cs="Arial"/>
+                <w:sz w:val="28"/>
+              </w:rPr>
+              <w:t>5.3. El comprador elige el producto a calificar.</w:t>
+            </w:r>
+          </w:p>
+          <w:p>
+            <w:pPr>
+              <w:cnfStyle w:val="000000010000" w:firstRow="0" w:lastRow="0" w:firstColumn="0" w:lastColumn="0" w:oddVBand="0" w:evenVBand="0" w:oddHBand="0" w:evenHBand="1" w:firstRowFirstColumn="0" w:firstRowLastColumn="0" w:lastRowFirstColumn="0" w:lastRowLastColumn="0"/>
+              <w:rPr>
+                <w:rFonts w:ascii="Arial" w:hAnsi="Arial" w:cs="Arial"/>
+                <w:sz w:val="28"/>
+              </w:rPr>
+            </w:pPr>
+            <w:r>
+              <w:rPr>
+                <w:rFonts w:ascii="Arial" w:hAnsi="Arial" w:cs="Arial"/>
+                <w:sz w:val="28"/>
+              </w:rPr>
+              <w:t xml:space="preserve">5.4. </w:t>
+            </w:r>
+            <w:r>
+              <w:rPr>
+                <w:rFonts w:ascii="Arial" w:hAnsi="Arial" w:cs="Arial"/>
+                <w:sz w:val="28"/>
+              </w:rPr>
+              <w:t>El sistema le muestra los criterios a evaluar, además de poder dejar un comentario.</w:t>
+            </w:r>
+          </w:p>
+          <w:p>
+            <w:pPr>
+              <w:cnfStyle w:val="000000010000" w:firstRow="0" w:lastRow="0" w:firstColumn="0" w:lastColumn="0" w:oddVBand="0" w:evenVBand="0" w:oddHBand="0" w:evenHBand="1" w:firstRowFirstColumn="0" w:firstRowLastColumn="0" w:lastRowFirstColumn="0" w:lastRowLastColumn="0"/>
+              <w:rPr>
+                <w:rFonts w:ascii="Arial" w:hAnsi="Arial" w:cs="Arial"/>
+                <w:sz w:val="28"/>
+              </w:rPr>
+            </w:pPr>
+            <w:r>
+              <w:rPr>
+                <w:rFonts w:ascii="Arial" w:hAnsi="Arial" w:cs="Arial"/>
+                <w:sz w:val="28"/>
+              </w:rPr>
+              <w:t xml:space="preserve">5.6. </w:t>
+            </w:r>
+            <w:r>
+              <w:rPr>
+                <w:rFonts w:ascii="Arial" w:hAnsi="Arial" w:cs="Arial"/>
+                <w:sz w:val="28"/>
+              </w:rPr>
+              <w:t>El comprador presiona el botón enviar.</w:t>
+            </w:r>
+          </w:p>
+          <w:p>
+            <w:pPr>
+              <w:cnfStyle w:val="000000010000" w:firstRow="0" w:lastRow="0" w:firstColumn="0" w:lastColumn="0" w:oddVBand="0" w:evenVBand="0" w:oddHBand="0" w:evenHBand="1" w:firstRowFirstColumn="0" w:firstRowLastColumn="0" w:lastRowFirstColumn="0" w:lastRowLastColumn="0"/>
+              <w:rPr>
+                <w:rFonts w:ascii="Arial" w:hAnsi="Arial" w:cs="Arial"/>
+                <w:sz w:val="28"/>
+              </w:rPr>
+            </w:pPr>
+            <w:r>
+              <w:rPr>
+                <w:rFonts w:ascii="Arial" w:hAnsi="Arial" w:cs="Arial"/>
+                <w:sz w:val="28"/>
+              </w:rPr>
+              <w:t>5.7. El sistema le muestra un mensaje de agradecimiento.</w:t>
+            </w:r>
+          </w:p>
+          <w:p>
+            <w:pPr>
+              <w:cnfStyle w:val="000000010000" w:firstRow="0" w:lastRow="0" w:firstColumn="0" w:lastColumn="0" w:oddVBand="0" w:evenVBand="0" w:oddHBand="0" w:evenHBand="1" w:firstRowFirstColumn="0" w:firstRowLastColumn="0" w:lastRowFirstColumn="0" w:lastRowLastColumn="0"/>
+              <w:rPr>
+                <w:rFonts w:ascii="Arial" w:hAnsi="Arial" w:cs="Arial"/>
+                <w:sz w:val="28"/>
+              </w:rPr>
+            </w:pPr>
+            <w:r>
+              <w:rPr>
+                <w:rFonts w:ascii="Arial" w:hAnsi="Arial" w:cs="Arial"/>
+                <w:sz w:val="28"/>
+              </w:rPr>
+              <w:t>5.8. Se le redirige a la página principal</w:t>
+            </w:r>
+          </w:p>
+        </w:tc>
+      </w:tr>
+      <w:tr>
+        <w:trPr>
+          <w:cnfStyle w:val="000000100000" w:firstRow="0" w:lastRow="0" w:firstColumn="0" w:lastColumn="0" w:oddVBand="0" w:evenVBand="0" w:oddHBand="1" w:evenHBand="0" w:firstRowFirstColumn="0" w:firstRowLastColumn="0" w:lastRowFirstColumn="0" w:lastRowLastColumn="0"/>
+          <w:trHeight w:val="663"/>
+        </w:trPr>
+        <w:tc>
+          <w:tcPr>
+            <w:cnfStyle w:val="001000000000" w:firstRow="0" w:lastRow="0" w:firstColumn="1" w:lastColumn="0" w:oddVBand="0" w:evenVBand="0" w:oddHBand="0" w:evenHBand="0" w:firstRowFirstColumn="0" w:firstRowLastColumn="0" w:lastRowFirstColumn="0" w:lastRowLastColumn="0"/>
+            <w:tcW w:w="3096" w:type="dxa"/>
+          </w:tcPr>
+          <w:p>
+            <w:pPr>
+              <w:rPr>
+                <w:rFonts w:ascii="Arial" w:hAnsi="Arial" w:cs="Arial"/>
+                <w:sz w:val="28"/>
+              </w:rPr>
+            </w:pPr>
+            <w:r>
+              <w:rPr>
+                <w:rFonts w:ascii="Arial" w:hAnsi="Arial" w:cs="Arial"/>
+                <w:sz w:val="28"/>
+              </w:rPr>
+              <w:lastRenderedPageBreak/>
+              <w:t>Prioridad:</w:t>
+            </w:r>
+          </w:p>
+        </w:tc>
+        <w:tc>
+          <w:tcPr>
+            <w:tcW w:w="5733" w:type="dxa"/>
+          </w:tcPr>
+          <w:p>
+            <w:pPr>
+              <w:cnfStyle w:val="000000100000" w:firstRow="0" w:lastRow="0" w:firstColumn="0" w:lastColumn="0" w:oddVBand="0" w:evenVBand="0" w:oddHBand="1" w:evenHBand="0" w:firstRowFirstColumn="0" w:firstRowLastColumn="0" w:lastRowFirstColumn="0" w:lastRowLastColumn="0"/>
+              <w:rPr>
+                <w:rFonts w:ascii="Arial" w:hAnsi="Arial" w:cs="Arial"/>
+                <w:sz w:val="28"/>
+              </w:rPr>
+            </w:pPr>
+            <w:r>
+              <w:rPr>
+                <w:rFonts w:ascii="Arial" w:hAnsi="Arial" w:cs="Arial"/>
+                <w:sz w:val="28"/>
+              </w:rPr>
+              <w:t>Media</w:t>
+            </w:r>
+          </w:p>
+        </w:tc>
+      </w:tr>
+      <w:tr>
+        <w:trPr>
+          <w:cnfStyle w:val="000000010000" w:firstRow="0" w:lastRow="0" w:firstColumn="0" w:lastColumn="0" w:oddVBand="0" w:evenVBand="0" w:oddHBand="0" w:evenHBand="1" w:firstRowFirstColumn="0" w:firstRowLastColumn="0" w:lastRowFirstColumn="0" w:lastRowLastColumn="0"/>
+          <w:trHeight w:val="663"/>
+        </w:trPr>
+        <w:tc>
+          <w:tcPr>
+            <w:cnfStyle w:val="001000000000" w:firstRow="0" w:lastRow="0" w:firstColumn="1" w:lastColumn="0" w:oddVBand="0" w:evenVBand="0" w:oddHBand="0" w:evenHBand="0" w:firstRowFirstColumn="0" w:firstRowLastColumn="0" w:lastRowFirstColumn="0" w:lastRowLastColumn="0"/>
+            <w:tcW w:w="3096" w:type="dxa"/>
+          </w:tcPr>
+          <w:p>
+            <w:pPr>
+              <w:rPr>
+                <w:rFonts w:ascii="Arial" w:hAnsi="Arial" w:cs="Arial"/>
+                <w:sz w:val="28"/>
+              </w:rPr>
+            </w:pPr>
+            <w:r>
+              <w:rPr>
+                <w:rFonts w:ascii="Arial" w:hAnsi="Arial" w:cs="Arial"/>
+                <w:sz w:val="28"/>
+              </w:rPr>
+              <w:t>Frecuencia de uso:</w:t>
+            </w:r>
+          </w:p>
+        </w:tc>
+        <w:tc>
+          <w:tcPr>
+            <w:tcW w:w="5733" w:type="dxa"/>
+          </w:tcPr>
+          <w:p>
+            <w:pPr>
+              <w:cnfStyle w:val="000000010000" w:firstRow="0" w:lastRow="0" w:firstColumn="0" w:lastColumn="0" w:oddVBand="0" w:evenVBand="0" w:oddHBand="0" w:evenHBand="1" w:firstRowFirstColumn="0" w:firstRowLastColumn="0" w:lastRowFirstColumn="0" w:lastRowLastColumn="0"/>
+              <w:rPr>
+                <w:rFonts w:ascii="Arial" w:hAnsi="Arial" w:cs="Arial"/>
+                <w:sz w:val="28"/>
+              </w:rPr>
+            </w:pPr>
+            <w:r>
+              <w:rPr>
+                <w:rFonts w:ascii="Arial" w:hAnsi="Arial" w:cs="Arial"/>
+                <w:sz w:val="28"/>
+              </w:rPr>
+              <w:t>Siempre que termine de elegir y pagar sus productos, se le pedirá que finalice su compra.</w:t>
+            </w:r>
+          </w:p>
+        </w:tc>
+      </w:tr>
+    </w:tbl>
+    <w:p>
+      <w:bookmarkStart w:id="0" w:name="_GoBack"/>
+      <w:bookmarkEnd w:id="0"/>
+    </w:p>
     <w:sectPr>
       <w:pgSz w:w="12240" w:h="15840"/>
       <w:pgMar w:top="1417" w:right="1701" w:bottom="1417" w:left="1701" w:header="708" w:footer="708" w:gutter="0"/>
@@ -1435,8 +2471,105 @@
 </w:document>
 </file>
 
+<file path=word/numbering.xml><?xml version="1.0" encoding="utf-8"?>
+<w:numbering xmlns:wpc="http://schemas.microsoft.com/office/word/2010/wordprocessingCanvas" xmlns:mc="http://schemas.openxmlformats.org/markup-compatibility/2006" xmlns:o="urn:schemas-microsoft-com:office:office" xmlns:r="http://schemas.openxmlformats.org/officeDocument/2006/relationships" xmlns:m="http://schemas.openxmlformats.org/officeDocument/2006/math" xmlns:v="urn:schemas-microsoft-com:vml" xmlns:wp14="http://schemas.microsoft.com/office/word/2010/wordprocessingDrawing" xmlns:wp="http://schemas.openxmlformats.org/drawingml/2006/wordprocessingDrawing" xmlns:w10="urn:schemas-microsoft-com:office:word" xmlns:w="http://schemas.openxmlformats.org/wordprocessingml/2006/main" xmlns:w14="http://schemas.microsoft.com/office/word/2010/wordml" xmlns:w15="http://schemas.microsoft.com/office/word/2012/wordml" xmlns:wpg="http://schemas.microsoft.com/office/word/2010/wordprocessingGroup" xmlns:wpi="http://schemas.microsoft.com/office/word/2010/wordprocessingInk" xmlns:wne="http://schemas.microsoft.com/office/word/2006/wordml" xmlns:wps="http://schemas.microsoft.com/office/word/2010/wordprocessingShape" mc:Ignorable="w14 w15 wp14">
+  <w:abstractNum w:abstractNumId="0">
+    <w:nsid w:val="0BA61E5D"/>
+    <w:multiLevelType w:val="hybridMultilevel"/>
+    <w:tmpl w:val="0BFAC478"/>
+    <w:lvl w:ilvl="0" w:tplc="080A000F">
+      <w:start w:val="1"/>
+      <w:numFmt w:val="decimal"/>
+      <w:lvlText w:val="%1."/>
+      <w:lvlJc w:val="left"/>
+      <w:pPr>
+        <w:ind w:left="720" w:hanging="360"/>
+      </w:pPr>
+      <w:rPr>
+        <w:rFonts w:hint="default"/>
+      </w:rPr>
+    </w:lvl>
+    <w:lvl w:ilvl="1" w:tplc="080A0019" w:tentative="1">
+      <w:start w:val="1"/>
+      <w:numFmt w:val="lowerLetter"/>
+      <w:lvlText w:val="%2."/>
+      <w:lvlJc w:val="left"/>
+      <w:pPr>
+        <w:ind w:left="1440" w:hanging="360"/>
+      </w:pPr>
+    </w:lvl>
+    <w:lvl w:ilvl="2" w:tplc="080A001B" w:tentative="1">
+      <w:start w:val="1"/>
+      <w:numFmt w:val="lowerRoman"/>
+      <w:lvlText w:val="%3."/>
+      <w:lvlJc w:val="right"/>
+      <w:pPr>
+        <w:ind w:left="2160" w:hanging="180"/>
+      </w:pPr>
+    </w:lvl>
+    <w:lvl w:ilvl="3" w:tplc="080A000F" w:tentative="1">
+      <w:start w:val="1"/>
+      <w:numFmt w:val="decimal"/>
+      <w:lvlText w:val="%4."/>
+      <w:lvlJc w:val="left"/>
+      <w:pPr>
+        <w:ind w:left="2880" w:hanging="360"/>
+      </w:pPr>
+    </w:lvl>
+    <w:lvl w:ilvl="4" w:tplc="080A0019" w:tentative="1">
+      <w:start w:val="1"/>
+      <w:numFmt w:val="lowerLetter"/>
+      <w:lvlText w:val="%5."/>
+      <w:lvlJc w:val="left"/>
+      <w:pPr>
+        <w:ind w:left="3600" w:hanging="360"/>
+      </w:pPr>
+    </w:lvl>
+    <w:lvl w:ilvl="5" w:tplc="080A001B" w:tentative="1">
+      <w:start w:val="1"/>
+      <w:numFmt w:val="lowerRoman"/>
+      <w:lvlText w:val="%6."/>
+      <w:lvlJc w:val="right"/>
+      <w:pPr>
+        <w:ind w:left="4320" w:hanging="180"/>
+      </w:pPr>
+    </w:lvl>
+    <w:lvl w:ilvl="6" w:tplc="080A000F" w:tentative="1">
+      <w:start w:val="1"/>
+      <w:numFmt w:val="decimal"/>
+      <w:lvlText w:val="%7."/>
+      <w:lvlJc w:val="left"/>
+      <w:pPr>
+        <w:ind w:left="5040" w:hanging="360"/>
+      </w:pPr>
+    </w:lvl>
+    <w:lvl w:ilvl="7" w:tplc="080A0019" w:tentative="1">
+      <w:start w:val="1"/>
+      <w:numFmt w:val="lowerLetter"/>
+      <w:lvlText w:val="%8."/>
+      <w:lvlJc w:val="left"/>
+      <w:pPr>
+        <w:ind w:left="5760" w:hanging="360"/>
+      </w:pPr>
+    </w:lvl>
+    <w:lvl w:ilvl="8" w:tplc="080A001B" w:tentative="1">
+      <w:start w:val="1"/>
+      <w:numFmt w:val="lowerRoman"/>
+      <w:lvlText w:val="%9."/>
+      <w:lvlJc w:val="right"/>
+      <w:pPr>
+        <w:ind w:left="6480" w:hanging="180"/>
+      </w:pPr>
+    </w:lvl>
+  </w:abstractNum>
+  <w:num w:numId="1">
+    <w:abstractNumId w:val="0"/>
+  </w:num>
+</w:numbering>
+</file>
+
 <file path=word/styles.xml><?xml version="1.0" encoding="utf-8"?>
-<w:styles xmlns:mc="http://schemas.openxmlformats.org/markup-compatibility/2006" xmlns:r="http://schemas.openxmlformats.org/officeDocument/2006/relationships" xmlns:w="http://schemas.openxmlformats.org/wordprocessingml/2006/main" xmlns:w14="http://schemas.microsoft.com/office/word/2010/wordml" mc:Ignorable="w14">
+<w:styles xmlns:mc="http://schemas.openxmlformats.org/markup-compatibility/2006" xmlns:r="http://schemas.openxmlformats.org/officeDocument/2006/relationships" xmlns:w="http://schemas.openxmlformats.org/wordprocessingml/2006/main" xmlns:w14="http://schemas.microsoft.com/office/word/2010/wordml" xmlns:w15="http://schemas.microsoft.com/office/word/2012/wordml" mc:Ignorable="w14 w15">
   <w:docDefaults>
     <w:rPrDefault>
       <w:rPr>
@@ -1452,144 +2585,378 @@
       </w:pPr>
     </w:pPrDefault>
   </w:docDefaults>
-  <w:latentStyles w:defLockedState="0" w:defUIPriority="99" w:defSemiHidden="1" w:defUnhideWhenUsed="1" w:defQFormat="0" w:count="267">
-    <w:lsdException w:name="Normal" w:semiHidden="0" w:uiPriority="0" w:unhideWhenUsed="0" w:qFormat="1"/>
-    <w:lsdException w:name="heading 1" w:semiHidden="0" w:uiPriority="9" w:unhideWhenUsed="0" w:qFormat="1"/>
-    <w:lsdException w:name="heading 2" w:uiPriority="9" w:qFormat="1"/>
-    <w:lsdException w:name="heading 3" w:uiPriority="9" w:qFormat="1"/>
-    <w:lsdException w:name="heading 4" w:uiPriority="9" w:qFormat="1"/>
-    <w:lsdException w:name="heading 5" w:uiPriority="9" w:qFormat="1"/>
-    <w:lsdException w:name="heading 6" w:uiPriority="9" w:qFormat="1"/>
-    <w:lsdException w:name="heading 7" w:uiPriority="9" w:qFormat="1"/>
-    <w:lsdException w:name="heading 8" w:uiPriority="9" w:qFormat="1"/>
-    <w:lsdException w:name="heading 9" w:uiPriority="9" w:qFormat="1"/>
-    <w:lsdException w:name="toc 1" w:uiPriority="39"/>
-    <w:lsdException w:name="toc 2" w:uiPriority="39"/>
-    <w:lsdException w:name="toc 3" w:uiPriority="39"/>
-    <w:lsdException w:name="toc 4" w:uiPriority="39"/>
-    <w:lsdException w:name="toc 5" w:uiPriority="39"/>
-    <w:lsdException w:name="toc 6" w:uiPriority="39"/>
-    <w:lsdException w:name="toc 7" w:uiPriority="39"/>
-    <w:lsdException w:name="toc 8" w:uiPriority="39"/>
-    <w:lsdException w:name="toc 9" w:uiPriority="39"/>
-    <w:lsdException w:name="caption" w:uiPriority="35" w:qFormat="1"/>
-    <w:lsdException w:name="Title" w:semiHidden="0" w:uiPriority="10" w:unhideWhenUsed="0" w:qFormat="1"/>
-    <w:lsdException w:name="Default Paragraph Font" w:uiPriority="1"/>
-    <w:lsdException w:name="Subtitle" w:semiHidden="0" w:uiPriority="11" w:unhideWhenUsed="0" w:qFormat="1"/>
-    <w:lsdException w:name="Strong" w:semiHidden="0" w:uiPriority="22" w:unhideWhenUsed="0" w:qFormat="1"/>
-    <w:lsdException w:name="Emphasis" w:semiHidden="0" w:uiPriority="20" w:unhideWhenUsed="0" w:qFormat="1"/>
-    <w:lsdException w:name="Table Grid" w:semiHidden="0" w:uiPriority="59" w:unhideWhenUsed="0"/>
-    <w:lsdException w:name="Placeholder Text" w:unhideWhenUsed="0"/>
-    <w:lsdException w:name="No Spacing" w:semiHidden="0" w:uiPriority="1" w:unhideWhenUsed="0" w:qFormat="1"/>
-    <w:lsdException w:name="Light Shading" w:semiHidden="0" w:uiPriority="60" w:unhideWhenUsed="0"/>
-    <w:lsdException w:name="Light List" w:semiHidden="0" w:uiPriority="61" w:unhideWhenUsed="0"/>
-    <w:lsdException w:name="Light Grid" w:semiHidden="0" w:uiPriority="62" w:unhideWhenUsed="0"/>
-    <w:lsdException w:name="Medium Shading 1" w:semiHidden="0" w:uiPriority="63" w:unhideWhenUsed="0"/>
-    <w:lsdException w:name="Medium Shading 2" w:semiHidden="0" w:uiPriority="64" w:unhideWhenUsed="0"/>
-    <w:lsdException w:name="Medium List 1" w:semiHidden="0" w:uiPriority="65" w:unhideWhenUsed="0"/>
-    <w:lsdException w:name="Medium List 2" w:semiHidden="0" w:uiPriority="66" w:unhideWhenUsed="0"/>
-    <w:lsdException w:name="Medium Grid 1" w:semiHidden="0" w:uiPriority="67" w:unhideWhenUsed="0"/>
-    <w:lsdException w:name="Medium Grid 2" w:semiHidden="0" w:uiPriority="68" w:unhideWhenUsed="0"/>
-    <w:lsdException w:name="Medium Grid 3" w:semiHidden="0" w:uiPriority="69" w:unhideWhenUsed="0"/>
-    <w:lsdException w:name="Dark List" w:semiHidden="0" w:uiPriority="70" w:unhideWhenUsed="0"/>
-    <w:lsdException w:name="Colorful Shading" w:semiHidden="0" w:uiPriority="71" w:unhideWhenUsed="0"/>
-    <w:lsdException w:name="Colorful List" w:semiHidden="0" w:uiPriority="72" w:unhideWhenUsed="0"/>
-    <w:lsdException w:name="Colorful Grid" w:semiHidden="0" w:uiPriority="73" w:unhideWhenUsed="0"/>
-    <w:lsdException w:name="Light Shading Accent 1" w:semiHidden="0" w:uiPriority="60" w:unhideWhenUsed="0"/>
-    <w:lsdException w:name="Light List Accent 1" w:semiHidden="0" w:uiPriority="61" w:unhideWhenUsed="0"/>
-    <w:lsdException w:name="Light Grid Accent 1" w:semiHidden="0" w:uiPriority="62" w:unhideWhenUsed="0"/>
-    <w:lsdException w:name="Medium Shading 1 Accent 1" w:semiHidden="0" w:uiPriority="63" w:unhideWhenUsed="0"/>
-    <w:lsdException w:name="Medium Shading 2 Accent 1" w:semiHidden="0" w:uiPriority="64" w:unhideWhenUsed="0"/>
-    <w:lsdException w:name="Medium List 1 Accent 1" w:semiHidden="0" w:uiPriority="65" w:unhideWhenUsed="0"/>
-    <w:lsdException w:name="Revision" w:unhideWhenUsed="0"/>
-    <w:lsdException w:name="List Paragraph" w:semiHidden="0" w:uiPriority="34" w:unhideWhenUsed="0" w:qFormat="1"/>
-    <w:lsdException w:name="Quote" w:semiHidden="0" w:uiPriority="29" w:unhideWhenUsed="0" w:qFormat="1"/>
-    <w:lsdException w:name="Intense Quote" w:semiHidden="0" w:uiPriority="30" w:unhideWhenUsed="0" w:qFormat="1"/>
-    <w:lsdException w:name="Medium List 2 Accent 1" w:semiHidden="0" w:uiPriority="66" w:unhideWhenUsed="0"/>
-    <w:lsdException w:name="Medium Grid 1 Accent 1" w:semiHidden="0" w:uiPriority="67" w:unhideWhenUsed="0"/>
-    <w:lsdException w:name="Medium Grid 2 Accent 1" w:semiHidden="0" w:uiPriority="68" w:unhideWhenUsed="0"/>
-    <w:lsdException w:name="Medium Grid 3 Accent 1" w:semiHidden="0" w:uiPriority="69" w:unhideWhenUsed="0"/>
-    <w:lsdException w:name="Dark List Accent 1" w:semiHidden="0" w:uiPriority="70" w:unhideWhenUsed="0"/>
-    <w:lsdException w:name="Colorful Shading Accent 1" w:semiHidden="0" w:uiPriority="71" w:unhideWhenUsed="0"/>
-    <w:lsdException w:name="Colorful List Accent 1" w:semiHidden="0" w:uiPriority="72" w:unhideWhenUsed="0"/>
-    <w:lsdException w:name="Colorful Grid Accent 1" w:semiHidden="0" w:uiPriority="73" w:unhideWhenUsed="0"/>
-    <w:lsdException w:name="Light Shading Accent 2" w:semiHidden="0" w:uiPriority="60" w:unhideWhenUsed="0"/>
-    <w:lsdException w:name="Light List Accent 2" w:semiHidden="0" w:uiPriority="61" w:unhideWhenUsed="0"/>
-    <w:lsdException w:name="Light Grid Accent 2" w:semiHidden="0" w:uiPriority="62" w:unhideWhenUsed="0"/>
-    <w:lsdException w:name="Medium Shading 1 Accent 2" w:semiHidden="0" w:uiPriority="63" w:unhideWhenUsed="0"/>
-    <w:lsdException w:name="Medium Shading 2 Accent 2" w:semiHidden="0" w:uiPriority="64" w:unhideWhenUsed="0"/>
-    <w:lsdException w:name="Medium List 1 Accent 2" w:semiHidden="0" w:uiPriority="65" w:unhideWhenUsed="0"/>
-    <w:lsdException w:name="Medium List 2 Accent 2" w:semiHidden="0" w:uiPriority="66" w:unhideWhenUsed="0"/>
-    <w:lsdException w:name="Medium Grid 1 Accent 2" w:semiHidden="0" w:uiPriority="67" w:unhideWhenUsed="0"/>
-    <w:lsdException w:name="Medium Grid 2 Accent 2" w:semiHidden="0" w:uiPriority="68" w:unhideWhenUsed="0"/>
-    <w:lsdException w:name="Medium Grid 3 Accent 2" w:semiHidden="0" w:uiPriority="69" w:unhideWhenUsed="0"/>
-    <w:lsdException w:name="Dark List Accent 2" w:semiHidden="0" w:uiPriority="70" w:unhideWhenUsed="0"/>
-    <w:lsdException w:name="Colorful Shading Accent 2" w:semiHidden="0" w:uiPriority="71" w:unhideWhenUsed="0"/>
-    <w:lsdException w:name="Colorful List Accent 2" w:semiHidden="0" w:uiPriority="72" w:unhideWhenUsed="0"/>
-    <w:lsdException w:name="Colorful Grid Accent 2" w:semiHidden="0" w:uiPriority="73" w:unhideWhenUsed="0"/>
-    <w:lsdException w:name="Light Shading Accent 3" w:semiHidden="0" w:uiPriority="60" w:unhideWhenUsed="0"/>
-    <w:lsdException w:name="Light List Accent 3" w:semiHidden="0" w:uiPriority="61" w:unhideWhenUsed="0"/>
-    <w:lsdException w:name="Light Grid Accent 3" w:semiHidden="0" w:uiPriority="62" w:unhideWhenUsed="0"/>
-    <w:lsdException w:name="Medium Shading 1 Accent 3" w:semiHidden="0" w:uiPriority="63" w:unhideWhenUsed="0"/>
-    <w:lsdException w:name="Medium Shading 2 Accent 3" w:semiHidden="0" w:uiPriority="64" w:unhideWhenUsed="0"/>
-    <w:lsdException w:name="Medium List 1 Accent 3" w:semiHidden="0" w:uiPriority="65" w:unhideWhenUsed="0"/>
-    <w:lsdException w:name="Medium List 2 Accent 3" w:semiHidden="0" w:uiPriority="66" w:unhideWhenUsed="0"/>
-    <w:lsdException w:name="Medium Grid 1 Accent 3" w:semiHidden="0" w:uiPriority="67" w:unhideWhenUsed="0"/>
-    <w:lsdException w:name="Medium Grid 2 Accent 3" w:semiHidden="0" w:uiPriority="68" w:unhideWhenUsed="0"/>
-    <w:lsdException w:name="Medium Grid 3 Accent 3" w:semiHidden="0" w:uiPriority="69" w:unhideWhenUsed="0"/>
-    <w:lsdException w:name="Dark List Accent 3" w:semiHidden="0" w:uiPriority="70" w:unhideWhenUsed="0"/>
-    <w:lsdException w:name="Colorful Shading Accent 3" w:semiHidden="0" w:uiPriority="71" w:unhideWhenUsed="0"/>
-    <w:lsdException w:name="Colorful List Accent 3" w:semiHidden="0" w:uiPriority="72" w:unhideWhenUsed="0"/>
-    <w:lsdException w:name="Colorful Grid Accent 3" w:semiHidden="0" w:uiPriority="73" w:unhideWhenUsed="0"/>
-    <w:lsdException w:name="Light Shading Accent 4" w:semiHidden="0" w:uiPriority="60" w:unhideWhenUsed="0"/>
-    <w:lsdException w:name="Light List Accent 4" w:semiHidden="0" w:uiPriority="61" w:unhideWhenUsed="0"/>
-    <w:lsdException w:name="Light Grid Accent 4" w:semiHidden="0" w:uiPriority="62" w:unhideWhenUsed="0"/>
-    <w:lsdException w:name="Medium Shading 1 Accent 4" w:semiHidden="0" w:uiPriority="63" w:unhideWhenUsed="0"/>
-    <w:lsdException w:name="Medium Shading 2 Accent 4" w:semiHidden="0" w:uiPriority="64" w:unhideWhenUsed="0"/>
-    <w:lsdException w:name="Medium List 1 Accent 4" w:semiHidden="0" w:uiPriority="65" w:unhideWhenUsed="0"/>
-    <w:lsdException w:name="Medium List 2 Accent 4" w:semiHidden="0" w:uiPriority="66" w:unhideWhenUsed="0"/>
-    <w:lsdException w:name="Medium Grid 1 Accent 4" w:semiHidden="0" w:uiPriority="67" w:unhideWhenUsed="0"/>
-    <w:lsdException w:name="Medium Grid 2 Accent 4" w:semiHidden="0" w:uiPriority="68" w:unhideWhenUsed="0"/>
-    <w:lsdException w:name="Medium Grid 3 Accent 4" w:semiHidden="0" w:uiPriority="69" w:unhideWhenUsed="0"/>
-    <w:lsdException w:name="Dark List Accent 4" w:semiHidden="0" w:uiPriority="70" w:unhideWhenUsed="0"/>
-    <w:lsdException w:name="Colorful Shading Accent 4" w:semiHidden="0" w:uiPriority="71" w:unhideWhenUsed="0"/>
-    <w:lsdException w:name="Colorful List Accent 4" w:semiHidden="0" w:uiPriority="72" w:unhideWhenUsed="0"/>
-    <w:lsdException w:name="Colorful Grid Accent 4" w:semiHidden="0" w:uiPriority="73" w:unhideWhenUsed="0"/>
-    <w:lsdException w:name="Light Shading Accent 5" w:semiHidden="0" w:uiPriority="60" w:unhideWhenUsed="0"/>
-    <w:lsdException w:name="Light List Accent 5" w:semiHidden="0" w:uiPriority="61" w:unhideWhenUsed="0"/>
-    <w:lsdException w:name="Light Grid Accent 5" w:semiHidden="0" w:uiPriority="62" w:unhideWhenUsed="0"/>
-    <w:lsdException w:name="Medium Shading 1 Accent 5" w:semiHidden="0" w:uiPriority="63" w:unhideWhenUsed="0"/>
-    <w:lsdException w:name="Medium Shading 2 Accent 5" w:semiHidden="0" w:uiPriority="64" w:unhideWhenUsed="0"/>
-    <w:lsdException w:name="Medium List 1 Accent 5" w:semiHidden="0" w:uiPriority="65" w:unhideWhenUsed="0"/>
-    <w:lsdException w:name="Medium List 2 Accent 5" w:semiHidden="0" w:uiPriority="66" w:unhideWhenUsed="0"/>
-    <w:lsdException w:name="Medium Grid 1 Accent 5" w:semiHidden="0" w:uiPriority="67" w:unhideWhenUsed="0"/>
-    <w:lsdException w:name="Medium Grid 2 Accent 5" w:semiHidden="0" w:uiPriority="68" w:unhideWhenUsed="0"/>
-    <w:lsdException w:name="Medium Grid 3 Accent 5" w:semiHidden="0" w:uiPriority="69" w:unhideWhenUsed="0"/>
-    <w:lsdException w:name="Dark List Accent 5" w:semiHidden="0" w:uiPriority="70" w:unhideWhenUsed="0"/>
-    <w:lsdException w:name="Colorful Shading Accent 5" w:semiHidden="0" w:uiPriority="71" w:unhideWhenUsed="0"/>
-    <w:lsdException w:name="Colorful List Accent 5" w:semiHidden="0" w:uiPriority="72" w:unhideWhenUsed="0"/>
-    <w:lsdException w:name="Colorful Grid Accent 5" w:semiHidden="0" w:uiPriority="73" w:unhideWhenUsed="0"/>
-    <w:lsdException w:name="Light Shading Accent 6" w:semiHidden="0" w:uiPriority="60" w:unhideWhenUsed="0"/>
-    <w:lsdException w:name="Light List Accent 6" w:semiHidden="0" w:uiPriority="61" w:unhideWhenUsed="0"/>
-    <w:lsdException w:name="Light Grid Accent 6" w:semiHidden="0" w:uiPriority="62" w:unhideWhenUsed="0"/>
-    <w:lsdException w:name="Medium Shading 1 Accent 6" w:semiHidden="0" w:uiPriority="63" w:unhideWhenUsed="0"/>
-    <w:lsdException w:name="Medium Shading 2 Accent 6" w:semiHidden="0" w:uiPriority="64" w:unhideWhenUsed="0"/>
-    <w:lsdException w:name="Medium List 1 Accent 6" w:semiHidden="0" w:uiPriority="65" w:unhideWhenUsed="0"/>
-    <w:lsdException w:name="Medium List 2 Accent 6" w:semiHidden="0" w:uiPriority="66" w:unhideWhenUsed="0"/>
-    <w:lsdException w:name="Medium Grid 1 Accent 6" w:semiHidden="0" w:uiPriority="67" w:unhideWhenUsed="0"/>
-    <w:lsdException w:name="Medium Grid 2 Accent 6" w:semiHidden="0" w:uiPriority="68" w:unhideWhenUsed="0"/>
-    <w:lsdException w:name="Medium Grid 3 Accent 6" w:semiHidden="0" w:uiPriority="69" w:unhideWhenUsed="0"/>
-    <w:lsdException w:name="Dark List Accent 6" w:semiHidden="0" w:uiPriority="70" w:unhideWhenUsed="0"/>
-    <w:lsdException w:name="Colorful Shading Accent 6" w:semiHidden="0" w:uiPriority="71" w:unhideWhenUsed="0"/>
-    <w:lsdException w:name="Colorful List Accent 6" w:semiHidden="0" w:uiPriority="72" w:unhideWhenUsed="0"/>
-    <w:lsdException w:name="Colorful Grid Accent 6" w:semiHidden="0" w:uiPriority="73" w:unhideWhenUsed="0"/>
-    <w:lsdException w:name="Subtle Emphasis" w:semiHidden="0" w:uiPriority="19" w:unhideWhenUsed="0" w:qFormat="1"/>
-    <w:lsdException w:name="Intense Emphasis" w:semiHidden="0" w:uiPriority="21" w:unhideWhenUsed="0" w:qFormat="1"/>
-    <w:lsdException w:name="Subtle Reference" w:semiHidden="0" w:uiPriority="31" w:unhideWhenUsed="0" w:qFormat="1"/>
-    <w:lsdException w:name="Intense Reference" w:semiHidden="0" w:uiPriority="32" w:unhideWhenUsed="0" w:qFormat="1"/>
-    <w:lsdException w:name="Book Title" w:semiHidden="0" w:uiPriority="33" w:unhideWhenUsed="0" w:qFormat="1"/>
-    <w:lsdException w:name="Bibliography" w:uiPriority="37"/>
-    <w:lsdException w:name="TOC Heading" w:uiPriority="39" w:qFormat="1"/>
+  <w:latentStyles w:defLockedState="0" w:defUIPriority="99" w:defSemiHidden="0" w:defUnhideWhenUsed="0" w:defQFormat="0" w:count="371">
+    <w:lsdException w:name="Normal" w:uiPriority="0" w:qFormat="1"/>
+    <w:lsdException w:name="heading 1" w:uiPriority="9" w:qFormat="1"/>
+    <w:lsdException w:name="heading 2" w:semiHidden="1" w:uiPriority="9" w:unhideWhenUsed="1" w:qFormat="1"/>
+    <w:lsdException w:name="heading 3" w:semiHidden="1" w:uiPriority="9" w:unhideWhenUsed="1" w:qFormat="1"/>
+    <w:lsdException w:name="heading 4" w:semiHidden="1" w:uiPriority="9" w:unhideWhenUsed="1" w:qFormat="1"/>
+    <w:lsdException w:name="heading 5" w:semiHidden="1" w:uiPriority="9" w:unhideWhenUsed="1" w:qFormat="1"/>
+    <w:lsdException w:name="heading 6" w:semiHidden="1" w:uiPriority="9" w:unhideWhenUsed="1" w:qFormat="1"/>
+    <w:lsdException w:name="heading 7" w:semiHidden="1" w:uiPriority="9" w:unhideWhenUsed="1" w:qFormat="1"/>
+    <w:lsdException w:name="heading 8" w:semiHidden="1" w:uiPriority="9" w:unhideWhenUsed="1" w:qFormat="1"/>
+    <w:lsdException w:name="heading 9" w:semiHidden="1" w:uiPriority="9" w:unhideWhenUsed="1" w:qFormat="1"/>
+    <w:lsdException w:name="index 1" w:semiHidden="1" w:unhideWhenUsed="1"/>
+    <w:lsdException w:name="index 2" w:semiHidden="1" w:unhideWhenUsed="1"/>
+    <w:lsdException w:name="index 3" w:semiHidden="1" w:unhideWhenUsed="1"/>
+    <w:lsdException w:name="index 4" w:semiHidden="1" w:unhideWhenUsed="1"/>
+    <w:lsdException w:name="index 5" w:semiHidden="1" w:unhideWhenUsed="1"/>
+    <w:lsdException w:name="index 6" w:semiHidden="1" w:unhideWhenUsed="1"/>
+    <w:lsdException w:name="index 7" w:semiHidden="1" w:unhideWhenUsed="1"/>
+    <w:lsdException w:name="index 8" w:semiHidden="1" w:unhideWhenUsed="1"/>
+    <w:lsdException w:name="index 9" w:semiHidden="1" w:unhideWhenUsed="1"/>
+    <w:lsdException w:name="toc 1" w:semiHidden="1" w:uiPriority="39" w:unhideWhenUsed="1"/>
+    <w:lsdException w:name="toc 2" w:semiHidden="1" w:uiPriority="39" w:unhideWhenUsed="1"/>
+    <w:lsdException w:name="toc 3" w:semiHidden="1" w:uiPriority="39" w:unhideWhenUsed="1"/>
+    <w:lsdException w:name="toc 4" w:semiHidden="1" w:uiPriority="39" w:unhideWhenUsed="1"/>
+    <w:lsdException w:name="toc 5" w:semiHidden="1" w:uiPriority="39" w:unhideWhenUsed="1"/>
+    <w:lsdException w:name="toc 6" w:semiHidden="1" w:uiPriority="39" w:unhideWhenUsed="1"/>
+    <w:lsdException w:name="toc 7" w:semiHidden="1" w:uiPriority="39" w:unhideWhenUsed="1"/>
+    <w:lsdException w:name="toc 8" w:semiHidden="1" w:uiPriority="39" w:unhideWhenUsed="1"/>
+    <w:lsdException w:name="toc 9" w:semiHidden="1" w:uiPriority="39" w:unhideWhenUsed="1"/>
+    <w:lsdException w:name="Normal Indent" w:semiHidden="1" w:unhideWhenUsed="1"/>
+    <w:lsdException w:name="footnote text" w:semiHidden="1" w:unhideWhenUsed="1"/>
+    <w:lsdException w:name="annotation text" w:semiHidden="1" w:unhideWhenUsed="1"/>
+    <w:lsdException w:name="header" w:semiHidden="1" w:unhideWhenUsed="1"/>
+    <w:lsdException w:name="footer" w:semiHidden="1" w:unhideWhenUsed="1"/>
+    <w:lsdException w:name="index heading" w:semiHidden="1" w:unhideWhenUsed="1"/>
+    <w:lsdException w:name="caption" w:semiHidden="1" w:uiPriority="35" w:unhideWhenUsed="1" w:qFormat="1"/>
+    <w:lsdException w:name="table of figures" w:semiHidden="1" w:unhideWhenUsed="1"/>
+    <w:lsdException w:name="envelope address" w:semiHidden="1" w:unhideWhenUsed="1"/>
+    <w:lsdException w:name="envelope return" w:semiHidden="1" w:unhideWhenUsed="1"/>
+    <w:lsdException w:name="footnote reference" w:semiHidden="1" w:unhideWhenUsed="1"/>
+    <w:lsdException w:name="annotation reference" w:semiHidden="1" w:unhideWhenUsed="1"/>
+    <w:lsdException w:name="line number" w:semiHidden="1" w:unhideWhenUsed="1"/>
+    <w:lsdException w:name="page number" w:semiHidden="1" w:unhideWhenUsed="1"/>
+    <w:lsdException w:name="endnote reference" w:semiHidden="1" w:unhideWhenUsed="1"/>
+    <w:lsdException w:name="endnote text" w:semiHidden="1" w:unhideWhenUsed="1"/>
+    <w:lsdException w:name="table of authorities" w:semiHidden="1" w:unhideWhenUsed="1"/>
+    <w:lsdException w:name="macro" w:semiHidden="1" w:unhideWhenUsed="1"/>
+    <w:lsdException w:name="toa heading" w:semiHidden="1" w:unhideWhenUsed="1"/>
+    <w:lsdException w:name="List" w:semiHidden="1" w:unhideWhenUsed="1"/>
+    <w:lsdException w:name="List Bullet" w:semiHidden="1" w:unhideWhenUsed="1"/>
+    <w:lsdException w:name="List Number" w:semiHidden="1" w:unhideWhenUsed="1"/>
+    <w:lsdException w:name="List 2" w:semiHidden="1" w:unhideWhenUsed="1"/>
+    <w:lsdException w:name="List 3" w:semiHidden="1" w:unhideWhenUsed="1"/>
+    <w:lsdException w:name="List 4" w:semiHidden="1" w:unhideWhenUsed="1"/>
+    <w:lsdException w:name="List 5" w:semiHidden="1" w:unhideWhenUsed="1"/>
+    <w:lsdException w:name="List Bullet 2" w:semiHidden="1" w:unhideWhenUsed="1"/>
+    <w:lsdException w:name="List Bullet 3" w:semiHidden="1" w:unhideWhenUsed="1"/>
+    <w:lsdException w:name="List Bullet 4" w:semiHidden="1" w:unhideWhenUsed="1"/>
+    <w:lsdException w:name="List Bullet 5" w:semiHidden="1" w:unhideWhenUsed="1"/>
+    <w:lsdException w:name="List Number 2" w:semiHidden="1" w:unhideWhenUsed="1"/>
+    <w:lsdException w:name="List Number 3" w:semiHidden="1" w:unhideWhenUsed="1"/>
+    <w:lsdException w:name="List Number 4" w:semiHidden="1" w:unhideWhenUsed="1"/>
+    <w:lsdException w:name="List Number 5" w:semiHidden="1" w:unhideWhenUsed="1"/>
+    <w:lsdException w:name="Title" w:uiPriority="10" w:qFormat="1"/>
+    <w:lsdException w:name="Closing" w:semiHidden="1" w:unhideWhenUsed="1"/>
+    <w:lsdException w:name="Signature" w:semiHidden="1" w:unhideWhenUsed="1"/>
+    <w:lsdException w:name="Default Paragraph Font" w:semiHidden="1" w:uiPriority="1" w:unhideWhenUsed="1"/>
+    <w:lsdException w:name="Body Text" w:semiHidden="1" w:unhideWhenUsed="1"/>
+    <w:lsdException w:name="Body Text Indent" w:semiHidden="1" w:unhideWhenUsed="1"/>
+    <w:lsdException w:name="List Continue" w:semiHidden="1" w:unhideWhenUsed="1"/>
+    <w:lsdException w:name="List Continue 2" w:semiHidden="1" w:unhideWhenUsed="1"/>
+    <w:lsdException w:name="List Continue 3" w:semiHidden="1" w:unhideWhenUsed="1"/>
+    <w:lsdException w:name="List Continue 4" w:semiHidden="1" w:unhideWhenUsed="1"/>
+    <w:lsdException w:name="List Continue 5" w:semiHidden="1" w:unhideWhenUsed="1"/>
+    <w:lsdException w:name="Message Header" w:semiHidden="1" w:unhideWhenUsed="1"/>
+    <w:lsdException w:name="Subtitle" w:uiPriority="11" w:qFormat="1"/>
+    <w:lsdException w:name="Salutation" w:semiHidden="1" w:unhideWhenUsed="1"/>
+    <w:lsdException w:name="Date" w:semiHidden="1" w:unhideWhenUsed="1"/>
+    <w:lsdException w:name="Body Text First Indent" w:semiHidden="1" w:unhideWhenUsed="1"/>
+    <w:lsdException w:name="Body Text First Indent 2" w:semiHidden="1" w:unhideWhenUsed="1"/>
+    <w:lsdException w:name="Note Heading" w:semiHidden="1" w:unhideWhenUsed="1"/>
+    <w:lsdException w:name="Body Text 2" w:semiHidden="1" w:unhideWhenUsed="1"/>
+    <w:lsdException w:name="Body Text 3" w:semiHidden="1" w:unhideWhenUsed="1"/>
+    <w:lsdException w:name="Body Text Indent 2" w:semiHidden="1" w:unhideWhenUsed="1"/>
+    <w:lsdException w:name="Body Text Indent 3" w:semiHidden="1" w:unhideWhenUsed="1"/>
+    <w:lsdException w:name="Block Text" w:semiHidden="1" w:unhideWhenUsed="1"/>
+    <w:lsdException w:name="Hyperlink" w:semiHidden="1" w:unhideWhenUsed="1"/>
+    <w:lsdException w:name="FollowedHyperlink" w:semiHidden="1" w:unhideWhenUsed="1"/>
+    <w:lsdException w:name="Strong" w:uiPriority="22" w:qFormat="1"/>
+    <w:lsdException w:name="Emphasis" w:uiPriority="20" w:qFormat="1"/>
+    <w:lsdException w:name="Document Map" w:semiHidden="1" w:unhideWhenUsed="1"/>
+    <w:lsdException w:name="Plain Text" w:semiHidden="1" w:unhideWhenUsed="1"/>
+    <w:lsdException w:name="E-mail Signature" w:semiHidden="1" w:unhideWhenUsed="1"/>
+    <w:lsdException w:name="HTML Top of Form" w:semiHidden="1" w:unhideWhenUsed="1"/>
+    <w:lsdException w:name="HTML Bottom of Form" w:semiHidden="1" w:unhideWhenUsed="1"/>
+    <w:lsdException w:name="Normal (Web)" w:semiHidden="1" w:unhideWhenUsed="1"/>
+    <w:lsdException w:name="HTML Acronym" w:semiHidden="1" w:unhideWhenUsed="1"/>
+    <w:lsdException w:name="HTML Address" w:semiHidden="1" w:unhideWhenUsed="1"/>
+    <w:lsdException w:name="HTML Cite" w:semiHidden="1" w:unhideWhenUsed="1"/>
+    <w:lsdException w:name="HTML Code" w:semiHidden="1" w:unhideWhenUsed="1"/>
+    <w:lsdException w:name="HTML Definition" w:semiHidden="1" w:unhideWhenUsed="1"/>
+    <w:lsdException w:name="HTML Keyboard" w:semiHidden="1" w:unhideWhenUsed="1"/>
+    <w:lsdException w:name="HTML Preformatted" w:semiHidden="1" w:unhideWhenUsed="1"/>
+    <w:lsdException w:name="HTML Sample" w:semiHidden="1" w:unhideWhenUsed="1"/>
+    <w:lsdException w:name="HTML Typewriter" w:semiHidden="1" w:unhideWhenUsed="1"/>
+    <w:lsdException w:name="HTML Variable" w:semiHidden="1" w:unhideWhenUsed="1"/>
+    <w:lsdException w:name="Normal Table" w:semiHidden="1" w:unhideWhenUsed="1"/>
+    <w:lsdException w:name="annotation subject" w:semiHidden="1" w:unhideWhenUsed="1"/>
+    <w:lsdException w:name="No List" w:semiHidden="1" w:unhideWhenUsed="1"/>
+    <w:lsdException w:name="Outline List 1" w:semiHidden="1" w:unhideWhenUsed="1"/>
+    <w:lsdException w:name="Outline List 2" w:semiHidden="1" w:unhideWhenUsed="1"/>
+    <w:lsdException w:name="Outline List 3" w:semiHidden="1" w:unhideWhenUsed="1"/>
+    <w:lsdException w:name="Table Simple 1" w:semiHidden="1" w:unhideWhenUsed="1"/>
+    <w:lsdException w:name="Table Simple 2" w:semiHidden="1" w:unhideWhenUsed="1"/>
+    <w:lsdException w:name="Table Simple 3" w:semiHidden="1" w:unhideWhenUsed="1"/>
+    <w:lsdException w:name="Table Classic 1" w:semiHidden="1" w:unhideWhenUsed="1"/>
+    <w:lsdException w:name="Table Classic 2" w:semiHidden="1" w:unhideWhenUsed="1"/>
+    <w:lsdException w:name="Table Classic 3" w:semiHidden="1" w:unhideWhenUsed="1"/>
+    <w:lsdException w:name="Table Classic 4" w:semiHidden="1" w:unhideWhenUsed="1"/>
+    <w:lsdException w:name="Table Colorful 1" w:semiHidden="1" w:unhideWhenUsed="1"/>
+    <w:lsdException w:name="Table Colorful 2" w:semiHidden="1" w:unhideWhenUsed="1"/>
+    <w:lsdException w:name="Table Colorful 3" w:semiHidden="1" w:unhideWhenUsed="1"/>
+    <w:lsdException w:name="Table Columns 1" w:semiHidden="1" w:unhideWhenUsed="1"/>
+    <w:lsdException w:name="Table Columns 2" w:semiHidden="1" w:unhideWhenUsed="1"/>
+    <w:lsdException w:name="Table Columns 3" w:semiHidden="1" w:unhideWhenUsed="1"/>
+    <w:lsdException w:name="Table Columns 4" w:semiHidden="1" w:unhideWhenUsed="1"/>
+    <w:lsdException w:name="Table Columns 5" w:semiHidden="1" w:unhideWhenUsed="1"/>
+    <w:lsdException w:name="Table Grid 1" w:semiHidden="1" w:unhideWhenUsed="1"/>
+    <w:lsdException w:name="Table Grid 2" w:semiHidden="1" w:unhideWhenUsed="1"/>
+    <w:lsdException w:name="Table Grid 3" w:semiHidden="1" w:unhideWhenUsed="1"/>
+    <w:lsdException w:name="Table Grid 4" w:semiHidden="1" w:unhideWhenUsed="1"/>
+    <w:lsdException w:name="Table Grid 5" w:semiHidden="1" w:unhideWhenUsed="1"/>
+    <w:lsdException w:name="Table Grid 6" w:semiHidden="1" w:unhideWhenUsed="1"/>
+    <w:lsdException w:name="Table Grid 7" w:semiHidden="1" w:unhideWhenUsed="1"/>
+    <w:lsdException w:name="Table Grid 8" w:semiHidden="1" w:unhideWhenUsed="1"/>
+    <w:lsdException w:name="Table List 1" w:semiHidden="1" w:unhideWhenUsed="1"/>
+    <w:lsdException w:name="Table List 2" w:semiHidden="1" w:unhideWhenUsed="1"/>
+    <w:lsdException w:name="Table List 3" w:semiHidden="1" w:unhideWhenUsed="1"/>
+    <w:lsdException w:name="Table List 4" w:semiHidden="1" w:unhideWhenUsed="1"/>
+    <w:lsdException w:name="Table List 5" w:semiHidden="1" w:unhideWhenUsed="1"/>
+    <w:lsdException w:name="Table List 6" w:semiHidden="1" w:unhideWhenUsed="1"/>
+    <w:lsdException w:name="Table List 7" w:semiHidden="1" w:unhideWhenUsed="1"/>
+    <w:lsdException w:name="Table List 8" w:semiHidden="1" w:unhideWhenUsed="1"/>
+    <w:lsdException w:name="Table 3D effects 1" w:semiHidden="1" w:unhideWhenUsed="1"/>
+    <w:lsdException w:name="Table 3D effects 2" w:semiHidden="1" w:unhideWhenUsed="1"/>
+    <w:lsdException w:name="Table 3D effects 3" w:semiHidden="1" w:unhideWhenUsed="1"/>
+    <w:lsdException w:name="Table Contemporary" w:semiHidden="1" w:unhideWhenUsed="1"/>
+    <w:lsdException w:name="Table Elegant" w:semiHidden="1" w:unhideWhenUsed="1"/>
+    <w:lsdException w:name="Table Professional" w:semiHidden="1" w:unhideWhenUsed="1"/>
+    <w:lsdException w:name="Table Subtle 1" w:semiHidden="1" w:unhideWhenUsed="1"/>
+    <w:lsdException w:name="Table Subtle 2" w:semiHidden="1" w:unhideWhenUsed="1"/>
+    <w:lsdException w:name="Table Web 1" w:semiHidden="1" w:unhideWhenUsed="1"/>
+    <w:lsdException w:name="Table Web 2" w:semiHidden="1" w:unhideWhenUsed="1"/>
+    <w:lsdException w:name="Table Web 3" w:semiHidden="1" w:unhideWhenUsed="1"/>
+    <w:lsdException w:name="Balloon Text" w:semiHidden="1" w:unhideWhenUsed="1"/>
+    <w:lsdException w:name="Table Grid" w:uiPriority="59"/>
+    <w:lsdException w:name="Table Theme" w:semiHidden="1" w:unhideWhenUsed="1"/>
+    <w:lsdException w:name="Placeholder Text" w:semiHidden="1"/>
+    <w:lsdException w:name="No Spacing" w:uiPriority="1" w:qFormat="1"/>
+    <w:lsdException w:name="Light Shading" w:uiPriority="60"/>
+    <w:lsdException w:name="Light List" w:uiPriority="61"/>
+    <w:lsdException w:name="Light Grid" w:uiPriority="62"/>
+    <w:lsdException w:name="Medium Shading 1" w:uiPriority="63"/>
+    <w:lsdException w:name="Medium Shading 2" w:uiPriority="64"/>
+    <w:lsdException w:name="Medium List 1" w:uiPriority="65"/>
+    <w:lsdException w:name="Medium List 2" w:uiPriority="66"/>
+    <w:lsdException w:name="Medium Grid 1" w:uiPriority="67"/>
+    <w:lsdException w:name="Medium Grid 2" w:uiPriority="68"/>
+    <w:lsdException w:name="Medium Grid 3" w:uiPriority="69"/>
+    <w:lsdException w:name="Dark List" w:uiPriority="70"/>
+    <w:lsdException w:name="Colorful Shading" w:uiPriority="71"/>
+    <w:lsdException w:name="Colorful List" w:uiPriority="72"/>
+    <w:lsdException w:name="Colorful Grid" w:uiPriority="73"/>
+    <w:lsdException w:name="Light Shading Accent 1" w:uiPriority="60"/>
+    <w:lsdException w:name="Light List Accent 1" w:uiPriority="61"/>
+    <w:lsdException w:name="Light Grid Accent 1" w:uiPriority="62"/>
+    <w:lsdException w:name="Medium Shading 1 Accent 1" w:uiPriority="63"/>
+    <w:lsdException w:name="Medium Shading 2 Accent 1" w:uiPriority="64"/>
+    <w:lsdException w:name="Medium List 1 Accent 1" w:uiPriority="65"/>
+    <w:lsdException w:name="Revision" w:semiHidden="1"/>
+    <w:lsdException w:name="List Paragraph" w:uiPriority="34" w:qFormat="1"/>
+    <w:lsdException w:name="Quote" w:uiPriority="29" w:qFormat="1"/>
+    <w:lsdException w:name="Intense Quote" w:uiPriority="30" w:qFormat="1"/>
+    <w:lsdException w:name="Medium List 2 Accent 1" w:uiPriority="66"/>
+    <w:lsdException w:name="Medium Grid 1 Accent 1" w:uiPriority="67"/>
+    <w:lsdException w:name="Medium Grid 2 Accent 1" w:uiPriority="68"/>
+    <w:lsdException w:name="Medium Grid 3 Accent 1" w:uiPriority="69"/>
+    <w:lsdException w:name="Dark List Accent 1" w:uiPriority="70"/>
+    <w:lsdException w:name="Colorful Shading Accent 1" w:uiPriority="71"/>
+    <w:lsdException w:name="Colorful List Accent 1" w:uiPriority="72"/>
+    <w:lsdException w:name="Colorful Grid Accent 1" w:uiPriority="73"/>
+    <w:lsdException w:name="Light Shading Accent 2" w:uiPriority="60"/>
+    <w:lsdException w:name="Light List Accent 2" w:uiPriority="61"/>
+    <w:lsdException w:name="Light Grid Accent 2" w:uiPriority="62"/>
+    <w:lsdException w:name="Medium Shading 1 Accent 2" w:uiPriority="63"/>
+    <w:lsdException w:name="Medium Shading 2 Accent 2" w:uiPriority="64"/>
+    <w:lsdException w:name="Medium List 1 Accent 2" w:uiPriority="65"/>
+    <w:lsdException w:name="Medium List 2 Accent 2" w:uiPriority="66"/>
+    <w:lsdException w:name="Medium Grid 1 Accent 2" w:uiPriority="67"/>
+    <w:lsdException w:name="Medium Grid 2 Accent 2" w:uiPriority="68"/>
+    <w:lsdException w:name="Medium Grid 3 Accent 2" w:uiPriority="69"/>
+    <w:lsdException w:name="Dark List Accent 2" w:uiPriority="70"/>
+    <w:lsdException w:name="Colorful Shading Accent 2" w:uiPriority="71"/>
+    <w:lsdException w:name="Colorful List Accent 2" w:uiPriority="72"/>
+    <w:lsdException w:name="Colorful Grid Accent 2" w:uiPriority="73"/>
+    <w:lsdException w:name="Light Shading Accent 3" w:uiPriority="60"/>
+    <w:lsdException w:name="Light List Accent 3" w:uiPriority="61"/>
+    <w:lsdException w:name="Light Grid Accent 3" w:uiPriority="62"/>
+    <w:lsdException w:name="Medium Shading 1 Accent 3" w:uiPriority="63"/>
+    <w:lsdException w:name="Medium Shading 2 Accent 3" w:uiPriority="64"/>
+    <w:lsdException w:name="Medium List 1 Accent 3" w:uiPriority="65"/>
+    <w:lsdException w:name="Medium List 2 Accent 3" w:uiPriority="66"/>
+    <w:lsdException w:name="Medium Grid 1 Accent 3" w:uiPriority="67"/>
+    <w:lsdException w:name="Medium Grid 2 Accent 3" w:uiPriority="68"/>
+    <w:lsdException w:name="Medium Grid 3 Accent 3" w:uiPriority="69"/>
+    <w:lsdException w:name="Dark List Accent 3" w:uiPriority="70"/>
+    <w:lsdException w:name="Colorful Shading Accent 3" w:uiPriority="71"/>
+    <w:lsdException w:name="Colorful List Accent 3" w:uiPriority="72"/>
+    <w:lsdException w:name="Colorful Grid Accent 3" w:uiPriority="73"/>
+    <w:lsdException w:name="Light Shading Accent 4" w:uiPriority="60"/>
+    <w:lsdException w:name="Light List Accent 4" w:uiPriority="61"/>
+    <w:lsdException w:name="Light Grid Accent 4" w:uiPriority="62"/>
+    <w:lsdException w:name="Medium Shading 1 Accent 4" w:uiPriority="63"/>
+    <w:lsdException w:name="Medium Shading 2 Accent 4" w:uiPriority="64"/>
+    <w:lsdException w:name="Medium List 1 Accent 4" w:uiPriority="65"/>
+    <w:lsdException w:name="Medium List 2 Accent 4" w:uiPriority="66"/>
+    <w:lsdException w:name="Medium Grid 1 Accent 4" w:uiPriority="67"/>
+    <w:lsdException w:name="Medium Grid 2 Accent 4" w:uiPriority="68"/>
+    <w:lsdException w:name="Medium Grid 3 Accent 4" w:uiPriority="69"/>
+    <w:lsdException w:name="Dark List Accent 4" w:uiPriority="70"/>
+    <w:lsdException w:name="Colorful Shading Accent 4" w:uiPriority="71"/>
+    <w:lsdException w:name="Colorful List Accent 4" w:uiPriority="72"/>
+    <w:lsdException w:name="Colorful Grid Accent 4" w:uiPriority="73"/>
+    <w:lsdException w:name="Light Shading Accent 5" w:uiPriority="60"/>
+    <w:lsdException w:name="Light List Accent 5" w:uiPriority="61"/>
+    <w:lsdException w:name="Light Grid Accent 5" w:uiPriority="62"/>
+    <w:lsdException w:name="Medium Shading 1 Accent 5" w:uiPriority="63"/>
+    <w:lsdException w:name="Medium Shading 2 Accent 5" w:uiPriority="64"/>
+    <w:lsdException w:name="Medium List 1 Accent 5" w:uiPriority="65"/>
+    <w:lsdException w:name="Medium List 2 Accent 5" w:uiPriority="66"/>
+    <w:lsdException w:name="Medium Grid 1 Accent 5" w:uiPriority="67"/>
+    <w:lsdException w:name="Medium Grid 2 Accent 5" w:uiPriority="68"/>
+    <w:lsdException w:name="Medium Grid 3 Accent 5" w:uiPriority="69"/>
+    <w:lsdException w:name="Dark List Accent 5" w:uiPriority="70"/>
+    <w:lsdException w:name="Colorful Shading Accent 5" w:uiPriority="71"/>
+    <w:lsdException w:name="Colorful List Accent 5" w:uiPriority="72"/>
+    <w:lsdException w:name="Colorful Grid Accent 5" w:uiPriority="73"/>
+    <w:lsdException w:name="Light Shading Accent 6" w:uiPriority="60"/>
+    <w:lsdException w:name="Light List Accent 6" w:uiPriority="61"/>
+    <w:lsdException w:name="Light Grid Accent 6" w:uiPriority="62"/>
+    <w:lsdException w:name="Medium Shading 1 Accent 6" w:uiPriority="63"/>
+    <w:lsdException w:name="Medium Shading 2 Accent 6" w:uiPriority="64"/>
+    <w:lsdException w:name="Medium List 1 Accent 6" w:uiPriority="65"/>
+    <w:lsdException w:name="Medium List 2 Accent 6" w:uiPriority="66"/>
+    <w:lsdException w:name="Medium Grid 1 Accent 6" w:uiPriority="67"/>
+    <w:lsdException w:name="Medium Grid 2 Accent 6" w:uiPriority="68"/>
+    <w:lsdException w:name="Medium Grid 3 Accent 6" w:uiPriority="69"/>
+    <w:lsdException w:name="Dark List Accent 6" w:uiPriority="70"/>
+    <w:lsdException w:name="Colorful Shading Accent 6" w:uiPriority="71"/>
+    <w:lsdException w:name="Colorful List Accent 6" w:uiPriority="72"/>
+    <w:lsdException w:name="Colorful Grid Accent 6" w:uiPriority="73"/>
+    <w:lsdException w:name="Subtle Emphasis" w:uiPriority="19" w:qFormat="1"/>
+    <w:lsdException w:name="Intense Emphasis" w:uiPriority="21" w:qFormat="1"/>
+    <w:lsdException w:name="Subtle Reference" w:uiPriority="31" w:qFormat="1"/>
+    <w:lsdException w:name="Intense Reference" w:uiPriority="32" w:qFormat="1"/>
+    <w:lsdException w:name="Book Title" w:uiPriority="33" w:qFormat="1"/>
+    <w:lsdException w:name="Bibliography" w:semiHidden="1" w:uiPriority="37" w:unhideWhenUsed="1"/>
+    <w:lsdException w:name="TOC Heading" w:semiHidden="1" w:uiPriority="39" w:unhideWhenUsed="1" w:qFormat="1"/>
+    <w:lsdException w:name="Plain Table 1" w:uiPriority="41"/>
+    <w:lsdException w:name="Plain Table 2" w:uiPriority="42"/>
+    <w:lsdException w:name="Plain Table 3" w:uiPriority="43"/>
+    <w:lsdException w:name="Plain Table 4" w:uiPriority="44"/>
+    <w:lsdException w:name="Plain Table 5" w:uiPriority="45"/>
+    <w:lsdException w:name="Grid Table Light" w:uiPriority="40"/>
+    <w:lsdException w:name="Grid Table 1 Light" w:uiPriority="46"/>
+    <w:lsdException w:name="Grid Table 2" w:uiPriority="47"/>
+    <w:lsdException w:name="Grid Table 3" w:uiPriority="48"/>
+    <w:lsdException w:name="Grid Table 4" w:uiPriority="49"/>
+    <w:lsdException w:name="Grid Table 5 Dark" w:uiPriority="50"/>
+    <w:lsdException w:name="Grid Table 6 Colorful" w:uiPriority="51"/>
+    <w:lsdException w:name="Grid Table 7 Colorful" w:uiPriority="52"/>
+    <w:lsdException w:name="Grid Table 1 Light Accent 1" w:uiPriority="46"/>
+    <w:lsdException w:name="Grid Table 2 Accent 1" w:uiPriority="47"/>
+    <w:lsdException w:name="Grid Table 3 Accent 1" w:uiPriority="48"/>
+    <w:lsdException w:name="Grid Table 4 Accent 1" w:uiPriority="49"/>
+    <w:lsdException w:name="Grid Table 5 Dark Accent 1" w:uiPriority="50"/>
+    <w:lsdException w:name="Grid Table 6 Colorful Accent 1" w:uiPriority="51"/>
+    <w:lsdException w:name="Grid Table 7 Colorful Accent 1" w:uiPriority="52"/>
+    <w:lsdException w:name="Grid Table 1 Light Accent 2" w:uiPriority="46"/>
+    <w:lsdException w:name="Grid Table 2 Accent 2" w:uiPriority="47"/>
+    <w:lsdException w:name="Grid Table 3 Accent 2" w:uiPriority="48"/>
+    <w:lsdException w:name="Grid Table 4 Accent 2" w:uiPriority="49"/>
+    <w:lsdException w:name="Grid Table 5 Dark Accent 2" w:uiPriority="50"/>
+    <w:lsdException w:name="Grid Table 6 Colorful Accent 2" w:uiPriority="51"/>
+    <w:lsdException w:name="Grid Table 7 Colorful Accent 2" w:uiPriority="52"/>
+    <w:lsdException w:name="Grid Table 1 Light Accent 3" w:uiPriority="46"/>
+    <w:lsdException w:name="Grid Table 2 Accent 3" w:uiPriority="47"/>
+    <w:lsdException w:name="Grid Table 3 Accent 3" w:uiPriority="48"/>
+    <w:lsdException w:name="Grid Table 4 Accent 3" w:uiPriority="49"/>
+    <w:lsdException w:name="Grid Table 5 Dark Accent 3" w:uiPriority="50"/>
+    <w:lsdException w:name="Grid Table 6 Colorful Accent 3" w:uiPriority="51"/>
+    <w:lsdException w:name="Grid Table 7 Colorful Accent 3" w:uiPriority="52"/>
+    <w:lsdException w:name="Grid Table 1 Light Accent 4" w:uiPriority="46"/>
+    <w:lsdException w:name="Grid Table 2 Accent 4" w:uiPriority="47"/>
+    <w:lsdException w:name="Grid Table 3 Accent 4" w:uiPriority="48"/>
+    <w:lsdException w:name="Grid Table 4 Accent 4" w:uiPriority="49"/>
+    <w:lsdException w:name="Grid Table 5 Dark Accent 4" w:uiPriority="50"/>
+    <w:lsdException w:name="Grid Table 6 Colorful Accent 4" w:uiPriority="51"/>
+    <w:lsdException w:name="Grid Table 7 Colorful Accent 4" w:uiPriority="52"/>
+    <w:lsdException w:name="Grid Table 1 Light Accent 5" w:uiPriority="46"/>
+    <w:lsdException w:name="Grid Table 2 Accent 5" w:uiPriority="47"/>
+    <w:lsdException w:name="Grid Table 3 Accent 5" w:uiPriority="48"/>
+    <w:lsdException w:name="Grid Table 4 Accent 5" w:uiPriority="49"/>
+    <w:lsdException w:name="Grid Table 5 Dark Accent 5" w:uiPriority="50"/>
+    <w:lsdException w:name="Grid Table 6 Colorful Accent 5" w:uiPriority="51"/>
+    <w:lsdException w:name="Grid Table 7 Colorful Accent 5" w:uiPriority="52"/>
+    <w:lsdException w:name="Grid Table 1 Light Accent 6" w:uiPriority="46"/>
+    <w:lsdException w:name="Grid Table 2 Accent 6" w:uiPriority="47"/>
+    <w:lsdException w:name="Grid Table 3 Accent 6" w:uiPriority="48"/>
+    <w:lsdException w:name="Grid Table 4 Accent 6" w:uiPriority="49"/>
+    <w:lsdException w:name="Grid Table 5 Dark Accent 6" w:uiPriority="50"/>
+    <w:lsdException w:name="Grid Table 6 Colorful Accent 6" w:uiPriority="51"/>
+    <w:lsdException w:name="Grid Table 7 Colorful Accent 6" w:uiPriority="52"/>
+    <w:lsdException w:name="List Table 1 Light" w:uiPriority="46"/>
+    <w:lsdException w:name="List Table 2" w:uiPriority="47"/>
+    <w:lsdException w:name="List Table 3" w:uiPriority="48"/>
+    <w:lsdException w:name="List Table 4" w:uiPriority="49"/>
+    <w:lsdException w:name="List Table 5 Dark" w:uiPriority="50"/>
+    <w:lsdException w:name="List Table 6 Colorful" w:uiPriority="51"/>
+    <w:lsdException w:name="List Table 7 Colorful" w:uiPriority="52"/>
+    <w:lsdException w:name="List Table 1 Light Accent 1" w:uiPriority="46"/>
+    <w:lsdException w:name="List Table 2 Accent 1" w:uiPriority="47"/>
+    <w:lsdException w:name="List Table 3 Accent 1" w:uiPriority="48"/>
+    <w:lsdException w:name="List Table 4 Accent 1" w:uiPriority="49"/>
+    <w:lsdException w:name="List Table 5 Dark Accent 1" w:uiPriority="50"/>
+    <w:lsdException w:name="List Table 6 Colorful Accent 1" w:uiPriority="51"/>
+    <w:lsdException w:name="List Table 7 Colorful Accent 1" w:uiPriority="52"/>
+    <w:lsdException w:name="List Table 1 Light Accent 2" w:uiPriority="46"/>
+    <w:lsdException w:name="List Table 2 Accent 2" w:uiPriority="47"/>
+    <w:lsdException w:name="List Table 3 Accent 2" w:uiPriority="48"/>
+    <w:lsdException w:name="List Table 4 Accent 2" w:uiPriority="49"/>
+    <w:lsdException w:name="List Table 5 Dark Accent 2" w:uiPriority="50"/>
+    <w:lsdException w:name="List Table 6 Colorful Accent 2" w:uiPriority="51"/>
+    <w:lsdException w:name="List Table 7 Colorful Accent 2" w:uiPriority="52"/>
+    <w:lsdException w:name="List Table 1 Light Accent 3" w:uiPriority="46"/>
+    <w:lsdException w:name="List Table 2 Accent 3" w:uiPriority="47"/>
+    <w:lsdException w:name="List Table 3 Accent 3" w:uiPriority="48"/>
+    <w:lsdException w:name="List Table 4 Accent 3" w:uiPriority="49"/>
+    <w:lsdException w:name="List Table 5 Dark Accent 3" w:uiPriority="50"/>
+    <w:lsdException w:name="List Table 6 Colorful Accent 3" w:uiPriority="51"/>
+    <w:lsdException w:name="List Table 7 Colorful Accent 3" w:uiPriority="52"/>
+    <w:lsdException w:name="List Table 1 Light Accent 4" w:uiPriority="46"/>
+    <w:lsdException w:name="List Table 2 Accent 4" w:uiPriority="47"/>
+    <w:lsdException w:name="List Table 3 Accent 4" w:uiPriority="48"/>
+    <w:lsdException w:name="List Table 4 Accent 4" w:uiPriority="49"/>
+    <w:lsdException w:name="List Table 5 Dark Accent 4" w:uiPriority="50"/>
+    <w:lsdException w:name="List Table 6 Colorful Accent 4" w:uiPriority="51"/>
+    <w:lsdException w:name="List Table 7 Colorful Accent 4" w:uiPriority="52"/>
+    <w:lsdException w:name="List Table 1 Light Accent 5" w:uiPriority="46"/>
+    <w:lsdException w:name="List Table 2 Accent 5" w:uiPriority="47"/>
+    <w:lsdException w:name="List Table 3 Accent 5" w:uiPriority="48"/>
+    <w:lsdException w:name="List Table 4 Accent 5" w:uiPriority="49"/>
+    <w:lsdException w:name="List Table 5 Dark Accent 5" w:uiPriority="50"/>
+    <w:lsdException w:name="List Table 6 Colorful Accent 5" w:uiPriority="51"/>
+    <w:lsdException w:name="List Table 7 Colorful Accent 5" w:uiPriority="52"/>
+    <w:lsdException w:name="List Table 1 Light Accent 6" w:uiPriority="46"/>
+    <w:lsdException w:name="List Table 2 Accent 6" w:uiPriority="47"/>
+    <w:lsdException w:name="List Table 3 Accent 6" w:uiPriority="48"/>
+    <w:lsdException w:name="List Table 4 Accent 6" w:uiPriority="49"/>
+    <w:lsdException w:name="List Table 5 Dark Accent 6" w:uiPriority="50"/>
+    <w:lsdException w:name="List Table 6 Colorful Accent 6" w:uiPriority="51"/>
+    <w:lsdException w:name="List Table 7 Colorful Accent 6" w:uiPriority="52"/>
   </w:latentStyles>
   <w:style w:type="paragraph" w:default="1" w:styleId="Normal">
     <w:name w:val="Normal"/>
@@ -1631,6 +2998,7 @@
       <w:spacing w:after="0" w:line="240" w:lineRule="auto"/>
     </w:pPr>
     <w:tblPr>
+      <w:tblInd w:w="0" w:type="dxa"/>
       <w:tblBorders>
         <w:top w:val="single" w:sz="4" w:space="0" w:color="auto"/>
         <w:left w:val="single" w:sz="4" w:space="0" w:color="auto"/>
@@ -1639,6 +3007,12 @@
         <w:insideH w:val="single" w:sz="4" w:space="0" w:color="auto"/>
         <w:insideV w:val="single" w:sz="4" w:space="0" w:color="auto"/>
       </w:tblBorders>
+      <w:tblCellMar>
+        <w:top w:w="0" w:type="dxa"/>
+        <w:left w:w="108" w:type="dxa"/>
+        <w:bottom w:w="0" w:type="dxa"/>
+        <w:right w:w="108" w:type="dxa"/>
+      </w:tblCellMar>
     </w:tblPr>
   </w:style>
   <w:style w:type="table" w:styleId="Sombreadoclaro-nfasis4">
@@ -1655,10 +3029,17 @@
     <w:tblPr>
       <w:tblStyleRowBandSize w:val="1"/>
       <w:tblStyleColBandSize w:val="1"/>
+      <w:tblInd w:w="0" w:type="dxa"/>
       <w:tblBorders>
         <w:top w:val="single" w:sz="8" w:space="0" w:color="8064A2" w:themeColor="accent4"/>
         <w:bottom w:val="single" w:sz="8" w:space="0" w:color="8064A2" w:themeColor="accent4"/>
       </w:tblBorders>
+      <w:tblCellMar>
+        <w:top w:w="0" w:type="dxa"/>
+        <w:left w:w="108" w:type="dxa"/>
+        <w:bottom w:w="0" w:type="dxa"/>
+        <w:right w:w="108" w:type="dxa"/>
+      </w:tblCellMar>
     </w:tblPr>
     <w:tblStylePr w:type="firstRow">
       <w:pPr>
@@ -1748,6 +3129,7 @@
     <w:tblPr>
       <w:tblStyleRowBandSize w:val="1"/>
       <w:tblStyleColBandSize w:val="1"/>
+      <w:tblInd w:w="0" w:type="dxa"/>
       <w:tblBorders>
         <w:top w:val="single" w:sz="8" w:space="0" w:color="8064A2" w:themeColor="accent4"/>
         <w:left w:val="single" w:sz="8" w:space="0" w:color="8064A2" w:themeColor="accent4"/>
@@ -1756,6 +3138,12 @@
         <w:insideH w:val="single" w:sz="8" w:space="0" w:color="8064A2" w:themeColor="accent4"/>
         <w:insideV w:val="single" w:sz="8" w:space="0" w:color="8064A2" w:themeColor="accent4"/>
       </w:tblBorders>
+      <w:tblCellMar>
+        <w:top w:w="0" w:type="dxa"/>
+        <w:left w:w="108" w:type="dxa"/>
+        <w:bottom w:w="0" w:type="dxa"/>
+        <w:right w:w="108" w:type="dxa"/>
+      </w:tblCellMar>
     </w:tblPr>
     <w:tblStylePr w:type="firstRow">
       <w:pPr>
@@ -1860,433 +3248,16 @@
       </w:tcPr>
     </w:tblStylePr>
   </w:style>
-</w:styles>
-</file>
-
-<file path=word/stylesWithEffects.xml><?xml version="1.0" encoding="utf-8"?>
-<w:styles xmlns:wpc="http://schemas.microsoft.com/office/word/2010/wordprocessingCanvas" xmlns:mc="http://schemas.openxmlformats.org/markup-compatibility/2006" xmlns:o="urn:schemas-microsoft-com:office:office" xmlns:r="http://schemas.openxmlformats.org/officeDocument/2006/relationships" xmlns:m="http://schemas.openxmlformats.org/officeDocument/2006/math" xmlns:v="urn:schemas-microsoft-com:vml" xmlns:wp14="http://schemas.microsoft.com/office/word/2010/wordprocessingDrawing" xmlns:wp="http://schemas.openxmlformats.org/drawingml/2006/wordprocessingDrawing" xmlns:w10="urn:schemas-microsoft-com:office:word" xmlns:w="http://schemas.openxmlformats.org/wordprocessingml/2006/main" xmlns:w14="http://schemas.microsoft.com/office/word/2010/wordml" xmlns:wpg="http://schemas.microsoft.com/office/word/2010/wordprocessingGroup" xmlns:wpi="http://schemas.microsoft.com/office/word/2010/wordprocessingInk" xmlns:wne="http://schemas.microsoft.com/office/word/2006/wordml" xmlns:wps="http://schemas.microsoft.com/office/word/2010/wordprocessingShape" mc:Ignorable="w14 wp14">
-  <w:docDefaults>
-    <w:rPrDefault>
-      <w:rPr>
-        <w:rFonts w:asciiTheme="minorHAnsi" w:eastAsiaTheme="minorEastAsia" w:hAnsiTheme="minorHAnsi" w:cstheme="minorBidi"/>
-        <w:sz w:val="22"/>
-        <w:szCs w:val="22"/>
-        <w:lang w:val="es-MX" w:eastAsia="ja-JP" w:bidi="ar-SA"/>
-      </w:rPr>
-    </w:rPrDefault>
-    <w:pPrDefault>
-      <w:pPr>
-        <w:spacing w:after="200" w:line="276" w:lineRule="auto"/>
-      </w:pPr>
-    </w:pPrDefault>
-  </w:docDefaults>
-  <w:latentStyles w:defLockedState="0" w:defUIPriority="99" w:defSemiHidden="1" w:defUnhideWhenUsed="1" w:defQFormat="0" w:count="267">
-    <w:lsdException w:name="Normal" w:semiHidden="0" w:uiPriority="0" w:unhideWhenUsed="0" w:qFormat="1"/>
-    <w:lsdException w:name="heading 1" w:semiHidden="0" w:uiPriority="9" w:unhideWhenUsed="0" w:qFormat="1"/>
-    <w:lsdException w:name="heading 2" w:uiPriority="9" w:qFormat="1"/>
-    <w:lsdException w:name="heading 3" w:uiPriority="9" w:qFormat="1"/>
-    <w:lsdException w:name="heading 4" w:uiPriority="9" w:qFormat="1"/>
-    <w:lsdException w:name="heading 5" w:uiPriority="9" w:qFormat="1"/>
-    <w:lsdException w:name="heading 6" w:uiPriority="9" w:qFormat="1"/>
-    <w:lsdException w:name="heading 7" w:uiPriority="9" w:qFormat="1"/>
-    <w:lsdException w:name="heading 8" w:uiPriority="9" w:qFormat="1"/>
-    <w:lsdException w:name="heading 9" w:uiPriority="9" w:qFormat="1"/>
-    <w:lsdException w:name="toc 1" w:uiPriority="39"/>
-    <w:lsdException w:name="toc 2" w:uiPriority="39"/>
-    <w:lsdException w:name="toc 3" w:uiPriority="39"/>
-    <w:lsdException w:name="toc 4" w:uiPriority="39"/>
-    <w:lsdException w:name="toc 5" w:uiPriority="39"/>
-    <w:lsdException w:name="toc 6" w:uiPriority="39"/>
-    <w:lsdException w:name="toc 7" w:uiPriority="39"/>
-    <w:lsdException w:name="toc 8" w:uiPriority="39"/>
-    <w:lsdException w:name="toc 9" w:uiPriority="39"/>
-    <w:lsdException w:name="caption" w:uiPriority="35" w:qFormat="1"/>
-    <w:lsdException w:name="Title" w:semiHidden="0" w:uiPriority="10" w:unhideWhenUsed="0" w:qFormat="1"/>
-    <w:lsdException w:name="Default Paragraph Font" w:uiPriority="1"/>
-    <w:lsdException w:name="Subtitle" w:semiHidden="0" w:uiPriority="11" w:unhideWhenUsed="0" w:qFormat="1"/>
-    <w:lsdException w:name="Strong" w:semiHidden="0" w:uiPriority="22" w:unhideWhenUsed="0" w:qFormat="1"/>
-    <w:lsdException w:name="Emphasis" w:semiHidden="0" w:uiPriority="20" w:unhideWhenUsed="0" w:qFormat="1"/>
-    <w:lsdException w:name="Table Grid" w:semiHidden="0" w:uiPriority="59" w:unhideWhenUsed="0"/>
-    <w:lsdException w:name="Placeholder Text" w:unhideWhenUsed="0"/>
-    <w:lsdException w:name="No Spacing" w:semiHidden="0" w:uiPriority="1" w:unhideWhenUsed="0" w:qFormat="1"/>
-    <w:lsdException w:name="Light Shading" w:semiHidden="0" w:uiPriority="60" w:unhideWhenUsed="0"/>
-    <w:lsdException w:name="Light List" w:semiHidden="0" w:uiPriority="61" w:unhideWhenUsed="0"/>
-    <w:lsdException w:name="Light Grid" w:semiHidden="0" w:uiPriority="62" w:unhideWhenUsed="0"/>
-    <w:lsdException w:name="Medium Shading 1" w:semiHidden="0" w:uiPriority="63" w:unhideWhenUsed="0"/>
-    <w:lsdException w:name="Medium Shading 2" w:semiHidden="0" w:uiPriority="64" w:unhideWhenUsed="0"/>
-    <w:lsdException w:name="Medium List 1" w:semiHidden="0" w:uiPriority="65" w:unhideWhenUsed="0"/>
-    <w:lsdException w:name="Medium List 2" w:semiHidden="0" w:uiPriority="66" w:unhideWhenUsed="0"/>
-    <w:lsdException w:name="Medium Grid 1" w:semiHidden="0" w:uiPriority="67" w:unhideWhenUsed="0"/>
-    <w:lsdException w:name="Medium Grid 2" w:semiHidden="0" w:uiPriority="68" w:unhideWhenUsed="0"/>
-    <w:lsdException w:name="Medium Grid 3" w:semiHidden="0" w:uiPriority="69" w:unhideWhenUsed="0"/>
-    <w:lsdException w:name="Dark List" w:semiHidden="0" w:uiPriority="70" w:unhideWhenUsed="0"/>
-    <w:lsdException w:name="Colorful Shading" w:semiHidden="0" w:uiPriority="71" w:unhideWhenUsed="0"/>
-    <w:lsdException w:name="Colorful List" w:semiHidden="0" w:uiPriority="72" w:unhideWhenUsed="0"/>
-    <w:lsdException w:name="Colorful Grid" w:semiHidden="0" w:uiPriority="73" w:unhideWhenUsed="0"/>
-    <w:lsdException w:name="Light Shading Accent 1" w:semiHidden="0" w:uiPriority="60" w:unhideWhenUsed="0"/>
-    <w:lsdException w:name="Light List Accent 1" w:semiHidden="0" w:uiPriority="61" w:unhideWhenUsed="0"/>
-    <w:lsdException w:name="Light Grid Accent 1" w:semiHidden="0" w:uiPriority="62" w:unhideWhenUsed="0"/>
-    <w:lsdException w:name="Medium Shading 1 Accent 1" w:semiHidden="0" w:uiPriority="63" w:unhideWhenUsed="0"/>
-    <w:lsdException w:name="Medium Shading 2 Accent 1" w:semiHidden="0" w:uiPriority="64" w:unhideWhenUsed="0"/>
-    <w:lsdException w:name="Medium List 1 Accent 1" w:semiHidden="0" w:uiPriority="65" w:unhideWhenUsed="0"/>
-    <w:lsdException w:name="Revision" w:unhideWhenUsed="0"/>
-    <w:lsdException w:name="List Paragraph" w:semiHidden="0" w:uiPriority="34" w:unhideWhenUsed="0" w:qFormat="1"/>
-    <w:lsdException w:name="Quote" w:semiHidden="0" w:uiPriority="29" w:unhideWhenUsed="0" w:qFormat="1"/>
-    <w:lsdException w:name="Intense Quote" w:semiHidden="0" w:uiPriority="30" w:unhideWhenUsed="0" w:qFormat="1"/>
-    <w:lsdException w:name="Medium List 2 Accent 1" w:semiHidden="0" w:uiPriority="66" w:unhideWhenUsed="0"/>
-    <w:lsdException w:name="Medium Grid 1 Accent 1" w:semiHidden="0" w:uiPriority="67" w:unhideWhenUsed="0"/>
-    <w:lsdException w:name="Medium Grid 2 Accent 1" w:semiHidden="0" w:uiPriority="68" w:unhideWhenUsed="0"/>
-    <w:lsdException w:name="Medium Grid 3 Accent 1" w:semiHidden="0" w:uiPriority="69" w:unhideWhenUsed="0"/>
-    <w:lsdException w:name="Dark List Accent 1" w:semiHidden="0" w:uiPriority="70" w:unhideWhenUsed="0"/>
-    <w:lsdException w:name="Colorful Shading Accent 1" w:semiHidden="0" w:uiPriority="71" w:unhideWhenUsed="0"/>
-    <w:lsdException w:name="Colorful List Accent 1" w:semiHidden="0" w:uiPriority="72" w:unhideWhenUsed="0"/>
-    <w:lsdException w:name="Colorful Grid Accent 1" w:semiHidden="0" w:uiPriority="73" w:unhideWhenUsed="0"/>
-    <w:lsdException w:name="Light Shading Accent 2" w:semiHidden="0" w:uiPriority="60" w:unhideWhenUsed="0"/>
-    <w:lsdException w:name="Light List Accent 2" w:semiHidden="0" w:uiPriority="61" w:unhideWhenUsed="0"/>
-    <w:lsdException w:name="Light Grid Accent 2" w:semiHidden="0" w:uiPriority="62" w:unhideWhenUsed="0"/>
-    <w:lsdException w:name="Medium Shading 1 Accent 2" w:semiHidden="0" w:uiPriority="63" w:unhideWhenUsed="0"/>
-    <w:lsdException w:name="Medium Shading 2 Accent 2" w:semiHidden="0" w:uiPriority="64" w:unhideWhenUsed="0"/>
-    <w:lsdException w:name="Medium List 1 Accent 2" w:semiHidden="0" w:uiPriority="65" w:unhideWhenUsed="0"/>
-    <w:lsdException w:name="Medium List 2 Accent 2" w:semiHidden="0" w:uiPriority="66" w:unhideWhenUsed="0"/>
-    <w:lsdException w:name="Medium Grid 1 Accent 2" w:semiHidden="0" w:uiPriority="67" w:unhideWhenUsed="0"/>
-    <w:lsdException w:name="Medium Grid 2 Accent 2" w:semiHidden="0" w:uiPriority="68" w:unhideWhenUsed="0"/>
-    <w:lsdException w:name="Medium Grid 3 Accent 2" w:semiHidden="0" w:uiPriority="69" w:unhideWhenUsed="0"/>
-    <w:lsdException w:name="Dark List Accent 2" w:semiHidden="0" w:uiPriority="70" w:unhideWhenUsed="0"/>
-    <w:lsdException w:name="Colorful Shading Accent 2" w:semiHidden="0" w:uiPriority="71" w:unhideWhenUsed="0"/>
-    <w:lsdException w:name="Colorful List Accent 2" w:semiHidden="0" w:uiPriority="72" w:unhideWhenUsed="0"/>
-    <w:lsdException w:name="Colorful Grid Accent 2" w:semiHidden="0" w:uiPriority="73" w:unhideWhenUsed="0"/>
-    <w:lsdException w:name="Light Shading Accent 3" w:semiHidden="0" w:uiPriority="60" w:unhideWhenUsed="0"/>
-    <w:lsdException w:name="Light List Accent 3" w:semiHidden="0" w:uiPriority="61" w:unhideWhenUsed="0"/>
-    <w:lsdException w:name="Light Grid Accent 3" w:semiHidden="0" w:uiPriority="62" w:unhideWhenUsed="0"/>
-    <w:lsdException w:name="Medium Shading 1 Accent 3" w:semiHidden="0" w:uiPriority="63" w:unhideWhenUsed="0"/>
-    <w:lsdException w:name="Medium Shading 2 Accent 3" w:semiHidden="0" w:uiPriority="64" w:unhideWhenUsed="0"/>
-    <w:lsdException w:name="Medium List 1 Accent 3" w:semiHidden="0" w:uiPriority="65" w:unhideWhenUsed="0"/>
-    <w:lsdException w:name="Medium List 2 Accent 3" w:semiHidden="0" w:uiPriority="66" w:unhideWhenUsed="0"/>
-    <w:lsdException w:name="Medium Grid 1 Accent 3" w:semiHidden="0" w:uiPriority="67" w:unhideWhenUsed="0"/>
-    <w:lsdException w:name="Medium Grid 2 Accent 3" w:semiHidden="0" w:uiPriority="68" w:unhideWhenUsed="0"/>
-    <w:lsdException w:name="Medium Grid 3 Accent 3" w:semiHidden="0" w:uiPriority="69" w:unhideWhenUsed="0"/>
-    <w:lsdException w:name="Dark List Accent 3" w:semiHidden="0" w:uiPriority="70" w:unhideWhenUsed="0"/>
-    <w:lsdException w:name="Colorful Shading Accent 3" w:semiHidden="0" w:uiPriority="71" w:unhideWhenUsed="0"/>
-    <w:lsdException w:name="Colorful List Accent 3" w:semiHidden="0" w:uiPriority="72" w:unhideWhenUsed="0"/>
-    <w:lsdException w:name="Colorful Grid Accent 3" w:semiHidden="0" w:uiPriority="73" w:unhideWhenUsed="0"/>
-    <w:lsdException w:name="Light Shading Accent 4" w:semiHidden="0" w:uiPriority="60" w:unhideWhenUsed="0"/>
-    <w:lsdException w:name="Light List Accent 4" w:semiHidden="0" w:uiPriority="61" w:unhideWhenUsed="0"/>
-    <w:lsdException w:name="Light Grid Accent 4" w:semiHidden="0" w:uiPriority="62" w:unhideWhenUsed="0"/>
-    <w:lsdException w:name="Medium Shading 1 Accent 4" w:semiHidden="0" w:uiPriority="63" w:unhideWhenUsed="0"/>
-    <w:lsdException w:name="Medium Shading 2 Accent 4" w:semiHidden="0" w:uiPriority="64" w:unhideWhenUsed="0"/>
-    <w:lsdException w:name="Medium List 1 Accent 4" w:semiHidden="0" w:uiPriority="65" w:unhideWhenUsed="0"/>
-    <w:lsdException w:name="Medium List 2 Accent 4" w:semiHidden="0" w:uiPriority="66" w:unhideWhenUsed="0"/>
-    <w:lsdException w:name="Medium Grid 1 Accent 4" w:semiHidden="0" w:uiPriority="67" w:unhideWhenUsed="0"/>
-    <w:lsdException w:name="Medium Grid 2 Accent 4" w:semiHidden="0" w:uiPriority="68" w:unhideWhenUsed="0"/>
-    <w:lsdException w:name="Medium Grid 3 Accent 4" w:semiHidden="0" w:uiPriority="69" w:unhideWhenUsed="0"/>
-    <w:lsdException w:name="Dark List Accent 4" w:semiHidden="0" w:uiPriority="70" w:unhideWhenUsed="0"/>
-    <w:lsdException w:name="Colorful Shading Accent 4" w:semiHidden="0" w:uiPriority="71" w:unhideWhenUsed="0"/>
-    <w:lsdException w:name="Colorful List Accent 4" w:semiHidden="0" w:uiPriority="72" w:unhideWhenUsed="0"/>
-    <w:lsdException w:name="Colorful Grid Accent 4" w:semiHidden="0" w:uiPriority="73" w:unhideWhenUsed="0"/>
-    <w:lsdException w:name="Light Shading Accent 5" w:semiHidden="0" w:uiPriority="60" w:unhideWhenUsed="0"/>
-    <w:lsdException w:name="Light List Accent 5" w:semiHidden="0" w:uiPriority="61" w:unhideWhenUsed="0"/>
-    <w:lsdException w:name="Light Grid Accent 5" w:semiHidden="0" w:uiPriority="62" w:unhideWhenUsed="0"/>
-    <w:lsdException w:name="Medium Shading 1 Accent 5" w:semiHidden="0" w:uiPriority="63" w:unhideWhenUsed="0"/>
-    <w:lsdException w:name="Medium Shading 2 Accent 5" w:semiHidden="0" w:uiPriority="64" w:unhideWhenUsed="0"/>
-    <w:lsdException w:name="Medium List 1 Accent 5" w:semiHidden="0" w:uiPriority="65" w:unhideWhenUsed="0"/>
-    <w:lsdException w:name="Medium List 2 Accent 5" w:semiHidden="0" w:uiPriority="66" w:unhideWhenUsed="0"/>
-    <w:lsdException w:name="Medium Grid 1 Accent 5" w:semiHidden="0" w:uiPriority="67" w:unhideWhenUsed="0"/>
-    <w:lsdException w:name="Medium Grid 2 Accent 5" w:semiHidden="0" w:uiPriority="68" w:unhideWhenUsed="0"/>
-    <w:lsdException w:name="Medium Grid 3 Accent 5" w:semiHidden="0" w:uiPriority="69" w:unhideWhenUsed="0"/>
-    <w:lsdException w:name="Dark List Accent 5" w:semiHidden="0" w:uiPriority="70" w:unhideWhenUsed="0"/>
-    <w:lsdException w:name="Colorful Shading Accent 5" w:semiHidden="0" w:uiPriority="71" w:unhideWhenUsed="0"/>
-    <w:lsdException w:name="Colorful List Accent 5" w:semiHidden="0" w:uiPriority="72" w:unhideWhenUsed="0"/>
-    <w:lsdException w:name="Colorful Grid Accent 5" w:semiHidden="0" w:uiPriority="73" w:unhideWhenUsed="0"/>
-    <w:lsdException w:name="Light Shading Accent 6" w:semiHidden="0" w:uiPriority="60" w:unhideWhenUsed="0"/>
-    <w:lsdException w:name="Light List Accent 6" w:semiHidden="0" w:uiPriority="61" w:unhideWhenUsed="0"/>
-    <w:lsdException w:name="Light Grid Accent 6" w:semiHidden="0" w:uiPriority="62" w:unhideWhenUsed="0"/>
-    <w:lsdException w:name="Medium Shading 1 Accent 6" w:semiHidden="0" w:uiPriority="63" w:unhideWhenUsed="0"/>
-    <w:lsdException w:name="Medium Shading 2 Accent 6" w:semiHidden="0" w:uiPriority="64" w:unhideWhenUsed="0"/>
-    <w:lsdException w:name="Medium List 1 Accent 6" w:semiHidden="0" w:uiPriority="65" w:unhideWhenUsed="0"/>
-    <w:lsdException w:name="Medium List 2 Accent 6" w:semiHidden="0" w:uiPriority="66" w:unhideWhenUsed="0"/>
-    <w:lsdException w:name="Medium Grid 1 Accent 6" w:semiHidden="0" w:uiPriority="67" w:unhideWhenUsed="0"/>
-    <w:lsdException w:name="Medium Grid 2 Accent 6" w:semiHidden="0" w:uiPriority="68" w:unhideWhenUsed="0"/>
-    <w:lsdException w:name="Medium Grid 3 Accent 6" w:semiHidden="0" w:uiPriority="69" w:unhideWhenUsed="0"/>
-    <w:lsdException w:name="Dark List Accent 6" w:semiHidden="0" w:uiPriority="70" w:unhideWhenUsed="0"/>
-    <w:lsdException w:name="Colorful Shading Accent 6" w:semiHidden="0" w:uiPriority="71" w:unhideWhenUsed="0"/>
-    <w:lsdException w:name="Colorful List Accent 6" w:semiHidden="0" w:uiPriority="72" w:unhideWhenUsed="0"/>
-    <w:lsdException w:name="Colorful Grid Accent 6" w:semiHidden="0" w:uiPriority="73" w:unhideWhenUsed="0"/>
-    <w:lsdException w:name="Subtle Emphasis" w:semiHidden="0" w:uiPriority="19" w:unhideWhenUsed="0" w:qFormat="1"/>
-    <w:lsdException w:name="Intense Emphasis" w:semiHidden="0" w:uiPriority="21" w:unhideWhenUsed="0" w:qFormat="1"/>
-    <w:lsdException w:name="Subtle Reference" w:semiHidden="0" w:uiPriority="31" w:unhideWhenUsed="0" w:qFormat="1"/>
-    <w:lsdException w:name="Intense Reference" w:semiHidden="0" w:uiPriority="32" w:unhideWhenUsed="0" w:qFormat="1"/>
-    <w:lsdException w:name="Book Title" w:semiHidden="0" w:uiPriority="33" w:unhideWhenUsed="0" w:qFormat="1"/>
-    <w:lsdException w:name="Bibliography" w:uiPriority="37"/>
-    <w:lsdException w:name="TOC Heading" w:uiPriority="39" w:qFormat="1"/>
-  </w:latentStyles>
-  <w:style w:type="paragraph" w:default="1" w:styleId="Normal">
-    <w:name w:val="Normal"/>
+  <w:style w:type="paragraph" w:styleId="Prrafodelista">
+    <w:name w:val="List Paragraph"/>
+    <w:basedOn w:val="Normal"/>
+    <w:uiPriority w:val="34"/>
     <w:qFormat/>
-  </w:style>
-  <w:style w:type="character" w:default="1" w:styleId="Fuentedeprrafopredeter">
-    <w:name w:val="Default Paragraph Font"/>
-    <w:uiPriority w:val="1"/>
-    <w:semiHidden/>
-    <w:unhideWhenUsed/>
-  </w:style>
-  <w:style w:type="table" w:default="1" w:styleId="Tablanormal">
-    <w:name w:val="Normal Table"/>
-    <w:uiPriority w:val="99"/>
-    <w:semiHidden/>
-    <w:unhideWhenUsed/>
-    <w:tblPr>
-      <w:tblInd w:w="0" w:type="dxa"/>
-      <w:tblCellMar>
-        <w:top w:w="0" w:type="dxa"/>
-        <w:left w:w="108" w:type="dxa"/>
-        <w:bottom w:w="0" w:type="dxa"/>
-        <w:right w:w="108" w:type="dxa"/>
-      </w:tblCellMar>
-    </w:tblPr>
-  </w:style>
-  <w:style w:type="numbering" w:default="1" w:styleId="Sinlista">
-    <w:name w:val="No List"/>
-    <w:uiPriority w:val="99"/>
-    <w:semiHidden/>
-    <w:unhideWhenUsed/>
-  </w:style>
-  <w:style w:type="table" w:styleId="Tablaconcuadrcula">
-    <w:name w:val="Table Grid"/>
-    <w:basedOn w:val="Tablanormal"/>
-    <w:uiPriority w:val="59"/>
-    <w:rsid w:val="00634C16"/>
+    <w:rsid w:val="00EE185C"/>
     <w:pPr>
-      <w:spacing w:after="0" w:line="240" w:lineRule="auto"/>
+      <w:ind w:left="720"/>
+      <w:contextualSpacing/>
     </w:pPr>
-    <w:tblPr>
-      <w:tblBorders>
-        <w:top w:val="single" w:sz="4" w:space="0" w:color="auto"/>
-        <w:left w:val="single" w:sz="4" w:space="0" w:color="auto"/>
-        <w:bottom w:val="single" w:sz="4" w:space="0" w:color="auto"/>
-        <w:right w:val="single" w:sz="4" w:space="0" w:color="auto"/>
-        <w:insideH w:val="single" w:sz="4" w:space="0" w:color="auto"/>
-        <w:insideV w:val="single" w:sz="4" w:space="0" w:color="auto"/>
-      </w:tblBorders>
-    </w:tblPr>
-  </w:style>
-  <w:style w:type="table" w:styleId="Sombreadoclaro-nfasis4">
-    <w:name w:val="Light Shading Accent 4"/>
-    <w:basedOn w:val="Tablanormal"/>
-    <w:uiPriority w:val="60"/>
-    <w:rsid w:val="000B76BE"/>
-    <w:pPr>
-      <w:spacing w:after="0" w:line="240" w:lineRule="auto"/>
-    </w:pPr>
-    <w:rPr>
-      <w:color w:val="5F497A" w:themeColor="accent4" w:themeShade="BF"/>
-    </w:rPr>
-    <w:tblPr>
-      <w:tblStyleRowBandSize w:val="1"/>
-      <w:tblStyleColBandSize w:val="1"/>
-      <w:tblBorders>
-        <w:top w:val="single" w:sz="8" w:space="0" w:color="8064A2" w:themeColor="accent4"/>
-        <w:bottom w:val="single" w:sz="8" w:space="0" w:color="8064A2" w:themeColor="accent4"/>
-      </w:tblBorders>
-    </w:tblPr>
-    <w:tblStylePr w:type="firstRow">
-      <w:pPr>
-        <w:spacing w:before="0" w:after="0" w:line="240" w:lineRule="auto"/>
-      </w:pPr>
-      <w:rPr>
-        <w:b/>
-        <w:bCs/>
-      </w:rPr>
-      <w:tblPr/>
-      <w:tcPr>
-        <w:tcBorders>
-          <w:top w:val="single" w:sz="8" w:space="0" w:color="8064A2" w:themeColor="accent4"/>
-          <w:left w:val="nil"/>
-          <w:bottom w:val="single" w:sz="8" w:space="0" w:color="8064A2" w:themeColor="accent4"/>
-          <w:right w:val="nil"/>
-          <w:insideH w:val="nil"/>
-          <w:insideV w:val="nil"/>
-        </w:tcBorders>
-      </w:tcPr>
-    </w:tblStylePr>
-    <w:tblStylePr w:type="lastRow">
-      <w:pPr>
-        <w:spacing w:before="0" w:after="0" w:line="240" w:lineRule="auto"/>
-      </w:pPr>
-      <w:rPr>
-        <w:b/>
-        <w:bCs/>
-      </w:rPr>
-      <w:tblPr/>
-      <w:tcPr>
-        <w:tcBorders>
-          <w:top w:val="single" w:sz="8" w:space="0" w:color="8064A2" w:themeColor="accent4"/>
-          <w:left w:val="nil"/>
-          <w:bottom w:val="single" w:sz="8" w:space="0" w:color="8064A2" w:themeColor="accent4"/>
-          <w:right w:val="nil"/>
-          <w:insideH w:val="nil"/>
-          <w:insideV w:val="nil"/>
-        </w:tcBorders>
-      </w:tcPr>
-    </w:tblStylePr>
-    <w:tblStylePr w:type="firstCol">
-      <w:rPr>
-        <w:b/>
-        <w:bCs/>
-      </w:rPr>
-    </w:tblStylePr>
-    <w:tblStylePr w:type="lastCol">
-      <w:rPr>
-        <w:b/>
-        <w:bCs/>
-      </w:rPr>
-    </w:tblStylePr>
-    <w:tblStylePr w:type="band1Vert">
-      <w:tblPr/>
-      <w:tcPr>
-        <w:tcBorders>
-          <w:left w:val="nil"/>
-          <w:right w:val="nil"/>
-          <w:insideH w:val="nil"/>
-          <w:insideV w:val="nil"/>
-        </w:tcBorders>
-        <w:shd w:val="clear" w:color="auto" w:fill="DFD8E8" w:themeFill="accent4" w:themeFillTint="3F"/>
-      </w:tcPr>
-    </w:tblStylePr>
-    <w:tblStylePr w:type="band1Horz">
-      <w:tblPr/>
-      <w:tcPr>
-        <w:tcBorders>
-          <w:left w:val="nil"/>
-          <w:right w:val="nil"/>
-          <w:insideH w:val="nil"/>
-          <w:insideV w:val="nil"/>
-        </w:tcBorders>
-        <w:shd w:val="clear" w:color="auto" w:fill="DFD8E8" w:themeFill="accent4" w:themeFillTint="3F"/>
-      </w:tcPr>
-    </w:tblStylePr>
-  </w:style>
-  <w:style w:type="table" w:styleId="Cuadrculaclara-nfasis4">
-    <w:name w:val="Light Grid Accent 4"/>
-    <w:basedOn w:val="Tablanormal"/>
-    <w:uiPriority w:val="62"/>
-    <w:rsid w:val="000B76BE"/>
-    <w:pPr>
-      <w:spacing w:after="0" w:line="240" w:lineRule="auto"/>
-    </w:pPr>
-    <w:tblPr>
-      <w:tblStyleRowBandSize w:val="1"/>
-      <w:tblStyleColBandSize w:val="1"/>
-      <w:tblBorders>
-        <w:top w:val="single" w:sz="8" w:space="0" w:color="8064A2" w:themeColor="accent4"/>
-        <w:left w:val="single" w:sz="8" w:space="0" w:color="8064A2" w:themeColor="accent4"/>
-        <w:bottom w:val="single" w:sz="8" w:space="0" w:color="8064A2" w:themeColor="accent4"/>
-        <w:right w:val="single" w:sz="8" w:space="0" w:color="8064A2" w:themeColor="accent4"/>
-        <w:insideH w:val="single" w:sz="8" w:space="0" w:color="8064A2" w:themeColor="accent4"/>
-        <w:insideV w:val="single" w:sz="8" w:space="0" w:color="8064A2" w:themeColor="accent4"/>
-      </w:tblBorders>
-    </w:tblPr>
-    <w:tblStylePr w:type="firstRow">
-      <w:pPr>
-        <w:spacing w:before="0" w:after="0" w:line="240" w:lineRule="auto"/>
-      </w:pPr>
-      <w:rPr>
-        <w:rFonts w:asciiTheme="majorHAnsi" w:eastAsiaTheme="majorEastAsia" w:hAnsiTheme="majorHAnsi" w:cstheme="majorBidi"/>
-        <w:b/>
-        <w:bCs/>
-      </w:rPr>
-      <w:tblPr/>
-      <w:tcPr>
-        <w:tcBorders>
-          <w:top w:val="single" w:sz="8" w:space="0" w:color="8064A2" w:themeColor="accent4"/>
-          <w:left w:val="single" w:sz="8" w:space="0" w:color="8064A2" w:themeColor="accent4"/>
-          <w:bottom w:val="single" w:sz="18" w:space="0" w:color="8064A2" w:themeColor="accent4"/>
-          <w:right w:val="single" w:sz="8" w:space="0" w:color="8064A2" w:themeColor="accent4"/>
-          <w:insideH w:val="nil"/>
-          <w:insideV w:val="single" w:sz="8" w:space="0" w:color="8064A2" w:themeColor="accent4"/>
-        </w:tcBorders>
-      </w:tcPr>
-    </w:tblStylePr>
-    <w:tblStylePr w:type="lastRow">
-      <w:pPr>
-        <w:spacing w:before="0" w:after="0" w:line="240" w:lineRule="auto"/>
-      </w:pPr>
-      <w:rPr>
-        <w:rFonts w:asciiTheme="majorHAnsi" w:eastAsiaTheme="majorEastAsia" w:hAnsiTheme="majorHAnsi" w:cstheme="majorBidi"/>
-        <w:b/>
-        <w:bCs/>
-      </w:rPr>
-      <w:tblPr/>
-      <w:tcPr>
-        <w:tcBorders>
-          <w:top w:val="double" w:sz="6" w:space="0" w:color="8064A2" w:themeColor="accent4"/>
-          <w:left w:val="single" w:sz="8" w:space="0" w:color="8064A2" w:themeColor="accent4"/>
-          <w:bottom w:val="single" w:sz="8" w:space="0" w:color="8064A2" w:themeColor="accent4"/>
-          <w:right w:val="single" w:sz="8" w:space="0" w:color="8064A2" w:themeColor="accent4"/>
-          <w:insideH w:val="nil"/>
-          <w:insideV w:val="single" w:sz="8" w:space="0" w:color="8064A2" w:themeColor="accent4"/>
-        </w:tcBorders>
-      </w:tcPr>
-    </w:tblStylePr>
-    <w:tblStylePr w:type="firstCol">
-      <w:rPr>
-        <w:rFonts w:asciiTheme="majorHAnsi" w:eastAsiaTheme="majorEastAsia" w:hAnsiTheme="majorHAnsi" w:cstheme="majorBidi"/>
-        <w:b/>
-        <w:bCs/>
-      </w:rPr>
-    </w:tblStylePr>
-    <w:tblStylePr w:type="lastCol">
-      <w:rPr>
-        <w:rFonts w:asciiTheme="majorHAnsi" w:eastAsiaTheme="majorEastAsia" w:hAnsiTheme="majorHAnsi" w:cstheme="majorBidi"/>
-        <w:b/>
-        <w:bCs/>
-      </w:rPr>
-      <w:tblPr/>
-      <w:tcPr>
-        <w:tcBorders>
-          <w:top w:val="single" w:sz="8" w:space="0" w:color="8064A2" w:themeColor="accent4"/>
-          <w:left w:val="single" w:sz="8" w:space="0" w:color="8064A2" w:themeColor="accent4"/>
-          <w:bottom w:val="single" w:sz="8" w:space="0" w:color="8064A2" w:themeColor="accent4"/>
-          <w:right w:val="single" w:sz="8" w:space="0" w:color="8064A2" w:themeColor="accent4"/>
-        </w:tcBorders>
-      </w:tcPr>
-    </w:tblStylePr>
-    <w:tblStylePr w:type="band1Vert">
-      <w:tblPr/>
-      <w:tcPr>
-        <w:tcBorders>
-          <w:top w:val="single" w:sz="8" w:space="0" w:color="8064A2" w:themeColor="accent4"/>
-          <w:left w:val="single" w:sz="8" w:space="0" w:color="8064A2" w:themeColor="accent4"/>
-          <w:bottom w:val="single" w:sz="8" w:space="0" w:color="8064A2" w:themeColor="accent4"/>
-          <w:right w:val="single" w:sz="8" w:space="0" w:color="8064A2" w:themeColor="accent4"/>
-        </w:tcBorders>
-        <w:shd w:val="clear" w:color="auto" w:fill="DFD8E8" w:themeFill="accent4" w:themeFillTint="3F"/>
-      </w:tcPr>
-    </w:tblStylePr>
-    <w:tblStylePr w:type="band1Horz">
-      <w:tblPr/>
-      <w:tcPr>
-        <w:tcBorders>
-          <w:top w:val="single" w:sz="8" w:space="0" w:color="8064A2" w:themeColor="accent4"/>
-          <w:left w:val="single" w:sz="8" w:space="0" w:color="8064A2" w:themeColor="accent4"/>
-          <w:bottom w:val="single" w:sz="8" w:space="0" w:color="8064A2" w:themeColor="accent4"/>
-          <w:right w:val="single" w:sz="8" w:space="0" w:color="8064A2" w:themeColor="accent4"/>
-          <w:insideV w:val="single" w:sz="8" w:space="0" w:color="8064A2" w:themeColor="accent4"/>
-        </w:tcBorders>
-        <w:shd w:val="clear" w:color="auto" w:fill="DFD8E8" w:themeFill="accent4" w:themeFillTint="3F"/>
-      </w:tcPr>
-    </w:tblStylePr>
-    <w:tblStylePr w:type="band2Horz">
-      <w:tblPr/>
-      <w:tcPr>
-        <w:tcBorders>
-          <w:top w:val="single" w:sz="8" w:space="0" w:color="8064A2" w:themeColor="accent4"/>
-          <w:left w:val="single" w:sz="8" w:space="0" w:color="8064A2" w:themeColor="accent4"/>
-          <w:bottom w:val="single" w:sz="8" w:space="0" w:color="8064A2" w:themeColor="accent4"/>
-          <w:right w:val="single" w:sz="8" w:space="0" w:color="8064A2" w:themeColor="accent4"/>
-          <w:insideV w:val="single" w:sz="8" w:space="0" w:color="8064A2" w:themeColor="accent4"/>
-        </w:tcBorders>
-      </w:tcPr>
-    </w:tblStylePr>
   </w:style>
 </w:styles>
 </file>

</xml_diff>

<commit_message>
Se agrego el caso de uso 5. Calificar un producto
</commit_message>
<xml_diff>
--- a/Casos de uso.docx
+++ b/Casos de uso.docx
@@ -2452,6 +2452,899 @@
                 <w:sz w:val="28"/>
               </w:rPr>
               <w:t>Siempre que termine de elegir y pagar sus productos, se le pedirá que finalice su compra.</w:t>
+            </w:r>
+          </w:p>
+        </w:tc>
+      </w:tr>
+    </w:tbl>
+    <w:p/>
+    <w:tbl>
+      <w:tblPr>
+        <w:tblStyle w:val="Cuadrculaclara-nfasis4"/>
+        <w:tblW w:w="8829" w:type="dxa"/>
+        <w:tblLook w:val="04A0" w:firstRow="1" w:lastRow="0" w:firstColumn="1" w:lastColumn="0" w:noHBand="0" w:noVBand="1"/>
+      </w:tblPr>
+      <w:tblGrid>
+        <w:gridCol w:w="3096"/>
+        <w:gridCol w:w="5733"/>
+      </w:tblGrid>
+      <w:tr>
+        <w:trPr>
+          <w:cnfStyle w:val="100000000000" w:firstRow="1" w:lastRow="0" w:firstColumn="0" w:lastColumn="0" w:oddVBand="0" w:evenVBand="0" w:oddHBand="0" w:evenHBand="0" w:firstRowFirstColumn="0" w:firstRowLastColumn="0" w:lastRowFirstColumn="0" w:lastRowLastColumn="0"/>
+          <w:trHeight w:val="663"/>
+        </w:trPr>
+        <w:tc>
+          <w:tcPr>
+            <w:cnfStyle w:val="001000000000" w:firstRow="0" w:lastRow="0" w:firstColumn="1" w:lastColumn="0" w:oddVBand="0" w:evenVBand="0" w:oddHBand="0" w:evenHBand="0" w:firstRowFirstColumn="0" w:firstRowLastColumn="0" w:lastRowFirstColumn="0" w:lastRowLastColumn="0"/>
+            <w:tcW w:w="3096" w:type="dxa"/>
+            <w:hideMark/>
+          </w:tcPr>
+          <w:p>
+            <w:pPr>
+              <w:rPr>
+                <w:rFonts w:ascii="Arial" w:hAnsi="Arial" w:cs="Arial"/>
+                <w:sz w:val="28"/>
+              </w:rPr>
+            </w:pPr>
+            <w:r>
+              <w:rPr>
+                <w:rFonts w:ascii="Arial" w:hAnsi="Arial" w:cs="Arial"/>
+                <w:sz w:val="28"/>
+              </w:rPr>
+              <w:t>ID y Nombre:</w:t>
+            </w:r>
+          </w:p>
+        </w:tc>
+        <w:tc>
+          <w:tcPr>
+            <w:tcW w:w="5733" w:type="dxa"/>
+            <w:hideMark/>
+          </w:tcPr>
+          <w:p>
+            <w:pPr>
+              <w:cnfStyle w:val="100000000000" w:firstRow="1" w:lastRow="0" w:firstColumn="0" w:lastColumn="0" w:oddVBand="0" w:evenVBand="0" w:oddHBand="0" w:evenHBand="0" w:firstRowFirstColumn="0" w:firstRowLastColumn="0" w:lastRowFirstColumn="0" w:lastRowLastColumn="0"/>
+              <w:rPr>
+                <w:rFonts w:ascii="Arial" w:hAnsi="Arial" w:cs="Arial"/>
+                <w:sz w:val="28"/>
+              </w:rPr>
+            </w:pPr>
+            <w:r>
+              <w:rPr>
+                <w:rFonts w:ascii="Arial" w:hAnsi="Arial" w:cs="Arial"/>
+                <w:sz w:val="28"/>
+              </w:rPr>
+              <w:t>CU-05 Calificar un producto.</w:t>
+            </w:r>
+          </w:p>
+        </w:tc>
+      </w:tr>
+      <w:tr>
+        <w:trPr>
+          <w:cnfStyle w:val="000000100000" w:firstRow="0" w:lastRow="0" w:firstColumn="0" w:lastColumn="0" w:oddVBand="0" w:evenVBand="0" w:oddHBand="1" w:evenHBand="0" w:firstRowFirstColumn="0" w:firstRowLastColumn="0" w:lastRowFirstColumn="0" w:lastRowLastColumn="0"/>
+          <w:trHeight w:val="663"/>
+        </w:trPr>
+        <w:tc>
+          <w:tcPr>
+            <w:cnfStyle w:val="001000000000" w:firstRow="0" w:lastRow="0" w:firstColumn="1" w:lastColumn="0" w:oddVBand="0" w:evenVBand="0" w:oddHBand="0" w:evenHBand="0" w:firstRowFirstColumn="0" w:firstRowLastColumn="0" w:lastRowFirstColumn="0" w:lastRowLastColumn="0"/>
+            <w:tcW w:w="3096" w:type="dxa"/>
+            <w:hideMark/>
+          </w:tcPr>
+          <w:p>
+            <w:pPr>
+              <w:rPr>
+                <w:rFonts w:ascii="Arial" w:hAnsi="Arial" w:cs="Arial"/>
+                <w:sz w:val="28"/>
+              </w:rPr>
+            </w:pPr>
+            <w:r>
+              <w:rPr>
+                <w:rFonts w:ascii="Arial" w:hAnsi="Arial" w:cs="Arial"/>
+                <w:sz w:val="28"/>
+              </w:rPr>
+              <w:t>Creado por:</w:t>
+            </w:r>
+          </w:p>
+        </w:tc>
+        <w:tc>
+          <w:tcPr>
+            <w:tcW w:w="5733" w:type="dxa"/>
+            <w:hideMark/>
+          </w:tcPr>
+          <w:p>
+            <w:pPr>
+              <w:cnfStyle w:val="000000100000" w:firstRow="0" w:lastRow="0" w:firstColumn="0" w:lastColumn="0" w:oddVBand="0" w:evenVBand="0" w:oddHBand="1" w:evenHBand="0" w:firstRowFirstColumn="0" w:firstRowLastColumn="0" w:lastRowFirstColumn="0" w:lastRowLastColumn="0"/>
+              <w:rPr>
+                <w:rFonts w:ascii="Arial" w:hAnsi="Arial" w:cs="Arial"/>
+                <w:sz w:val="28"/>
+              </w:rPr>
+            </w:pPr>
+            <w:r>
+              <w:rPr>
+                <w:rFonts w:ascii="Arial" w:hAnsi="Arial" w:cs="Arial"/>
+                <w:sz w:val="28"/>
+              </w:rPr>
+              <w:t>Brenda Estela Ramírez Álvarez</w:t>
+            </w:r>
+          </w:p>
+        </w:tc>
+      </w:tr>
+      <w:tr>
+        <w:trPr>
+          <w:cnfStyle w:val="000000010000" w:firstRow="0" w:lastRow="0" w:firstColumn="0" w:lastColumn="0" w:oddVBand="0" w:evenVBand="0" w:oddHBand="0" w:evenHBand="1" w:firstRowFirstColumn="0" w:firstRowLastColumn="0" w:lastRowFirstColumn="0" w:lastRowLastColumn="0"/>
+          <w:trHeight w:val="626"/>
+        </w:trPr>
+        <w:tc>
+          <w:tcPr>
+            <w:cnfStyle w:val="001000000000" w:firstRow="0" w:lastRow="0" w:firstColumn="1" w:lastColumn="0" w:oddVBand="0" w:evenVBand="0" w:oddHBand="0" w:evenHBand="0" w:firstRowFirstColumn="0" w:firstRowLastColumn="0" w:lastRowFirstColumn="0" w:lastRowLastColumn="0"/>
+            <w:tcW w:w="3096" w:type="dxa"/>
+            <w:hideMark/>
+          </w:tcPr>
+          <w:p>
+            <w:pPr>
+              <w:rPr>
+                <w:rFonts w:ascii="Arial" w:hAnsi="Arial" w:cs="Arial"/>
+                <w:sz w:val="28"/>
+              </w:rPr>
+            </w:pPr>
+            <w:r>
+              <w:rPr>
+                <w:rFonts w:ascii="Arial" w:hAnsi="Arial" w:cs="Arial"/>
+                <w:sz w:val="28"/>
+              </w:rPr>
+              <w:t>Fecha de creación:</w:t>
+            </w:r>
+          </w:p>
+        </w:tc>
+        <w:tc>
+          <w:tcPr>
+            <w:tcW w:w="5733" w:type="dxa"/>
+            <w:hideMark/>
+          </w:tcPr>
+          <w:p>
+            <w:pPr>
+              <w:cnfStyle w:val="000000010000" w:firstRow="0" w:lastRow="0" w:firstColumn="0" w:lastColumn="0" w:oddVBand="0" w:evenVBand="0" w:oddHBand="0" w:evenHBand="1" w:firstRowFirstColumn="0" w:firstRowLastColumn="0" w:lastRowFirstColumn="0" w:lastRowLastColumn="0"/>
+              <w:rPr>
+                <w:rFonts w:ascii="Arial" w:hAnsi="Arial" w:cs="Arial"/>
+                <w:sz w:val="28"/>
+              </w:rPr>
+            </w:pPr>
+            <w:r>
+              <w:rPr>
+                <w:rFonts w:ascii="Arial" w:hAnsi="Arial" w:cs="Arial"/>
+                <w:sz w:val="28"/>
+              </w:rPr>
+              <w:t>05/12/2021</w:t>
+            </w:r>
+          </w:p>
+        </w:tc>
+      </w:tr>
+      <w:tr>
+        <w:trPr>
+          <w:cnfStyle w:val="000000100000" w:firstRow="0" w:lastRow="0" w:firstColumn="0" w:lastColumn="0" w:oddVBand="0" w:evenVBand="0" w:oddHBand="1" w:evenHBand="0" w:firstRowFirstColumn="0" w:firstRowLastColumn="0" w:lastRowFirstColumn="0" w:lastRowLastColumn="0"/>
+          <w:trHeight w:val="663"/>
+        </w:trPr>
+        <w:tc>
+          <w:tcPr>
+            <w:cnfStyle w:val="001000000000" w:firstRow="0" w:lastRow="0" w:firstColumn="1" w:lastColumn="0" w:oddVBand="0" w:evenVBand="0" w:oddHBand="0" w:evenHBand="0" w:firstRowFirstColumn="0" w:firstRowLastColumn="0" w:lastRowFirstColumn="0" w:lastRowLastColumn="0"/>
+            <w:tcW w:w="3096" w:type="dxa"/>
+            <w:hideMark/>
+          </w:tcPr>
+          <w:p>
+            <w:pPr>
+              <w:rPr>
+                <w:rFonts w:ascii="Arial" w:hAnsi="Arial" w:cs="Arial"/>
+                <w:sz w:val="28"/>
+              </w:rPr>
+            </w:pPr>
+            <w:r>
+              <w:rPr>
+                <w:rFonts w:ascii="Arial" w:hAnsi="Arial" w:cs="Arial"/>
+                <w:sz w:val="28"/>
+              </w:rPr>
+              <w:t>Actor primario:</w:t>
+            </w:r>
+          </w:p>
+        </w:tc>
+        <w:tc>
+          <w:tcPr>
+            <w:tcW w:w="5733" w:type="dxa"/>
+            <w:hideMark/>
+          </w:tcPr>
+          <w:p>
+            <w:pPr>
+              <w:cnfStyle w:val="000000100000" w:firstRow="0" w:lastRow="0" w:firstColumn="0" w:lastColumn="0" w:oddVBand="0" w:evenVBand="0" w:oddHBand="1" w:evenHBand="0" w:firstRowFirstColumn="0" w:firstRowLastColumn="0" w:lastRowFirstColumn="0" w:lastRowLastColumn="0"/>
+              <w:rPr>
+                <w:rFonts w:ascii="Arial" w:hAnsi="Arial" w:cs="Arial"/>
+                <w:sz w:val="28"/>
+              </w:rPr>
+            </w:pPr>
+            <w:r>
+              <w:rPr>
+                <w:rFonts w:ascii="Arial" w:hAnsi="Arial" w:cs="Arial"/>
+                <w:sz w:val="28"/>
+              </w:rPr>
+              <w:t>Comprador</w:t>
+            </w:r>
+          </w:p>
+        </w:tc>
+      </w:tr>
+      <w:tr>
+        <w:trPr>
+          <w:cnfStyle w:val="000000010000" w:firstRow="0" w:lastRow="0" w:firstColumn="0" w:lastColumn="0" w:oddVBand="0" w:evenVBand="0" w:oddHBand="0" w:evenHBand="1" w:firstRowFirstColumn="0" w:firstRowLastColumn="0" w:lastRowFirstColumn="0" w:lastRowLastColumn="0"/>
+          <w:trHeight w:val="626"/>
+        </w:trPr>
+        <w:tc>
+          <w:tcPr>
+            <w:cnfStyle w:val="001000000000" w:firstRow="0" w:lastRow="0" w:firstColumn="1" w:lastColumn="0" w:oddVBand="0" w:evenVBand="0" w:oddHBand="0" w:evenHBand="0" w:firstRowFirstColumn="0" w:firstRowLastColumn="0" w:lastRowFirstColumn="0" w:lastRowLastColumn="0"/>
+            <w:tcW w:w="3096" w:type="dxa"/>
+            <w:hideMark/>
+          </w:tcPr>
+          <w:p>
+            <w:pPr>
+              <w:rPr>
+                <w:rFonts w:ascii="Arial" w:hAnsi="Arial" w:cs="Arial"/>
+                <w:sz w:val="28"/>
+              </w:rPr>
+            </w:pPr>
+            <w:r>
+              <w:rPr>
+                <w:rFonts w:ascii="Arial" w:hAnsi="Arial" w:cs="Arial"/>
+                <w:sz w:val="28"/>
+              </w:rPr>
+              <w:t>Actores secundarios:</w:t>
+            </w:r>
+          </w:p>
+        </w:tc>
+        <w:tc>
+          <w:tcPr>
+            <w:tcW w:w="5733" w:type="dxa"/>
+            <w:hideMark/>
+          </w:tcPr>
+          <w:p>
+            <w:pPr>
+              <w:cnfStyle w:val="000000010000" w:firstRow="0" w:lastRow="0" w:firstColumn="0" w:lastColumn="0" w:oddVBand="0" w:evenVBand="0" w:oddHBand="0" w:evenHBand="1" w:firstRowFirstColumn="0" w:firstRowLastColumn="0" w:lastRowFirstColumn="0" w:lastRowLastColumn="0"/>
+              <w:rPr>
+                <w:rFonts w:ascii="Arial" w:hAnsi="Arial" w:cs="Arial"/>
+                <w:sz w:val="28"/>
+              </w:rPr>
+            </w:pPr>
+            <w:r>
+              <w:rPr>
+                <w:rFonts w:ascii="Arial" w:hAnsi="Arial" w:cs="Arial"/>
+                <w:sz w:val="28"/>
+              </w:rPr>
+              <w:t>Manejador de bases de datos</w:t>
+            </w:r>
+          </w:p>
+        </w:tc>
+      </w:tr>
+      <w:tr>
+        <w:trPr>
+          <w:cnfStyle w:val="000000100000" w:firstRow="0" w:lastRow="0" w:firstColumn="0" w:lastColumn="0" w:oddVBand="0" w:evenVBand="0" w:oddHBand="1" w:evenHBand="0" w:firstRowFirstColumn="0" w:firstRowLastColumn="0" w:lastRowFirstColumn="0" w:lastRowLastColumn="0"/>
+          <w:trHeight w:val="663"/>
+        </w:trPr>
+        <w:tc>
+          <w:tcPr>
+            <w:cnfStyle w:val="001000000000" w:firstRow="0" w:lastRow="0" w:firstColumn="1" w:lastColumn="0" w:oddVBand="0" w:evenVBand="0" w:oddHBand="0" w:evenHBand="0" w:firstRowFirstColumn="0" w:firstRowLastColumn="0" w:lastRowFirstColumn="0" w:lastRowLastColumn="0"/>
+            <w:tcW w:w="3096" w:type="dxa"/>
+            <w:hideMark/>
+          </w:tcPr>
+          <w:p>
+            <w:pPr>
+              <w:rPr>
+                <w:rFonts w:ascii="Arial" w:hAnsi="Arial" w:cs="Arial"/>
+                <w:sz w:val="28"/>
+              </w:rPr>
+            </w:pPr>
+            <w:r>
+              <w:rPr>
+                <w:rFonts w:ascii="Arial" w:hAnsi="Arial" w:cs="Arial"/>
+                <w:sz w:val="28"/>
+              </w:rPr>
+              <w:t>Descripción:</w:t>
+            </w:r>
+          </w:p>
+        </w:tc>
+        <w:tc>
+          <w:tcPr>
+            <w:tcW w:w="5733" w:type="dxa"/>
+            <w:hideMark/>
+          </w:tcPr>
+          <w:p>
+            <w:pPr>
+              <w:cnfStyle w:val="000000100000" w:firstRow="0" w:lastRow="0" w:firstColumn="0" w:lastColumn="0" w:oddVBand="0" w:evenVBand="0" w:oddHBand="1" w:evenHBand="0" w:firstRowFirstColumn="0" w:firstRowLastColumn="0" w:lastRowFirstColumn="0" w:lastRowLastColumn="0"/>
+              <w:rPr>
+                <w:rFonts w:ascii="Arial" w:hAnsi="Arial" w:cs="Arial"/>
+                <w:sz w:val="28"/>
+              </w:rPr>
+            </w:pPr>
+            <w:r>
+              <w:rPr>
+                <w:rFonts w:ascii="Arial" w:hAnsi="Arial" w:cs="Arial"/>
+                <w:sz w:val="28"/>
+              </w:rPr>
+              <w:t>El comprador califica un producto al finalizar su compra o desde la página principal.</w:t>
+            </w:r>
+          </w:p>
+        </w:tc>
+      </w:tr>
+      <w:tr>
+        <w:trPr>
+          <w:cnfStyle w:val="000000010000" w:firstRow="0" w:lastRow="0" w:firstColumn="0" w:lastColumn="0" w:oddVBand="0" w:evenVBand="0" w:oddHBand="0" w:evenHBand="1" w:firstRowFirstColumn="0" w:firstRowLastColumn="0" w:lastRowFirstColumn="0" w:lastRowLastColumn="0"/>
+          <w:trHeight w:val="626"/>
+        </w:trPr>
+        <w:tc>
+          <w:tcPr>
+            <w:cnfStyle w:val="001000000000" w:firstRow="0" w:lastRow="0" w:firstColumn="1" w:lastColumn="0" w:oddVBand="0" w:evenVBand="0" w:oddHBand="0" w:evenHBand="0" w:firstRowFirstColumn="0" w:firstRowLastColumn="0" w:lastRowFirstColumn="0" w:lastRowLastColumn="0"/>
+            <w:tcW w:w="3096" w:type="dxa"/>
+            <w:hideMark/>
+          </w:tcPr>
+          <w:p>
+            <w:pPr>
+              <w:rPr>
+                <w:rFonts w:ascii="Arial" w:hAnsi="Arial" w:cs="Arial"/>
+                <w:sz w:val="28"/>
+              </w:rPr>
+            </w:pPr>
+            <w:r>
+              <w:rPr>
+                <w:rFonts w:ascii="Arial" w:hAnsi="Arial" w:cs="Arial"/>
+                <w:sz w:val="28"/>
+              </w:rPr>
+              <w:t xml:space="preserve">Disparador – </w:t>
+            </w:r>
+            <w:proofErr w:type="spellStart"/>
+            <w:r>
+              <w:rPr>
+                <w:rFonts w:ascii="Arial" w:hAnsi="Arial" w:cs="Arial"/>
+                <w:sz w:val="28"/>
+              </w:rPr>
+              <w:t>trigger</w:t>
+            </w:r>
+            <w:proofErr w:type="spellEnd"/>
+            <w:r>
+              <w:rPr>
+                <w:rFonts w:ascii="Arial" w:hAnsi="Arial" w:cs="Arial"/>
+                <w:sz w:val="28"/>
+              </w:rPr>
+              <w:t>:</w:t>
+            </w:r>
+          </w:p>
+        </w:tc>
+        <w:tc>
+          <w:tcPr>
+            <w:tcW w:w="5733" w:type="dxa"/>
+            <w:hideMark/>
+          </w:tcPr>
+          <w:p>
+            <w:pPr>
+              <w:cnfStyle w:val="000000010000" w:firstRow="0" w:lastRow="0" w:firstColumn="0" w:lastColumn="0" w:oddVBand="0" w:evenVBand="0" w:oddHBand="0" w:evenHBand="1" w:firstRowFirstColumn="0" w:firstRowLastColumn="0" w:lastRowFirstColumn="0" w:lastRowLastColumn="0"/>
+              <w:rPr>
+                <w:rFonts w:ascii="Arial" w:hAnsi="Arial" w:cs="Arial"/>
+                <w:sz w:val="28"/>
+              </w:rPr>
+            </w:pPr>
+            <w:r>
+              <w:rPr>
+                <w:rFonts w:ascii="Arial" w:hAnsi="Arial" w:cs="Arial"/>
+                <w:sz w:val="28"/>
+              </w:rPr>
+              <w:t>El comprador indica (por medio de un botón) que sea calificar un producto, ya sea desde la página principal o al finalizar su compra.</w:t>
+            </w:r>
+          </w:p>
+        </w:tc>
+      </w:tr>
+      <w:tr>
+        <w:trPr>
+          <w:cnfStyle w:val="000000100000" w:firstRow="0" w:lastRow="0" w:firstColumn="0" w:lastColumn="0" w:oddVBand="0" w:evenVBand="0" w:oddHBand="1" w:evenHBand="0" w:firstRowFirstColumn="0" w:firstRowLastColumn="0" w:lastRowFirstColumn="0" w:lastRowLastColumn="0"/>
+          <w:trHeight w:val="663"/>
+        </w:trPr>
+        <w:tc>
+          <w:tcPr>
+            <w:cnfStyle w:val="001000000000" w:firstRow="0" w:lastRow="0" w:firstColumn="1" w:lastColumn="0" w:oddVBand="0" w:evenVBand="0" w:oddHBand="0" w:evenHBand="0" w:firstRowFirstColumn="0" w:firstRowLastColumn="0" w:lastRowFirstColumn="0" w:lastRowLastColumn="0"/>
+            <w:tcW w:w="3096" w:type="dxa"/>
+            <w:hideMark/>
+          </w:tcPr>
+          <w:p>
+            <w:pPr>
+              <w:rPr>
+                <w:rFonts w:ascii="Arial" w:hAnsi="Arial" w:cs="Arial"/>
+                <w:sz w:val="28"/>
+              </w:rPr>
+            </w:pPr>
+            <w:r>
+              <w:rPr>
+                <w:rFonts w:ascii="Arial" w:hAnsi="Arial" w:cs="Arial"/>
+                <w:sz w:val="28"/>
+              </w:rPr>
+              <w:t>Pre-Condiciones:</w:t>
+            </w:r>
+          </w:p>
+        </w:tc>
+        <w:tc>
+          <w:tcPr>
+            <w:tcW w:w="5733" w:type="dxa"/>
+            <w:hideMark/>
+          </w:tcPr>
+          <w:p>
+            <w:pPr>
+              <w:cnfStyle w:val="000000100000" w:firstRow="0" w:lastRow="0" w:firstColumn="0" w:lastColumn="0" w:oddVBand="0" w:evenVBand="0" w:oddHBand="1" w:evenHBand="0" w:firstRowFirstColumn="0" w:firstRowLastColumn="0" w:lastRowFirstColumn="0" w:lastRowLastColumn="0"/>
+              <w:rPr>
+                <w:rFonts w:ascii="Arial" w:hAnsi="Arial" w:cs="Arial"/>
+                <w:sz w:val="28"/>
+              </w:rPr>
+            </w:pPr>
+            <w:r>
+              <w:rPr>
+                <w:rFonts w:ascii="Arial" w:hAnsi="Arial" w:cs="Arial"/>
+                <w:sz w:val="28"/>
+              </w:rPr>
+              <w:t>Pre-01 El comprador debe ingresar con su cuenta.</w:t>
+            </w:r>
+          </w:p>
+          <w:p>
+            <w:pPr>
+              <w:cnfStyle w:val="000000100000" w:firstRow="0" w:lastRow="0" w:firstColumn="0" w:lastColumn="0" w:oddVBand="0" w:evenVBand="0" w:oddHBand="1" w:evenHBand="0" w:firstRowFirstColumn="0" w:firstRowLastColumn="0" w:lastRowFirstColumn="0" w:lastRowLastColumn="0"/>
+              <w:rPr>
+                <w:rFonts w:ascii="Arial" w:hAnsi="Arial" w:cs="Arial"/>
+                <w:sz w:val="28"/>
+              </w:rPr>
+            </w:pPr>
+            <w:r>
+              <w:rPr>
+                <w:rFonts w:ascii="Arial" w:hAnsi="Arial" w:cs="Arial"/>
+                <w:sz w:val="28"/>
+              </w:rPr>
+              <w:t>Pre-02 El comprador debe finalizar su compra.</w:t>
+            </w:r>
+          </w:p>
+        </w:tc>
+      </w:tr>
+      <w:tr>
+        <w:trPr>
+          <w:cnfStyle w:val="000000010000" w:firstRow="0" w:lastRow="0" w:firstColumn="0" w:lastColumn="0" w:oddVBand="0" w:evenVBand="0" w:oddHBand="0" w:evenHBand="1" w:firstRowFirstColumn="0" w:firstRowLastColumn="0" w:lastRowFirstColumn="0" w:lastRowLastColumn="0"/>
+          <w:trHeight w:val="663"/>
+        </w:trPr>
+        <w:tc>
+          <w:tcPr>
+            <w:cnfStyle w:val="001000000000" w:firstRow="0" w:lastRow="0" w:firstColumn="1" w:lastColumn="0" w:oddVBand="0" w:evenVBand="0" w:oddHBand="0" w:evenHBand="0" w:firstRowFirstColumn="0" w:firstRowLastColumn="0" w:lastRowFirstColumn="0" w:lastRowLastColumn="0"/>
+            <w:tcW w:w="3096" w:type="dxa"/>
+            <w:hideMark/>
+          </w:tcPr>
+          <w:p>
+            <w:pPr>
+              <w:rPr>
+                <w:rFonts w:ascii="Arial" w:hAnsi="Arial" w:cs="Arial"/>
+                <w:sz w:val="28"/>
+              </w:rPr>
+            </w:pPr>
+            <w:proofErr w:type="spellStart"/>
+            <w:r>
+              <w:rPr>
+                <w:rFonts w:ascii="Arial" w:hAnsi="Arial" w:cs="Arial"/>
+                <w:sz w:val="28"/>
+              </w:rPr>
+              <w:lastRenderedPageBreak/>
+              <w:t>Pos</w:t>
+            </w:r>
+            <w:proofErr w:type="spellEnd"/>
+            <w:r>
+              <w:rPr>
+                <w:rFonts w:ascii="Arial" w:hAnsi="Arial" w:cs="Arial"/>
+                <w:sz w:val="28"/>
+              </w:rPr>
+              <w:t>-Condiciones:</w:t>
+            </w:r>
+          </w:p>
+        </w:tc>
+        <w:tc>
+          <w:tcPr>
+            <w:tcW w:w="5733" w:type="dxa"/>
+            <w:hideMark/>
+          </w:tcPr>
+          <w:p>
+            <w:pPr>
+              <w:cnfStyle w:val="000000010000" w:firstRow="0" w:lastRow="0" w:firstColumn="0" w:lastColumn="0" w:oddVBand="0" w:evenVBand="0" w:oddHBand="0" w:evenHBand="1" w:firstRowFirstColumn="0" w:firstRowLastColumn="0" w:lastRowFirstColumn="0" w:lastRowLastColumn="0"/>
+              <w:rPr>
+                <w:rFonts w:ascii="Arial" w:hAnsi="Arial" w:cs="Arial"/>
+                <w:sz w:val="28"/>
+              </w:rPr>
+            </w:pPr>
+            <w:proofErr w:type="spellStart"/>
+            <w:r>
+              <w:rPr>
+                <w:rFonts w:ascii="Arial" w:hAnsi="Arial" w:cs="Arial"/>
+                <w:sz w:val="28"/>
+              </w:rPr>
+              <w:t>Pos</w:t>
+            </w:r>
+            <w:proofErr w:type="spellEnd"/>
+            <w:r>
+              <w:rPr>
+                <w:rFonts w:ascii="Arial" w:hAnsi="Arial" w:cs="Arial"/>
+                <w:sz w:val="28"/>
+              </w:rPr>
+              <w:t>- 01 Se le redirige a la página para calificar un producto.</w:t>
+            </w:r>
+          </w:p>
+        </w:tc>
+      </w:tr>
+      <w:tr>
+        <w:trPr>
+          <w:cnfStyle w:val="000000100000" w:firstRow="0" w:lastRow="0" w:firstColumn="0" w:lastColumn="0" w:oddVBand="0" w:evenVBand="0" w:oddHBand="1" w:evenHBand="0" w:firstRowFirstColumn="0" w:firstRowLastColumn="0" w:lastRowFirstColumn="0" w:lastRowLastColumn="0"/>
+          <w:trHeight w:val="663"/>
+        </w:trPr>
+        <w:tc>
+          <w:tcPr>
+            <w:cnfStyle w:val="001000000000" w:firstRow="0" w:lastRow="0" w:firstColumn="1" w:lastColumn="0" w:oddVBand="0" w:evenVBand="0" w:oddHBand="0" w:evenHBand="0" w:firstRowFirstColumn="0" w:firstRowLastColumn="0" w:lastRowFirstColumn="0" w:lastRowLastColumn="0"/>
+            <w:tcW w:w="3096" w:type="dxa"/>
+            <w:hideMark/>
+          </w:tcPr>
+          <w:p>
+            <w:pPr>
+              <w:rPr>
+                <w:rFonts w:ascii="Arial" w:hAnsi="Arial" w:cs="Arial"/>
+                <w:sz w:val="28"/>
+              </w:rPr>
+            </w:pPr>
+            <w:r>
+              <w:rPr>
+                <w:rFonts w:ascii="Arial" w:hAnsi="Arial" w:cs="Arial"/>
+                <w:sz w:val="28"/>
+              </w:rPr>
+              <w:t>Flujo Principal</w:t>
+            </w:r>
+          </w:p>
+        </w:tc>
+        <w:tc>
+          <w:tcPr>
+            <w:tcW w:w="5733" w:type="dxa"/>
+            <w:hideMark/>
+          </w:tcPr>
+          <w:p>
+            <w:pPr>
+              <w:pStyle w:val="Prrafodelista"/>
+              <w:numPr>
+                <w:ilvl w:val="0"/>
+                <w:numId w:val="2"/>
+              </w:numPr>
+              <w:cnfStyle w:val="000000100000" w:firstRow="0" w:lastRow="0" w:firstColumn="0" w:lastColumn="0" w:oddVBand="0" w:evenVBand="0" w:oddHBand="1" w:evenHBand="0" w:firstRowFirstColumn="0" w:firstRowLastColumn="0" w:lastRowFirstColumn="0" w:lastRowLastColumn="0"/>
+              <w:rPr>
+                <w:rFonts w:ascii="Arial" w:hAnsi="Arial" w:cs="Arial"/>
+                <w:sz w:val="28"/>
+              </w:rPr>
+            </w:pPr>
+            <w:r>
+              <w:rPr>
+                <w:rFonts w:ascii="Arial" w:hAnsi="Arial" w:cs="Arial"/>
+                <w:sz w:val="28"/>
+              </w:rPr>
+              <w:t>El comprador presiona el botón de calificar un producto.</w:t>
+            </w:r>
+          </w:p>
+          <w:p>
+            <w:pPr>
+              <w:pStyle w:val="Prrafodelista"/>
+              <w:numPr>
+                <w:ilvl w:val="0"/>
+                <w:numId w:val="2"/>
+              </w:numPr>
+              <w:cnfStyle w:val="000000100000" w:firstRow="0" w:lastRow="0" w:firstColumn="0" w:lastColumn="0" w:oddVBand="0" w:evenVBand="0" w:oddHBand="1" w:evenHBand="0" w:firstRowFirstColumn="0" w:firstRowLastColumn="0" w:lastRowFirstColumn="0" w:lastRowLastColumn="0"/>
+              <w:rPr>
+                <w:rFonts w:ascii="Arial" w:hAnsi="Arial" w:cs="Arial"/>
+                <w:sz w:val="28"/>
+              </w:rPr>
+            </w:pPr>
+            <w:r>
+              <w:rPr>
+                <w:rFonts w:ascii="Arial" w:hAnsi="Arial" w:cs="Arial"/>
+                <w:sz w:val="28"/>
+              </w:rPr>
+              <w:t>El sistema le muestra una lista de todos los productos que puede calificar.</w:t>
+            </w:r>
+          </w:p>
+          <w:p>
+            <w:pPr>
+              <w:pStyle w:val="Prrafodelista"/>
+              <w:numPr>
+                <w:ilvl w:val="0"/>
+                <w:numId w:val="2"/>
+              </w:numPr>
+              <w:cnfStyle w:val="000000100000" w:firstRow="0" w:lastRow="0" w:firstColumn="0" w:lastColumn="0" w:oddVBand="0" w:evenVBand="0" w:oddHBand="1" w:evenHBand="0" w:firstRowFirstColumn="0" w:firstRowLastColumn="0" w:lastRowFirstColumn="0" w:lastRowLastColumn="0"/>
+              <w:rPr>
+                <w:rFonts w:ascii="Arial" w:hAnsi="Arial" w:cs="Arial"/>
+                <w:sz w:val="28"/>
+              </w:rPr>
+            </w:pPr>
+            <w:r>
+              <w:rPr>
+                <w:rFonts w:ascii="Arial" w:hAnsi="Arial" w:cs="Arial"/>
+                <w:sz w:val="28"/>
+              </w:rPr>
+              <w:t>El comprador elige el producto a calificar.</w:t>
+            </w:r>
+          </w:p>
+          <w:p>
+            <w:pPr>
+              <w:pStyle w:val="Prrafodelista"/>
+              <w:numPr>
+                <w:ilvl w:val="0"/>
+                <w:numId w:val="2"/>
+              </w:numPr>
+              <w:cnfStyle w:val="000000100000" w:firstRow="0" w:lastRow="0" w:firstColumn="0" w:lastColumn="0" w:oddVBand="0" w:evenVBand="0" w:oddHBand="1" w:evenHBand="0" w:firstRowFirstColumn="0" w:firstRowLastColumn="0" w:lastRowFirstColumn="0" w:lastRowLastColumn="0"/>
+              <w:rPr>
+                <w:rFonts w:ascii="Arial" w:hAnsi="Arial" w:cs="Arial"/>
+                <w:sz w:val="28"/>
+              </w:rPr>
+            </w:pPr>
+            <w:r>
+              <w:rPr>
+                <w:rFonts w:ascii="Arial" w:hAnsi="Arial" w:cs="Arial"/>
+                <w:sz w:val="28"/>
+              </w:rPr>
+              <w:t>El sistema le muestra los criterios a evaluar, además de poder dejar un comentario.</w:t>
+            </w:r>
+          </w:p>
+          <w:p>
+            <w:pPr>
+              <w:pStyle w:val="Prrafodelista"/>
+              <w:numPr>
+                <w:ilvl w:val="0"/>
+                <w:numId w:val="2"/>
+              </w:numPr>
+              <w:cnfStyle w:val="000000100000" w:firstRow="0" w:lastRow="0" w:firstColumn="0" w:lastColumn="0" w:oddVBand="0" w:evenVBand="0" w:oddHBand="1" w:evenHBand="0" w:firstRowFirstColumn="0" w:firstRowLastColumn="0" w:lastRowFirstColumn="0" w:lastRowLastColumn="0"/>
+              <w:rPr>
+                <w:rFonts w:ascii="Arial" w:hAnsi="Arial" w:cs="Arial"/>
+                <w:sz w:val="28"/>
+              </w:rPr>
+            </w:pPr>
+            <w:r>
+              <w:rPr>
+                <w:rFonts w:ascii="Arial" w:hAnsi="Arial" w:cs="Arial"/>
+                <w:sz w:val="28"/>
+              </w:rPr>
+              <w:t>El comprador presiona el botón enviar.</w:t>
+            </w:r>
+          </w:p>
+          <w:p>
+            <w:pPr>
+              <w:pStyle w:val="Prrafodelista"/>
+              <w:numPr>
+                <w:ilvl w:val="0"/>
+                <w:numId w:val="2"/>
+              </w:numPr>
+              <w:cnfStyle w:val="000000100000" w:firstRow="0" w:lastRow="0" w:firstColumn="0" w:lastColumn="0" w:oddVBand="0" w:evenVBand="0" w:oddHBand="1" w:evenHBand="0" w:firstRowFirstColumn="0" w:firstRowLastColumn="0" w:lastRowFirstColumn="0" w:lastRowLastColumn="0"/>
+              <w:rPr>
+                <w:rFonts w:ascii="Arial" w:hAnsi="Arial" w:cs="Arial"/>
+                <w:sz w:val="28"/>
+              </w:rPr>
+            </w:pPr>
+            <w:r>
+              <w:rPr>
+                <w:rFonts w:ascii="Arial" w:hAnsi="Arial" w:cs="Arial"/>
+                <w:sz w:val="28"/>
+              </w:rPr>
+              <w:t>El sistema le muestra un mensaje de agradecimiento.</w:t>
+            </w:r>
+          </w:p>
+          <w:p>
+            <w:pPr>
+              <w:pStyle w:val="Prrafodelista"/>
+              <w:numPr>
+                <w:ilvl w:val="0"/>
+                <w:numId w:val="2"/>
+              </w:numPr>
+              <w:cnfStyle w:val="000000100000" w:firstRow="0" w:lastRow="0" w:firstColumn="0" w:lastColumn="0" w:oddVBand="0" w:evenVBand="0" w:oddHBand="1" w:evenHBand="0" w:firstRowFirstColumn="0" w:firstRowLastColumn="0" w:lastRowFirstColumn="0" w:lastRowLastColumn="0"/>
+              <w:rPr>
+                <w:rFonts w:ascii="Arial" w:hAnsi="Arial" w:cs="Arial"/>
+                <w:sz w:val="28"/>
+              </w:rPr>
+            </w:pPr>
+            <w:r>
+              <w:rPr>
+                <w:rFonts w:ascii="Arial" w:hAnsi="Arial" w:cs="Arial"/>
+                <w:sz w:val="28"/>
+              </w:rPr>
+              <w:t>Se le redirige a la página principal.</w:t>
+            </w:r>
+          </w:p>
+        </w:tc>
+      </w:tr>
+      <w:tr>
+        <w:trPr>
+          <w:cnfStyle w:val="000000010000" w:firstRow="0" w:lastRow="0" w:firstColumn="0" w:lastColumn="0" w:oddVBand="0" w:evenVBand="0" w:oddHBand="0" w:evenHBand="1" w:firstRowFirstColumn="0" w:firstRowLastColumn="0" w:lastRowFirstColumn="0" w:lastRowLastColumn="0"/>
+          <w:trHeight w:val="663"/>
+        </w:trPr>
+        <w:tc>
+          <w:tcPr>
+            <w:cnfStyle w:val="001000000000" w:firstRow="0" w:lastRow="0" w:firstColumn="1" w:lastColumn="0" w:oddVBand="0" w:evenVBand="0" w:oddHBand="0" w:evenHBand="0" w:firstRowFirstColumn="0" w:firstRowLastColumn="0" w:lastRowFirstColumn="0" w:lastRowLastColumn="0"/>
+            <w:tcW w:w="3096" w:type="dxa"/>
+          </w:tcPr>
+          <w:p>
+            <w:pPr>
+              <w:rPr>
+                <w:rFonts w:ascii="Arial" w:hAnsi="Arial" w:cs="Arial"/>
+                <w:sz w:val="28"/>
+              </w:rPr>
+            </w:pPr>
+            <w:r>
+              <w:rPr>
+                <w:rFonts w:ascii="Arial" w:hAnsi="Arial" w:cs="Arial"/>
+                <w:sz w:val="28"/>
+              </w:rPr>
+              <w:t>Flujo Alternativo:</w:t>
+            </w:r>
+          </w:p>
+          <w:p>
+            <w:pPr>
+              <w:rPr>
+                <w:rFonts w:ascii="Arial" w:hAnsi="Arial" w:cs="Arial"/>
+                <w:sz w:val="28"/>
+              </w:rPr>
+            </w:pPr>
+          </w:p>
+        </w:tc>
+        <w:tc>
+          <w:tcPr>
+            <w:tcW w:w="5733" w:type="dxa"/>
+            <w:hideMark/>
+          </w:tcPr>
+          <w:p>
+            <w:pPr>
+              <w:cnfStyle w:val="000000010000" w:firstRow="0" w:lastRow="0" w:firstColumn="0" w:lastColumn="0" w:oddVBand="0" w:evenVBand="0" w:oddHBand="0" w:evenHBand="1" w:firstRowFirstColumn="0" w:firstRowLastColumn="0" w:lastRowFirstColumn="0" w:lastRowLastColumn="0"/>
+              <w:rPr>
+                <w:rFonts w:ascii="Arial" w:hAnsi="Arial" w:cs="Arial"/>
+                <w:sz w:val="28"/>
+              </w:rPr>
+            </w:pPr>
+            <w:r>
+              <w:rPr>
+                <w:rFonts w:ascii="Arial" w:hAnsi="Arial" w:cs="Arial"/>
+                <w:sz w:val="28"/>
+              </w:rPr>
+              <w:t>En el paso 1 el comprador presiona el botón de calificar un producto.</w:t>
+            </w:r>
+          </w:p>
+          <w:p>
+            <w:pPr>
+              <w:pStyle w:val="Prrafodelista"/>
+              <w:numPr>
+                <w:ilvl w:val="1"/>
+                <w:numId w:val="3"/>
+              </w:numPr>
+              <w:cnfStyle w:val="000000010000" w:firstRow="0" w:lastRow="0" w:firstColumn="0" w:lastColumn="0" w:oddVBand="0" w:evenVBand="0" w:oddHBand="0" w:evenHBand="1" w:firstRowFirstColumn="0" w:firstRowLastColumn="0" w:lastRowFirstColumn="0" w:lastRowLastColumn="0"/>
+              <w:rPr>
+                <w:rFonts w:ascii="Arial" w:hAnsi="Arial" w:cs="Arial"/>
+                <w:sz w:val="28"/>
+              </w:rPr>
+            </w:pPr>
+            <w:r>
+              <w:rPr>
+                <w:rFonts w:ascii="Arial" w:hAnsi="Arial" w:cs="Arial"/>
+                <w:sz w:val="28"/>
+              </w:rPr>
+              <w:t>El sistema se lo muestra al finalizar su compra.</w:t>
+            </w:r>
+          </w:p>
+          <w:p>
+            <w:pPr>
+              <w:pStyle w:val="Prrafodelista"/>
+              <w:numPr>
+                <w:ilvl w:val="1"/>
+                <w:numId w:val="3"/>
+              </w:numPr>
+              <w:cnfStyle w:val="000000010000" w:firstRow="0" w:lastRow="0" w:firstColumn="0" w:lastColumn="0" w:oddVBand="0" w:evenVBand="0" w:oddHBand="0" w:evenHBand="1" w:firstRowFirstColumn="0" w:firstRowLastColumn="0" w:lastRowFirstColumn="0" w:lastRowLastColumn="0"/>
+              <w:rPr>
+                <w:rFonts w:ascii="Arial" w:hAnsi="Arial" w:cs="Arial"/>
+                <w:sz w:val="28"/>
+              </w:rPr>
+            </w:pPr>
+            <w:r>
+              <w:rPr>
+                <w:rFonts w:ascii="Arial" w:hAnsi="Arial" w:cs="Arial"/>
+                <w:sz w:val="28"/>
+              </w:rPr>
+              <w:t>Regresa a 2.</w:t>
+            </w:r>
+          </w:p>
+        </w:tc>
+      </w:tr>
+      <w:tr>
+        <w:trPr>
+          <w:cnfStyle w:val="000000100000" w:firstRow="0" w:lastRow="0" w:firstColumn="0" w:lastColumn="0" w:oddVBand="0" w:evenVBand="0" w:oddHBand="1" w:evenHBand="0" w:firstRowFirstColumn="0" w:firstRowLastColumn="0" w:lastRowFirstColumn="0" w:lastRowLastColumn="0"/>
+          <w:trHeight w:val="663"/>
+        </w:trPr>
+        <w:tc>
+          <w:tcPr>
+            <w:cnfStyle w:val="001000000000" w:firstRow="0" w:lastRow="0" w:firstColumn="1" w:lastColumn="0" w:oddVBand="0" w:evenVBand="0" w:oddHBand="0" w:evenHBand="0" w:firstRowFirstColumn="0" w:firstRowLastColumn="0" w:lastRowFirstColumn="0" w:lastRowLastColumn="0"/>
+            <w:tcW w:w="3096" w:type="dxa"/>
+            <w:hideMark/>
+          </w:tcPr>
+          <w:p>
+            <w:pPr>
+              <w:rPr>
+                <w:rFonts w:ascii="Arial" w:hAnsi="Arial" w:cs="Arial"/>
+                <w:sz w:val="28"/>
+              </w:rPr>
+            </w:pPr>
+            <w:r>
+              <w:rPr>
+                <w:rFonts w:ascii="Arial" w:hAnsi="Arial" w:cs="Arial"/>
+                <w:sz w:val="28"/>
+              </w:rPr>
+              <w:t>Prioridad:</w:t>
+            </w:r>
+          </w:p>
+        </w:tc>
+        <w:tc>
+          <w:tcPr>
+            <w:tcW w:w="5733" w:type="dxa"/>
+            <w:hideMark/>
+          </w:tcPr>
+          <w:p>
+            <w:pPr>
+              <w:cnfStyle w:val="000000100000" w:firstRow="0" w:lastRow="0" w:firstColumn="0" w:lastColumn="0" w:oddVBand="0" w:evenVBand="0" w:oddHBand="1" w:evenHBand="0" w:firstRowFirstColumn="0" w:firstRowLastColumn="0" w:lastRowFirstColumn="0" w:lastRowLastColumn="0"/>
+              <w:rPr>
+                <w:rFonts w:ascii="Arial" w:hAnsi="Arial" w:cs="Arial"/>
+                <w:sz w:val="28"/>
+              </w:rPr>
+            </w:pPr>
+            <w:r>
+              <w:rPr>
+                <w:rFonts w:ascii="Arial" w:hAnsi="Arial" w:cs="Arial"/>
+                <w:sz w:val="28"/>
+              </w:rPr>
+              <w:t>Media</w:t>
+            </w:r>
+          </w:p>
+        </w:tc>
+      </w:tr>
+      <w:tr>
+        <w:trPr>
+          <w:cnfStyle w:val="000000010000" w:firstRow="0" w:lastRow="0" w:firstColumn="0" w:lastColumn="0" w:oddVBand="0" w:evenVBand="0" w:oddHBand="0" w:evenHBand="1" w:firstRowFirstColumn="0" w:firstRowLastColumn="0" w:lastRowFirstColumn="0" w:lastRowLastColumn="0"/>
+          <w:trHeight w:val="663"/>
+        </w:trPr>
+        <w:tc>
+          <w:tcPr>
+            <w:cnfStyle w:val="001000000000" w:firstRow="0" w:lastRow="0" w:firstColumn="1" w:lastColumn="0" w:oddVBand="0" w:evenVBand="0" w:oddHBand="0" w:evenHBand="0" w:firstRowFirstColumn="0" w:firstRowLastColumn="0" w:lastRowFirstColumn="0" w:lastRowLastColumn="0"/>
+            <w:tcW w:w="3096" w:type="dxa"/>
+            <w:hideMark/>
+          </w:tcPr>
+          <w:p>
+            <w:pPr>
+              <w:rPr>
+                <w:rFonts w:ascii="Arial" w:hAnsi="Arial" w:cs="Arial"/>
+                <w:sz w:val="28"/>
+              </w:rPr>
+            </w:pPr>
+            <w:r>
+              <w:rPr>
+                <w:rFonts w:ascii="Arial" w:hAnsi="Arial" w:cs="Arial"/>
+                <w:sz w:val="28"/>
+              </w:rPr>
+              <w:t>Frecuencia de uso:</w:t>
+            </w:r>
+          </w:p>
+        </w:tc>
+        <w:tc>
+          <w:tcPr>
+            <w:tcW w:w="5733" w:type="dxa"/>
+            <w:hideMark/>
+          </w:tcPr>
+          <w:p>
+            <w:pPr>
+              <w:cnfStyle w:val="000000010000" w:firstRow="0" w:lastRow="0" w:firstColumn="0" w:lastColumn="0" w:oddVBand="0" w:evenVBand="0" w:oddHBand="0" w:evenHBand="1" w:firstRowFirstColumn="0" w:firstRowLastColumn="0" w:lastRowFirstColumn="0" w:lastRowLastColumn="0"/>
+              <w:rPr>
+                <w:rFonts w:ascii="Arial" w:hAnsi="Arial" w:cs="Arial"/>
+                <w:sz w:val="28"/>
+              </w:rPr>
+            </w:pPr>
+            <w:r>
+              <w:rPr>
+                <w:rFonts w:ascii="Arial" w:hAnsi="Arial" w:cs="Arial"/>
+                <w:sz w:val="28"/>
+              </w:rPr>
+              <w:t>Siempre que finalice su compra se le preguntara si desea calificar un producto o ya sea al ingresar con su cuenta ir directamente de la página principal a calificar el producto.</w:t>
             </w:r>
           </w:p>
         </w:tc>
@@ -2562,8 +3455,270 @@
       </w:pPr>
     </w:lvl>
   </w:abstractNum>
+  <w:abstractNum w:abstractNumId="1">
+    <w:nsid w:val="383D3B86"/>
+    <w:multiLevelType w:val="multilevel"/>
+    <w:tmpl w:val="A68CD6E6"/>
+    <w:lvl w:ilvl="0">
+      <w:start w:val="1"/>
+      <w:numFmt w:val="decimal"/>
+      <w:lvlText w:val="%1."/>
+      <w:lvlJc w:val="left"/>
+      <w:pPr>
+        <w:ind w:left="480" w:hanging="480"/>
+      </w:pPr>
+      <w:rPr>
+        <w:rFonts w:hint="default"/>
+      </w:rPr>
+    </w:lvl>
+    <w:lvl w:ilvl="1">
+      <w:start w:val="1"/>
+      <w:numFmt w:val="decimal"/>
+      <w:lvlText w:val="%1.%2."/>
+      <w:lvlJc w:val="left"/>
+      <w:pPr>
+        <w:ind w:left="720" w:hanging="720"/>
+      </w:pPr>
+      <w:rPr>
+        <w:rFonts w:hint="default"/>
+      </w:rPr>
+    </w:lvl>
+    <w:lvl w:ilvl="2">
+      <w:start w:val="1"/>
+      <w:numFmt w:val="decimal"/>
+      <w:lvlText w:val="%1.%2.%3."/>
+      <w:lvlJc w:val="left"/>
+      <w:pPr>
+        <w:ind w:left="720" w:hanging="720"/>
+      </w:pPr>
+      <w:rPr>
+        <w:rFonts w:hint="default"/>
+      </w:rPr>
+    </w:lvl>
+    <w:lvl w:ilvl="3">
+      <w:start w:val="1"/>
+      <w:numFmt w:val="decimal"/>
+      <w:lvlText w:val="%1.%2.%3.%4."/>
+      <w:lvlJc w:val="left"/>
+      <w:pPr>
+        <w:ind w:left="1080" w:hanging="1080"/>
+      </w:pPr>
+      <w:rPr>
+        <w:rFonts w:hint="default"/>
+      </w:rPr>
+    </w:lvl>
+    <w:lvl w:ilvl="4">
+      <w:start w:val="1"/>
+      <w:numFmt w:val="decimal"/>
+      <w:lvlText w:val="%1.%2.%3.%4.%5."/>
+      <w:lvlJc w:val="left"/>
+      <w:pPr>
+        <w:ind w:left="1440" w:hanging="1440"/>
+      </w:pPr>
+      <w:rPr>
+        <w:rFonts w:hint="default"/>
+      </w:rPr>
+    </w:lvl>
+    <w:lvl w:ilvl="5">
+      <w:start w:val="1"/>
+      <w:numFmt w:val="decimal"/>
+      <w:lvlText w:val="%1.%2.%3.%4.%5.%6."/>
+      <w:lvlJc w:val="left"/>
+      <w:pPr>
+        <w:ind w:left="1440" w:hanging="1440"/>
+      </w:pPr>
+      <w:rPr>
+        <w:rFonts w:hint="default"/>
+      </w:rPr>
+    </w:lvl>
+    <w:lvl w:ilvl="6">
+      <w:start w:val="1"/>
+      <w:numFmt w:val="decimal"/>
+      <w:lvlText w:val="%1.%2.%3.%4.%5.%6.%7."/>
+      <w:lvlJc w:val="left"/>
+      <w:pPr>
+        <w:ind w:left="1800" w:hanging="1800"/>
+      </w:pPr>
+      <w:rPr>
+        <w:rFonts w:hint="default"/>
+      </w:rPr>
+    </w:lvl>
+    <w:lvl w:ilvl="7">
+      <w:start w:val="1"/>
+      <w:numFmt w:val="decimal"/>
+      <w:lvlText w:val="%1.%2.%3.%4.%5.%6.%7.%8."/>
+      <w:lvlJc w:val="left"/>
+      <w:pPr>
+        <w:ind w:left="2160" w:hanging="2160"/>
+      </w:pPr>
+      <w:rPr>
+        <w:rFonts w:hint="default"/>
+      </w:rPr>
+    </w:lvl>
+    <w:lvl w:ilvl="8">
+      <w:start w:val="1"/>
+      <w:numFmt w:val="decimal"/>
+      <w:lvlText w:val="%1.%2.%3.%4.%5.%6.%7.%8.%9."/>
+      <w:lvlJc w:val="left"/>
+      <w:pPr>
+        <w:ind w:left="2160" w:hanging="2160"/>
+      </w:pPr>
+      <w:rPr>
+        <w:rFonts w:hint="default"/>
+      </w:rPr>
+    </w:lvl>
+  </w:abstractNum>
+  <w:abstractNum w:abstractNumId="2">
+    <w:nsid w:val="69AC3CDD"/>
+    <w:multiLevelType w:val="hybridMultilevel"/>
+    <w:tmpl w:val="0BFAC478"/>
+    <w:lvl w:ilvl="0" w:tplc="080A000F">
+      <w:start w:val="1"/>
+      <w:numFmt w:val="decimal"/>
+      <w:lvlText w:val="%1."/>
+      <w:lvlJc w:val="left"/>
+      <w:pPr>
+        <w:ind w:left="720" w:hanging="360"/>
+      </w:pPr>
+      <w:rPr>
+        <w:rFonts w:hint="default"/>
+      </w:rPr>
+    </w:lvl>
+    <w:lvl w:ilvl="1" w:tplc="080A0019" w:tentative="1">
+      <w:start w:val="1"/>
+      <w:numFmt w:val="lowerLetter"/>
+      <w:lvlText w:val="%2."/>
+      <w:lvlJc w:val="left"/>
+      <w:pPr>
+        <w:ind w:left="1440" w:hanging="360"/>
+      </w:pPr>
+    </w:lvl>
+    <w:lvl w:ilvl="2" w:tplc="080A001B" w:tentative="1">
+      <w:start w:val="1"/>
+      <w:numFmt w:val="lowerRoman"/>
+      <w:lvlText w:val="%3."/>
+      <w:lvlJc w:val="right"/>
+      <w:pPr>
+        <w:ind w:left="2160" w:hanging="180"/>
+      </w:pPr>
+    </w:lvl>
+    <w:lvl w:ilvl="3" w:tplc="080A000F" w:tentative="1">
+      <w:start w:val="1"/>
+      <w:numFmt w:val="decimal"/>
+      <w:lvlText w:val="%4."/>
+      <w:lvlJc w:val="left"/>
+      <w:pPr>
+        <w:ind w:left="2880" w:hanging="360"/>
+      </w:pPr>
+    </w:lvl>
+    <w:lvl w:ilvl="4" w:tplc="080A0019" w:tentative="1">
+      <w:start w:val="1"/>
+      <w:numFmt w:val="lowerLetter"/>
+      <w:lvlText w:val="%5."/>
+      <w:lvlJc w:val="left"/>
+      <w:pPr>
+        <w:ind w:left="3600" w:hanging="360"/>
+      </w:pPr>
+    </w:lvl>
+    <w:lvl w:ilvl="5" w:tplc="080A001B" w:tentative="1">
+      <w:start w:val="1"/>
+      <w:numFmt w:val="lowerRoman"/>
+      <w:lvlText w:val="%6."/>
+      <w:lvlJc w:val="right"/>
+      <w:pPr>
+        <w:ind w:left="4320" w:hanging="180"/>
+      </w:pPr>
+    </w:lvl>
+    <w:lvl w:ilvl="6" w:tplc="080A000F" w:tentative="1">
+      <w:start w:val="1"/>
+      <w:numFmt w:val="decimal"/>
+      <w:lvlText w:val="%7."/>
+      <w:lvlJc w:val="left"/>
+      <w:pPr>
+        <w:ind w:left="5040" w:hanging="360"/>
+      </w:pPr>
+    </w:lvl>
+    <w:lvl w:ilvl="7" w:tplc="080A0019" w:tentative="1">
+      <w:start w:val="1"/>
+      <w:numFmt w:val="lowerLetter"/>
+      <w:lvlText w:val="%8."/>
+      <w:lvlJc w:val="left"/>
+      <w:pPr>
+        <w:ind w:left="5760" w:hanging="360"/>
+      </w:pPr>
+    </w:lvl>
+    <w:lvl w:ilvl="8" w:tplc="080A001B" w:tentative="1">
+      <w:start w:val="1"/>
+      <w:numFmt w:val="lowerRoman"/>
+      <w:lvlText w:val="%9."/>
+      <w:lvlJc w:val="right"/>
+      <w:pPr>
+        <w:ind w:left="6480" w:hanging="180"/>
+      </w:pPr>
+    </w:lvl>
+  </w:abstractNum>
   <w:num w:numId="1">
     <w:abstractNumId w:val="0"/>
+  </w:num>
+  <w:num w:numId="2">
+    <w:abstractNumId w:val="2"/>
+    <w:lvlOverride w:ilvl="0">
+      <w:startOverride w:val="1"/>
+    </w:lvlOverride>
+    <w:lvlOverride w:ilvl="1">
+      <w:startOverride w:val="1"/>
+    </w:lvlOverride>
+    <w:lvlOverride w:ilvl="2">
+      <w:startOverride w:val="1"/>
+    </w:lvlOverride>
+    <w:lvlOverride w:ilvl="3">
+      <w:startOverride w:val="1"/>
+    </w:lvlOverride>
+    <w:lvlOverride w:ilvl="4">
+      <w:startOverride w:val="1"/>
+    </w:lvlOverride>
+    <w:lvlOverride w:ilvl="5">
+      <w:startOverride w:val="1"/>
+    </w:lvlOverride>
+    <w:lvlOverride w:ilvl="6">
+      <w:startOverride w:val="1"/>
+    </w:lvlOverride>
+    <w:lvlOverride w:ilvl="7">
+      <w:startOverride w:val="1"/>
+    </w:lvlOverride>
+    <w:lvlOverride w:ilvl="8">
+      <w:startOverride w:val="1"/>
+    </w:lvlOverride>
+  </w:num>
+  <w:num w:numId="3">
+    <w:abstractNumId w:val="1"/>
+    <w:lvlOverride w:ilvl="0">
+      <w:startOverride w:val="1"/>
+    </w:lvlOverride>
+    <w:lvlOverride w:ilvl="1">
+      <w:startOverride w:val="1"/>
+    </w:lvlOverride>
+    <w:lvlOverride w:ilvl="2">
+      <w:startOverride w:val="1"/>
+    </w:lvlOverride>
+    <w:lvlOverride w:ilvl="3">
+      <w:startOverride w:val="1"/>
+    </w:lvlOverride>
+    <w:lvlOverride w:ilvl="4">
+      <w:startOverride w:val="1"/>
+    </w:lvlOverride>
+    <w:lvlOverride w:ilvl="5">
+      <w:startOverride w:val="1"/>
+    </w:lvlOverride>
+    <w:lvlOverride w:ilvl="6">
+      <w:startOverride w:val="1"/>
+    </w:lvlOverride>
+    <w:lvlOverride w:ilvl="7">
+      <w:startOverride w:val="1"/>
+    </w:lvlOverride>
+    <w:lvlOverride w:ilvl="8">
+      <w:startOverride w:val="1"/>
+    </w:lvlOverride>
   </w:num>
 </w:numbering>
 </file>

</xml_diff>